<commit_message>
adicao dos layouts e user case ao relatorio
</commit_message>
<xml_diff>
--- a/Relatorio CMU.docx
+++ b/Relatorio CMU.docx
@@ -1,6 +1,6 @@
 
 <file path=word/document.xml><?xml version="1.0" encoding="utf-8"?>
-<w:document xmlns:wpc="http://schemas.microsoft.com/office/word/2010/wordprocessingCanvas" xmlns:mc="http://schemas.openxmlformats.org/markup-compatibility/2006" xmlns:o="urn:schemas-microsoft-com:office:office" xmlns:r="http://schemas.openxmlformats.org/officeDocument/2006/relationships" xmlns:m="http://schemas.openxmlformats.org/officeDocument/2006/math" xmlns:v="urn:schemas-microsoft-com:vml" xmlns:wp14="http://schemas.microsoft.com/office/word/2010/wordprocessingDrawing" xmlns:wp="http://schemas.openxmlformats.org/drawingml/2006/wordprocessingDrawing" xmlns:w10="urn:schemas-microsoft-com:office:word" xmlns:w="http://schemas.openxmlformats.org/wordprocessingml/2006/main" xmlns:w14="http://schemas.microsoft.com/office/word/2010/wordml" xmlns:w15="http://schemas.microsoft.com/office/word/2012/wordml" xmlns:wpg="http://schemas.microsoft.com/office/word/2010/wordprocessingGroup" xmlns:wpi="http://schemas.microsoft.com/office/word/2010/wordprocessingInk" xmlns:wne="http://schemas.microsoft.com/office/word/2006/wordml" xmlns:wps="http://schemas.microsoft.com/office/word/2010/wordprocessingShape" mc:Ignorable="w14 w15 wp14">
+<w:document xmlns:wpc="http://schemas.microsoft.com/office/word/2010/wordprocessingCanvas" xmlns:cx="http://schemas.microsoft.com/office/drawing/2014/chartex" xmlns:cx1="http://schemas.microsoft.com/office/drawing/2015/9/8/chartex" xmlns:cx2="http://schemas.microsoft.com/office/drawing/2015/10/21/chartex" xmlns:cx3="http://schemas.microsoft.com/office/drawing/2016/5/9/chartex" xmlns:cx4="http://schemas.microsoft.com/office/drawing/2016/5/10/chartex" xmlns:cx5="http://schemas.microsoft.com/office/drawing/2016/5/11/chartex" xmlns:cx6="http://schemas.microsoft.com/office/drawing/2016/5/12/chartex" xmlns:cx7="http://schemas.microsoft.com/office/drawing/2016/5/13/chartex" xmlns:cx8="http://schemas.microsoft.com/office/drawing/2016/5/14/chartex" xmlns:mc="http://schemas.openxmlformats.org/markup-compatibility/2006" xmlns:aink="http://schemas.microsoft.com/office/drawing/2016/ink" xmlns:am3d="http://schemas.microsoft.com/office/drawing/2017/model3d" xmlns:o="urn:schemas-microsoft-com:office:office" xmlns:r="http://schemas.openxmlformats.org/officeDocument/2006/relationships" xmlns:m="http://schemas.openxmlformats.org/officeDocument/2006/math" xmlns:v="urn:schemas-microsoft-com:vml" xmlns:wp14="http://schemas.microsoft.com/office/word/2010/wordprocessingDrawing" xmlns:wp="http://schemas.openxmlformats.org/drawingml/2006/wordprocessingDrawing" xmlns:w10="urn:schemas-microsoft-com:office:word" xmlns:w="http://schemas.openxmlformats.org/wordprocessingml/2006/main" xmlns:w14="http://schemas.microsoft.com/office/word/2010/wordml" xmlns:w15="http://schemas.microsoft.com/office/word/2012/wordml" xmlns:w16cid="http://schemas.microsoft.com/office/word/2016/wordml/cid" xmlns:w16se="http://schemas.microsoft.com/office/word/2015/wordml/symex" xmlns:wpg="http://schemas.microsoft.com/office/word/2010/wordprocessingGroup" xmlns:wpi="http://schemas.microsoft.com/office/word/2010/wordprocessingInk" xmlns:wne="http://schemas.microsoft.com/office/word/2006/wordml" xmlns:wps="http://schemas.microsoft.com/office/word/2010/wordprocessingShape" mc:Ignorable="w14 w15 w16se w16cid wp14">
   <w:body>
     <w:sdt>
       <w:sdtPr>
@@ -10,7 +10,6 @@
           <w:docPartUnique/>
         </w:docPartObj>
       </w:sdtPr>
-      <w:sdtEndPr/>
       <w:sdtContent>
         <w:p>
           <w:r>
@@ -18,7 +17,7 @@
               <w:noProof/>
             </w:rPr>
             <w:pict>
-              <v:group id="Grupo 149" o:spid="_x0000_s1026" style="position:absolute;margin-left:0;margin-top:0;width:8in;height:95.7pt;z-index:251662336;mso-width-percent:941;mso-height-percent:121;mso-top-percent:23;mso-position-horizontal:center;mso-position-horizontal-relative:page;mso-position-vertical-relative:page;mso-width-percent:941;mso-height-percent:121;mso-top-percent:23" coordsize="73152,12161" o:gfxdata="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">
+              <v:group id="Grupo 149" o:spid="_x0000_s1026" style="position:absolute;margin-left:0;margin-top:0;width:8in;height:95.7pt;z-index:251661312;mso-width-percent:941;mso-height-percent:121;mso-top-percent:23;mso-position-horizontal:center;mso-position-horizontal-relative:page;mso-position-vertical-relative:page;mso-width-percent:941;mso-height-percent:121;mso-top-percent:23" coordsize="73152,12161" o:gfxdata="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">
                 <v:shape id="Retângulo 51" o:spid="_x0000_s1027" style="position:absolute;width:73152;height:11303;visibility:visible;mso-wrap-style:square;v-text-anchor:middle" coordsize="7312660,1129665" o:gfxdata="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" path="m,l7312660,r,1129665l3619500,733425,,1091565,,xe" fillcolor="#5b9bd5 [3204]" stroked="f" strokeweight="1pt">
                   <v:stroke joinstyle="miter"/>
                   <v:path arrowok="t" o:connecttype="custom" o:connectlocs="0,0;7315200,0;7315200,1130373;3620757,733885;0,1092249;0,0" o:connectangles="0,0,0,0,0,0"/>
@@ -39,7 +38,7 @@
                 <v:stroke joinstyle="miter"/>
                 <v:path gradientshapeok="t" o:connecttype="rect"/>
               </v:shapetype>
-              <v:shape id="Caixa de Texto 153" o:spid="_x0000_s1031" type="#_x0000_t202" style="position:absolute;margin-left:0;margin-top:0;width:8in;height:79.5pt;z-index:251661312;visibility:visible;mso-wrap-style:square;mso-width-percent:941;mso-height-percent:100;mso-top-percent:700;mso-wrap-distance-left:9pt;mso-wrap-distance-top:0;mso-wrap-distance-right:9pt;mso-wrap-distance-bottom:0;mso-position-horizontal:center;mso-position-horizontal-relative:page;mso-position-vertical-relative:page;mso-width-percent:941;mso-height-percent:100;mso-top-percent:700;mso-width-relative:page;mso-height-relative:page;v-text-anchor:top" o:gfxdata="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" filled="f" stroked="f" strokeweight=".5pt">
+              <v:shape id="Caixa de Texto 153" o:spid="_x0000_s1031" type="#_x0000_t202" style="position:absolute;margin-left:0;margin-top:0;width:8in;height:79.5pt;z-index:251660288;visibility:visible;mso-wrap-style:square;mso-width-percent:941;mso-height-percent:100;mso-top-percent:700;mso-wrap-distance-left:9pt;mso-wrap-distance-top:0;mso-wrap-distance-right:9pt;mso-wrap-distance-bottom:0;mso-position-horizontal:center;mso-position-horizontal-relative:page;mso-position-vertical-relative:page;mso-width-percent:941;mso-height-percent:100;mso-top-percent:700;mso-width-relative:page;mso-height-relative:page;v-text-anchor:top" o:gfxdata="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" filled="f" stroked="f" strokeweight=".5pt">
                 <v:textbox style="mso-fit-shape-to-text:t" inset="126pt,0,54pt,0">
                   <w:txbxContent>
                     <w:p>
@@ -75,7 +74,6 @@
                         <w:dataBinding w:prefixMappings="xmlns:ns0='http://schemas.microsoft.com/office/2006/coverPageProps' " w:xpath="/ns0:CoverPageProperties[1]/ns0:Abstract[1]" w:storeItemID="{55AF091B-3C7A-41E3-B477-F2FDAA23CFDA}"/>
                         <w:text w:multiLine="1"/>
                       </w:sdtPr>
-                      <w:sdtEndPr/>
                       <w:sdtContent>
                         <w:p>
                           <w:pPr>
@@ -111,7 +109,7 @@
               <w:noProof/>
             </w:rPr>
             <w:pict>
-              <v:shape id="Caixa de Texto 154" o:spid="_x0000_s1030" type="#_x0000_t202" style="position:absolute;margin-left:0;margin-top:0;width:8in;height:286.5pt;z-index:251659264;visibility:visible;mso-wrap-style:square;mso-width-percent:941;mso-height-percent:363;mso-top-percent:300;mso-wrap-distance-left:9pt;mso-wrap-distance-top:0;mso-wrap-distance-right:9pt;mso-wrap-distance-bottom:0;mso-position-horizontal:center;mso-position-horizontal-relative:page;mso-position-vertical-relative:page;mso-width-percent:941;mso-height-percent:363;mso-top-percent:300;mso-width-relative:page;mso-height-relative:page;v-text-anchor:bottom" o:gfxdata="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" filled="f" stroked="f" strokeweight=".5pt">
+              <v:shape id="Caixa de Texto 154" o:spid="_x0000_s1030" type="#_x0000_t202" style="position:absolute;margin-left:0;margin-top:0;width:8in;height:286.5pt;z-index:251658240;visibility:visible;mso-wrap-style:square;mso-width-percent:941;mso-height-percent:363;mso-top-percent:300;mso-wrap-distance-left:9pt;mso-wrap-distance-top:0;mso-wrap-distance-right:9pt;mso-wrap-distance-bottom:0;mso-position-horizontal:center;mso-position-horizontal-relative:page;mso-position-vertical-relative:page;mso-width-percent:941;mso-height-percent:363;mso-top-percent:300;mso-width-relative:page;mso-height-relative:page;v-text-anchor:bottom" o:gfxdata="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" filled="f" stroked="f" strokeweight=".5pt">
                 <v:textbox inset="126pt,0,54pt,0">
                   <w:txbxContent>
                     <w:p>
@@ -136,7 +134,6 @@
                           <w:dataBinding w:prefixMappings="xmlns:ns0='http://purl.org/dc/elements/1.1/' xmlns:ns1='http://schemas.openxmlformats.org/package/2006/metadata/core-properties' " w:xpath="/ns1:coreProperties[1]/ns0:title[1]" w:storeItemID="{6C3C8BC8-F283-45AE-878A-BAB7291924A1}"/>
                           <w:text w:multiLine="1"/>
                         </w:sdtPr>
-                        <w:sdtEndPr/>
                         <w:sdtContent>
                           <w:proofErr w:type="spellStart"/>
                           <w:r>
@@ -164,7 +161,6 @@
                         <w:dataBinding w:prefixMappings="xmlns:ns0='http://purl.org/dc/elements/1.1/' xmlns:ns1='http://schemas.openxmlformats.org/package/2006/metadata/core-properties' " w:xpath="/ns1:coreProperties[1]/ns0:subject[1]" w:storeItemID="{6C3C8BC8-F283-45AE-878A-BAB7291924A1}"/>
                         <w:text/>
                       </w:sdtPr>
-                      <w:sdtEndPr/>
                       <w:sdtContent>
                         <w:p>
                           <w:pPr>
@@ -201,7 +197,7 @@
               <w:lang w:eastAsia="pt-PT"/>
             </w:rPr>
             <w:drawing>
-              <wp:anchor distT="0" distB="0" distL="114300" distR="114300" simplePos="0" relativeHeight="251665408" behindDoc="1" locked="0" layoutInCell="1" allowOverlap="1">
+              <wp:anchor distT="0" distB="0" distL="114300" distR="114300" simplePos="0" relativeHeight="251642880" behindDoc="1" locked="0" layoutInCell="1" allowOverlap="1">
                 <wp:simplePos x="0" y="0"/>
                 <wp:positionH relativeFrom="margin">
                   <wp:align>left</wp:align>
@@ -279,7 +275,7 @@
               <w:noProof/>
             </w:rPr>
             <w:pict>
-              <v:shape id="Caixa de Texto 152" o:spid="_x0000_s1029" type="#_x0000_t202" style="position:absolute;margin-left:0;margin-top:680.4pt;width:8in;height:1in;z-index:251660288;visibility:visible;mso-wrap-style:square;mso-width-percent:941;mso-height-percent:92;mso-wrap-distance-left:9pt;mso-wrap-distance-top:0;mso-wrap-distance-right:9pt;mso-wrap-distance-bottom:0;mso-position-horizontal:center;mso-position-horizontal-relative:margin;mso-position-vertical:absolute;mso-position-vertical-relative:page;mso-width-percent:941;mso-height-percent:92;mso-width-relative:page;mso-height-relative:page;v-text-anchor:bottom" o:gfxdata="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" filled="f" stroked="f" strokeweight=".5pt">
+              <v:shape id="Caixa de Texto 152" o:spid="_x0000_s1029" type="#_x0000_t202" style="position:absolute;margin-left:0;margin-top:680.4pt;width:8in;height:1in;z-index:251659264;visibility:visible;mso-wrap-style:square;mso-width-percent:941;mso-height-percent:92;mso-wrap-distance-left:9pt;mso-wrap-distance-top:0;mso-wrap-distance-right:9pt;mso-wrap-distance-bottom:0;mso-position-horizontal:center;mso-position-horizontal-relative:margin;mso-position-vertical:absolute;mso-position-vertical-relative:page;mso-width-percent:941;mso-height-percent:92;mso-width-relative:page;mso-height-relative:page;v-text-anchor:bottom" o:gfxdata="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" filled="f" stroked="f" strokeweight=".5pt">
                 <v:textbox inset="126pt,0,54pt,0">
                   <w:txbxContent>
                     <w:p>
@@ -298,25 +294,7 @@
                           <w:sz w:val="28"/>
                           <w:szCs w:val="28"/>
                         </w:rPr>
-                        <w:t xml:space="preserve">Trabalho realizado </w:t>
-                      </w:r>
-                      <w:proofErr w:type="gramStart"/>
-                      <w:r>
-                        <w:rPr>
-                          <w:b/>
-                          <w:sz w:val="28"/>
-                          <w:szCs w:val="28"/>
-                        </w:rPr>
-                        <w:t>por</w:t>
-                      </w:r>
-                      <w:proofErr w:type="gramEnd"/>
-                      <w:r>
-                        <w:rPr>
-                          <w:b/>
-                          <w:sz w:val="28"/>
-                          <w:szCs w:val="28"/>
-                        </w:rPr>
-                        <w:t>:</w:t>
+                        <w:t>Trabalho realizado por:</w:t>
                       </w:r>
                     </w:p>
                     <w:p>
@@ -365,7 +343,7 @@
               <w:lang w:eastAsia="pt-PT"/>
             </w:rPr>
             <w:drawing>
-              <wp:anchor distT="0" distB="0" distL="114300" distR="114300" simplePos="0" relativeHeight="251664384" behindDoc="1" locked="0" layoutInCell="1" allowOverlap="1">
+              <wp:anchor distT="0" distB="0" distL="114300" distR="114300" simplePos="0" relativeHeight="251641856" behindDoc="1" locked="0" layoutInCell="1" allowOverlap="1">
                 <wp:simplePos x="0" y="0"/>
                 <wp:positionH relativeFrom="column">
                   <wp:posOffset>1091565</wp:posOffset>
@@ -435,7 +413,7 @@
               <w:lang w:eastAsia="pt-PT"/>
             </w:rPr>
             <w:drawing>
-              <wp:anchor distT="0" distB="0" distL="114300" distR="114300" simplePos="0" relativeHeight="251663360" behindDoc="1" locked="0" layoutInCell="1" allowOverlap="1">
+              <wp:anchor distT="0" distB="0" distL="114300" distR="114300" simplePos="0" relativeHeight="251640832" behindDoc="1" locked="0" layoutInCell="1" allowOverlap="1">
                 <wp:simplePos x="0" y="0"/>
                 <wp:positionH relativeFrom="column">
                   <wp:posOffset>15240</wp:posOffset>
@@ -530,6 +508,7 @@
         <w:p>
           <w:pPr>
             <w:pStyle w:val="Cabealhodondice"/>
+            <w:jc w:val="both"/>
           </w:pPr>
           <w:r>
             <w:t>Índice</w:t>
@@ -537,88 +516,82 @@
         </w:p>
         <w:p>
           <w:pPr>
+            <w:rPr>
+              <w:lang w:eastAsia="pt-PT"/>
+            </w:rPr>
+          </w:pPr>
+        </w:p>
+        <w:p>
+          <w:pPr>
             <w:pStyle w:val="ndice1"/>
-            <w:tabs>
-              <w:tab w:val="right" w:leader="dot" w:pos="8494"/>
-            </w:tabs>
             <w:rPr>
-              <w:noProof/>
+              <w:rFonts w:eastAsiaTheme="minorEastAsia"/>
+              <w:b w:val="0"/>
+              <w:lang w:eastAsia="pt-PT"/>
             </w:rPr>
           </w:pPr>
           <w:r>
             <w:rPr>
-              <w:b/>
               <w:bCs/>
             </w:rPr>
             <w:fldChar w:fldCharType="begin"/>
           </w:r>
           <w:r>
             <w:rPr>
-              <w:b/>
               <w:bCs/>
             </w:rPr>
             <w:instrText xml:space="preserve"> TOC \o "1-3" \h \z \u </w:instrText>
           </w:r>
           <w:r>
             <w:rPr>
-              <w:b/>
               <w:bCs/>
             </w:rPr>
             <w:fldChar w:fldCharType="separate"/>
           </w:r>
-          <w:hyperlink w:anchor="_Toc531688702" w:history="1">
+          <w:hyperlink w:anchor="_Toc531809598" w:history="1">
             <w:r>
               <w:rPr>
                 <w:rStyle w:val="Hiperligao"/>
-                <w:b/>
-                <w:noProof/>
               </w:rPr>
-              <w:t>Introdução</w:t>
+              <w:t>Índice de Figuras</w:t>
             </w:r>
             <w:r>
               <w:rPr>
-                <w:noProof/>
                 <w:webHidden/>
               </w:rPr>
               <w:tab/>
             </w:r>
             <w:r>
               <w:rPr>
-                <w:noProof/>
                 <w:webHidden/>
               </w:rPr>
               <w:fldChar w:fldCharType="begin"/>
             </w:r>
             <w:r>
               <w:rPr>
-                <w:noProof/>
                 <w:webHidden/>
               </w:rPr>
-              <w:instrText xml:space="preserve"> PAGEREF _Toc531688702 \h </w:instrText>
+              <w:instrText xml:space="preserve"> PAGEREF _Toc531809598 \h </w:instrText>
             </w:r>
             <w:r>
               <w:rPr>
-                <w:noProof/>
                 <w:webHidden/>
               </w:rPr>
             </w:r>
             <w:r>
               <w:rPr>
-                <w:noProof/>
                 <w:webHidden/>
               </w:rPr>
               <w:fldChar w:fldCharType="separate"/>
             </w:r>
             <w:r>
               <w:rPr>
-                <w:noProof/>
                 <w:webHidden/>
               </w:rPr>
               <w:t>2</w:t>
             </w:r>
             <w:r>
               <w:rPr>
-                <w:noProof/>
                 <w:webHidden/>
               </w:rPr>
               <w:fldChar w:fldCharType="end"/>
@@ -628,67 +601,56 @@
         <w:p>
           <w:pPr>
             <w:pStyle w:val="ndice1"/>
-            <w:tabs>
-              <w:tab w:val="right" w:leader="dot" w:pos="8494"/>
-            </w:tabs>
             <w:rPr>
-              <w:b/>
-              <w:noProof/>
+              <w:rFonts w:eastAsiaTheme="minorEastAsia"/>
+              <w:b w:val="0"/>
+              <w:lang w:eastAsia="pt-PT"/>
             </w:rPr>
           </w:pPr>
-          <w:hyperlink w:anchor="_Toc531688703" w:history="1">
+          <w:hyperlink w:anchor="_Toc531809599" w:history="1">
             <w:r>
               <w:rPr>
                 <w:rStyle w:val="Hiperligao"/>
-                <w:b/>
-                <w:noProof/>
               </w:rPr>
-              <w:t>Requisitos</w:t>
+              <w:t>Introdução</w:t>
             </w:r>
             <w:r>
               <w:rPr>
-                <w:noProof/>
                 <w:webHidden/>
               </w:rPr>
               <w:tab/>
             </w:r>
             <w:r>
               <w:rPr>
-                <w:noProof/>
                 <w:webHidden/>
               </w:rPr>
               <w:fldChar w:fldCharType="begin"/>
             </w:r>
             <w:r>
               <w:rPr>
-                <w:noProof/>
                 <w:webHidden/>
               </w:rPr>
-              <w:instrText xml:space="preserve"> PAGEREF _Toc531688703 \h </w:instrText>
+              <w:instrText xml:space="preserve"> PAGEREF _Toc531809599 \h </w:instrText>
             </w:r>
             <w:r>
               <w:rPr>
-                <w:noProof/>
                 <w:webHidden/>
               </w:rPr>
             </w:r>
             <w:r>
               <w:rPr>
-                <w:noProof/>
                 <w:webHidden/>
               </w:rPr>
               <w:fldChar w:fldCharType="separate"/>
             </w:r>
             <w:r>
               <w:rPr>
-                <w:noProof/>
                 <w:webHidden/>
               </w:rPr>
               <w:t>3</w:t>
             </w:r>
             <w:r>
               <w:rPr>
-                <w:noProof/>
                 <w:webHidden/>
               </w:rPr>
               <w:fldChar w:fldCharType="end"/>
@@ -698,66 +660,56 @@
         <w:p>
           <w:pPr>
             <w:pStyle w:val="ndice1"/>
-            <w:tabs>
-              <w:tab w:val="right" w:leader="dot" w:pos="8494"/>
-            </w:tabs>
             <w:rPr>
-              <w:noProof/>
+              <w:rFonts w:eastAsiaTheme="minorEastAsia"/>
+              <w:b w:val="0"/>
+              <w:lang w:eastAsia="pt-PT"/>
             </w:rPr>
           </w:pPr>
-          <w:hyperlink w:anchor="_Toc531688704" w:history="1">
+          <w:hyperlink w:anchor="_Toc531809600" w:history="1">
             <w:r>
               <w:rPr>
                 <w:rStyle w:val="Hiperligao"/>
-                <w:b/>
-                <w:noProof/>
               </w:rPr>
-              <w:t>Mockups</w:t>
+              <w:t>Estado atual</w:t>
             </w:r>
             <w:r>
               <w:rPr>
-                <w:noProof/>
                 <w:webHidden/>
               </w:rPr>
               <w:tab/>
             </w:r>
             <w:r>
               <w:rPr>
-                <w:noProof/>
                 <w:webHidden/>
               </w:rPr>
               <w:fldChar w:fldCharType="begin"/>
             </w:r>
             <w:r>
               <w:rPr>
-                <w:noProof/>
                 <w:webHidden/>
               </w:rPr>
-              <w:instrText xml:space="preserve"> PAGEREF _Toc531688704 \h </w:instrText>
+              <w:instrText xml:space="preserve"> PAGEREF _Toc531809600 \h </w:instrText>
             </w:r>
             <w:r>
               <w:rPr>
-                <w:noProof/>
                 <w:webHidden/>
               </w:rPr>
             </w:r>
             <w:r>
               <w:rPr>
-                <w:noProof/>
                 <w:webHidden/>
               </w:rPr>
               <w:fldChar w:fldCharType="separate"/>
             </w:r>
             <w:r>
               <w:rPr>
-                <w:noProof/>
                 <w:webHidden/>
               </w:rPr>
-              <w:t>4</w:t>
+              <w:t>3</w:t>
             </w:r>
             <w:r>
               <w:rPr>
-                <w:noProof/>
                 <w:webHidden/>
               </w:rPr>
               <w:fldChar w:fldCharType="end"/>
@@ -767,66 +719,56 @@
         <w:p>
           <w:pPr>
             <w:pStyle w:val="ndice1"/>
-            <w:tabs>
-              <w:tab w:val="right" w:leader="dot" w:pos="8494"/>
-            </w:tabs>
             <w:rPr>
-              <w:noProof/>
+              <w:rFonts w:eastAsiaTheme="minorEastAsia"/>
+              <w:b w:val="0"/>
+              <w:lang w:eastAsia="pt-PT"/>
             </w:rPr>
           </w:pPr>
-          <w:hyperlink w:anchor="_Toc531688705" w:history="1">
+          <w:hyperlink w:anchor="_Toc531809601" w:history="1">
             <w:r>
               <w:rPr>
                 <w:rStyle w:val="Hiperligao"/>
-                <w:b/>
-                <w:noProof/>
               </w:rPr>
-              <w:t>Conclusão</w:t>
+              <w:t>Requisitos obrigatórios</w:t>
             </w:r>
             <w:r>
               <w:rPr>
-                <w:noProof/>
                 <w:webHidden/>
               </w:rPr>
               <w:tab/>
             </w:r>
             <w:r>
               <w:rPr>
-                <w:noProof/>
                 <w:webHidden/>
               </w:rPr>
               <w:fldChar w:fldCharType="begin"/>
             </w:r>
             <w:r>
               <w:rPr>
-                <w:noProof/>
                 <w:webHidden/>
               </w:rPr>
-              <w:instrText xml:space="preserve"> PAGEREF _Toc531688705 \h </w:instrText>
+              <w:instrText xml:space="preserve"> PAGEREF _Toc531809601 \h </w:instrText>
             </w:r>
             <w:r>
               <w:rPr>
-                <w:noProof/>
                 <w:webHidden/>
               </w:rPr>
             </w:r>
             <w:r>
               <w:rPr>
-                <w:noProof/>
                 <w:webHidden/>
               </w:rPr>
               <w:fldChar w:fldCharType="separate"/>
             </w:r>
             <w:r>
               <w:rPr>
-                <w:noProof/>
                 <w:webHidden/>
               </w:rPr>
-              <w:t>5</w:t>
+              <w:t>4</w:t>
             </w:r>
             <w:r>
               <w:rPr>
-                <w:noProof/>
                 <w:webHidden/>
               </w:rPr>
               <w:fldChar w:fldCharType="end"/>
@@ -834,6 +776,187 @@
           </w:hyperlink>
         </w:p>
         <w:p>
+          <w:pPr>
+            <w:pStyle w:val="ndice1"/>
+            <w:rPr>
+              <w:rFonts w:eastAsiaTheme="minorEastAsia"/>
+              <w:b w:val="0"/>
+              <w:lang w:eastAsia="pt-PT"/>
+            </w:rPr>
+          </w:pPr>
+          <w:hyperlink w:anchor="_Toc531809602" w:history="1">
+            <w:r>
+              <w:rPr>
+                <w:rStyle w:val="Hiperligao"/>
+              </w:rPr>
+              <w:t>Diagrama de Use Case “Geral”</w:t>
+            </w:r>
+            <w:r>
+              <w:rPr>
+                <w:webHidden/>
+              </w:rPr>
+              <w:tab/>
+            </w:r>
+            <w:r>
+              <w:rPr>
+                <w:webHidden/>
+              </w:rPr>
+              <w:fldChar w:fldCharType="begin"/>
+            </w:r>
+            <w:r>
+              <w:rPr>
+                <w:webHidden/>
+              </w:rPr>
+              <w:instrText xml:space="preserve"> PAGEREF _Toc531809602 \h </w:instrText>
+            </w:r>
+            <w:r>
+              <w:rPr>
+                <w:webHidden/>
+              </w:rPr>
+            </w:r>
+            <w:r>
+              <w:rPr>
+                <w:webHidden/>
+              </w:rPr>
+              <w:fldChar w:fldCharType="separate"/>
+            </w:r>
+            <w:r>
+              <w:rPr>
+                <w:webHidden/>
+              </w:rPr>
+              <w:t>7</w:t>
+            </w:r>
+            <w:r>
+              <w:rPr>
+                <w:webHidden/>
+              </w:rPr>
+              <w:fldChar w:fldCharType="end"/>
+            </w:r>
+          </w:hyperlink>
+        </w:p>
+        <w:p>
+          <w:pPr>
+            <w:pStyle w:val="ndice1"/>
+            <w:rPr>
+              <w:rFonts w:eastAsiaTheme="minorEastAsia"/>
+              <w:b w:val="0"/>
+              <w:lang w:eastAsia="pt-PT"/>
+            </w:rPr>
+          </w:pPr>
+          <w:hyperlink w:anchor="_Toc531809603" w:history="1">
+            <w:r>
+              <w:rPr>
+                <w:rStyle w:val="Hiperligao"/>
+              </w:rPr>
+              <w:t>Mockups</w:t>
+            </w:r>
+            <w:r>
+              <w:rPr>
+                <w:webHidden/>
+              </w:rPr>
+              <w:tab/>
+            </w:r>
+            <w:r>
+              <w:rPr>
+                <w:webHidden/>
+              </w:rPr>
+              <w:fldChar w:fldCharType="begin"/>
+            </w:r>
+            <w:r>
+              <w:rPr>
+                <w:webHidden/>
+              </w:rPr>
+              <w:instrText xml:space="preserve"> PAGEREF _Toc531809603 \h </w:instrText>
+            </w:r>
+            <w:r>
+              <w:rPr>
+                <w:webHidden/>
+              </w:rPr>
+            </w:r>
+            <w:r>
+              <w:rPr>
+                <w:webHidden/>
+              </w:rPr>
+              <w:fldChar w:fldCharType="separate"/>
+            </w:r>
+            <w:r>
+              <w:rPr>
+                <w:webHidden/>
+              </w:rPr>
+              <w:t>8</w:t>
+            </w:r>
+            <w:r>
+              <w:rPr>
+                <w:webHidden/>
+              </w:rPr>
+              <w:fldChar w:fldCharType="end"/>
+            </w:r>
+          </w:hyperlink>
+        </w:p>
+        <w:p>
+          <w:pPr>
+            <w:pStyle w:val="ndice1"/>
+            <w:rPr>
+              <w:rFonts w:eastAsiaTheme="minorEastAsia"/>
+              <w:b w:val="0"/>
+              <w:lang w:eastAsia="pt-PT"/>
+            </w:rPr>
+          </w:pPr>
+          <w:hyperlink w:anchor="_Toc531809604" w:history="1">
+            <w:r>
+              <w:rPr>
+                <w:rStyle w:val="Hiperligao"/>
+              </w:rPr>
+              <w:t>Conclusão</w:t>
+            </w:r>
+            <w:r>
+              <w:rPr>
+                <w:webHidden/>
+              </w:rPr>
+              <w:tab/>
+            </w:r>
+            <w:r>
+              <w:rPr>
+                <w:webHidden/>
+              </w:rPr>
+              <w:fldChar w:fldCharType="begin"/>
+            </w:r>
+            <w:r>
+              <w:rPr>
+                <w:webHidden/>
+              </w:rPr>
+              <w:instrText xml:space="preserve"> PAGEREF _Toc531809604 \h </w:instrText>
+            </w:r>
+            <w:r>
+              <w:rPr>
+                <w:webHidden/>
+              </w:rPr>
+            </w:r>
+            <w:r>
+              <w:rPr>
+                <w:webHidden/>
+              </w:rPr>
+              <w:fldChar w:fldCharType="separate"/>
+            </w:r>
+            <w:r>
+              <w:rPr>
+                <w:webHidden/>
+              </w:rPr>
+              <w:t>22</w:t>
+            </w:r>
+            <w:r>
+              <w:rPr>
+                <w:webHidden/>
+              </w:rPr>
+              <w:fldChar w:fldCharType="end"/>
+            </w:r>
+          </w:hyperlink>
+        </w:p>
+        <w:p>
+          <w:pPr>
+            <w:spacing w:line="276" w:lineRule="auto"/>
+            <w:jc w:val="both"/>
+          </w:pPr>
           <w:r>
             <w:rPr>
               <w:b/>
@@ -844,8 +967,1025 @@
         </w:p>
       </w:sdtContent>
     </w:sdt>
+    <w:p>
+      <w:bookmarkStart w:id="0" w:name="_GoBack"/>
+      <w:bookmarkEnd w:id="0"/>
+    </w:p>
+    <w:p>
+      <w:r>
+        <w:br w:type="page"/>
+      </w:r>
+    </w:p>
+    <w:p>
+      <w:pPr>
+        <w:pStyle w:val="Ttulo1"/>
+        <w:jc w:val="both"/>
+      </w:pPr>
+      <w:bookmarkStart w:id="1" w:name="_Toc531809598"/>
+      <w:r>
+        <w:lastRenderedPageBreak/>
+        <w:t>Índice de Figuras</w:t>
+      </w:r>
+      <w:bookmarkEnd w:id="1"/>
+    </w:p>
     <w:p/>
     <w:p>
+      <w:pPr>
+        <w:pStyle w:val="ndicedeilustraes"/>
+        <w:tabs>
+          <w:tab w:val="right" w:leader="dot" w:pos="8494"/>
+        </w:tabs>
+        <w:spacing w:line="276" w:lineRule="auto"/>
+        <w:jc w:val="both"/>
+        <w:rPr>
+          <w:noProof/>
+        </w:rPr>
+      </w:pPr>
+      <w:r>
+        <w:fldChar w:fldCharType="begin"/>
+      </w:r>
+      <w:r>
+        <w:instrText xml:space="preserve"> TOC \h \z \c "Figura" </w:instrText>
+      </w:r>
+      <w:r>
+        <w:fldChar w:fldCharType="separate"/>
+      </w:r>
+      <w:hyperlink r:id="rId9" w:anchor="_Toc531809088" w:history="1">
+        <w:r>
+          <w:rPr>
+            <w:rStyle w:val="Hiperligao"/>
+            <w:noProof/>
+          </w:rPr>
+          <w:t>Figura 1: Atividade login</w:t>
+        </w:r>
+        <w:r>
+          <w:rPr>
+            <w:noProof/>
+            <w:webHidden/>
+          </w:rPr>
+          <w:tab/>
+        </w:r>
+        <w:r>
+          <w:rPr>
+            <w:noProof/>
+            <w:webHidden/>
+          </w:rPr>
+          <w:fldChar w:fldCharType="begin"/>
+        </w:r>
+        <w:r>
+          <w:rPr>
+            <w:noProof/>
+            <w:webHidden/>
+          </w:rPr>
+          <w:instrText xml:space="preserve"> PAGEREF _Toc531809088 \h </w:instrText>
+        </w:r>
+        <w:r>
+          <w:rPr>
+            <w:noProof/>
+            <w:webHidden/>
+          </w:rPr>
+        </w:r>
+        <w:r>
+          <w:rPr>
+            <w:noProof/>
+            <w:webHidden/>
+          </w:rPr>
+          <w:fldChar w:fldCharType="separate"/>
+        </w:r>
+        <w:r>
+          <w:rPr>
+            <w:noProof/>
+            <w:webHidden/>
+          </w:rPr>
+          <w:t>8</w:t>
+        </w:r>
+        <w:r>
+          <w:rPr>
+            <w:noProof/>
+            <w:webHidden/>
+          </w:rPr>
+          <w:fldChar w:fldCharType="end"/>
+        </w:r>
+      </w:hyperlink>
+    </w:p>
+    <w:p>
+      <w:pPr>
+        <w:pStyle w:val="ndicedeilustraes"/>
+        <w:tabs>
+          <w:tab w:val="right" w:leader="dot" w:pos="8494"/>
+        </w:tabs>
+        <w:spacing w:line="276" w:lineRule="auto"/>
+        <w:jc w:val="both"/>
+        <w:rPr>
+          <w:noProof/>
+        </w:rPr>
+      </w:pPr>
+      <w:hyperlink r:id="rId10" w:anchor="_Toc531809089" w:history="1">
+        <w:r>
+          <w:rPr>
+            <w:rStyle w:val="Hiperligao"/>
+            <w:noProof/>
+          </w:rPr>
+          <w:t>Figura 2: Atividade do menu</w:t>
+        </w:r>
+        <w:r>
+          <w:rPr>
+            <w:noProof/>
+            <w:webHidden/>
+          </w:rPr>
+          <w:tab/>
+        </w:r>
+        <w:r>
+          <w:rPr>
+            <w:noProof/>
+            <w:webHidden/>
+          </w:rPr>
+          <w:fldChar w:fldCharType="begin"/>
+        </w:r>
+        <w:r>
+          <w:rPr>
+            <w:noProof/>
+            <w:webHidden/>
+          </w:rPr>
+          <w:instrText xml:space="preserve"> PAGEREF _Toc531809089 \h </w:instrText>
+        </w:r>
+        <w:r>
+          <w:rPr>
+            <w:noProof/>
+            <w:webHidden/>
+          </w:rPr>
+        </w:r>
+        <w:r>
+          <w:rPr>
+            <w:noProof/>
+            <w:webHidden/>
+          </w:rPr>
+          <w:fldChar w:fldCharType="separate"/>
+        </w:r>
+        <w:r>
+          <w:rPr>
+            <w:noProof/>
+            <w:webHidden/>
+          </w:rPr>
+          <w:t>9</w:t>
+        </w:r>
+        <w:r>
+          <w:rPr>
+            <w:noProof/>
+            <w:webHidden/>
+          </w:rPr>
+          <w:fldChar w:fldCharType="end"/>
+        </w:r>
+      </w:hyperlink>
+    </w:p>
+    <w:p>
+      <w:pPr>
+        <w:pStyle w:val="ndicedeilustraes"/>
+        <w:tabs>
+          <w:tab w:val="right" w:leader="dot" w:pos="8494"/>
+        </w:tabs>
+        <w:spacing w:line="276" w:lineRule="auto"/>
+        <w:jc w:val="both"/>
+        <w:rPr>
+          <w:noProof/>
+        </w:rPr>
+      </w:pPr>
+      <w:hyperlink r:id="rId11" w:anchor="_Toc531809090" w:history="1">
+        <w:r>
+          <w:rPr>
+            <w:rStyle w:val="Hiperligao"/>
+            <w:noProof/>
+          </w:rPr>
+          <w:t>Figura 3: Atividade registo</w:t>
+        </w:r>
+        <w:r>
+          <w:rPr>
+            <w:noProof/>
+            <w:webHidden/>
+          </w:rPr>
+          <w:tab/>
+        </w:r>
+        <w:r>
+          <w:rPr>
+            <w:noProof/>
+            <w:webHidden/>
+          </w:rPr>
+          <w:fldChar w:fldCharType="begin"/>
+        </w:r>
+        <w:r>
+          <w:rPr>
+            <w:noProof/>
+            <w:webHidden/>
+          </w:rPr>
+          <w:instrText xml:space="preserve"> PAGEREF _Toc531809090 \h </w:instrText>
+        </w:r>
+        <w:r>
+          <w:rPr>
+            <w:noProof/>
+            <w:webHidden/>
+          </w:rPr>
+        </w:r>
+        <w:r>
+          <w:rPr>
+            <w:noProof/>
+            <w:webHidden/>
+          </w:rPr>
+          <w:fldChar w:fldCharType="separate"/>
+        </w:r>
+        <w:r>
+          <w:rPr>
+            <w:noProof/>
+            <w:webHidden/>
+          </w:rPr>
+          <w:t>10</w:t>
+        </w:r>
+        <w:r>
+          <w:rPr>
+            <w:noProof/>
+            <w:webHidden/>
+          </w:rPr>
+          <w:fldChar w:fldCharType="end"/>
+        </w:r>
+      </w:hyperlink>
+    </w:p>
+    <w:p>
+      <w:pPr>
+        <w:pStyle w:val="ndicedeilustraes"/>
+        <w:tabs>
+          <w:tab w:val="right" w:leader="dot" w:pos="8494"/>
+        </w:tabs>
+        <w:spacing w:line="276" w:lineRule="auto"/>
+        <w:jc w:val="both"/>
+        <w:rPr>
+          <w:noProof/>
+        </w:rPr>
+      </w:pPr>
+      <w:hyperlink r:id="rId12" w:anchor="_Toc531809091" w:history="1">
+        <w:r>
+          <w:rPr>
+            <w:rStyle w:val="Hiperligao"/>
+            <w:noProof/>
+          </w:rPr>
+          <w:t>Figura 4: Atividade pesquisar voos (ida e volta)</w:t>
+        </w:r>
+        <w:r>
+          <w:rPr>
+            <w:noProof/>
+            <w:webHidden/>
+          </w:rPr>
+          <w:tab/>
+        </w:r>
+        <w:r>
+          <w:rPr>
+            <w:noProof/>
+            <w:webHidden/>
+          </w:rPr>
+          <w:fldChar w:fldCharType="begin"/>
+        </w:r>
+        <w:r>
+          <w:rPr>
+            <w:noProof/>
+            <w:webHidden/>
+          </w:rPr>
+          <w:instrText xml:space="preserve"> PAGEREF _Toc531809091 \h </w:instrText>
+        </w:r>
+        <w:r>
+          <w:rPr>
+            <w:noProof/>
+            <w:webHidden/>
+          </w:rPr>
+        </w:r>
+        <w:r>
+          <w:rPr>
+            <w:noProof/>
+            <w:webHidden/>
+          </w:rPr>
+          <w:fldChar w:fldCharType="separate"/>
+        </w:r>
+        <w:r>
+          <w:rPr>
+            <w:noProof/>
+            <w:webHidden/>
+          </w:rPr>
+          <w:t>11</w:t>
+        </w:r>
+        <w:r>
+          <w:rPr>
+            <w:noProof/>
+            <w:webHidden/>
+          </w:rPr>
+          <w:fldChar w:fldCharType="end"/>
+        </w:r>
+      </w:hyperlink>
+    </w:p>
+    <w:p>
+      <w:pPr>
+        <w:pStyle w:val="ndicedeilustraes"/>
+        <w:tabs>
+          <w:tab w:val="right" w:leader="dot" w:pos="8494"/>
+        </w:tabs>
+        <w:spacing w:line="276" w:lineRule="auto"/>
+        <w:jc w:val="both"/>
+        <w:rPr>
+          <w:noProof/>
+        </w:rPr>
+      </w:pPr>
+      <w:hyperlink r:id="rId13" w:anchor="_Toc531809092" w:history="1">
+        <w:r>
+          <w:rPr>
+            <w:rStyle w:val="Hiperligao"/>
+            <w:noProof/>
+          </w:rPr>
+          <w:t>Figura 5: Atividade resultados voos (ida e volta)</w:t>
+        </w:r>
+        <w:r>
+          <w:rPr>
+            <w:noProof/>
+            <w:webHidden/>
+          </w:rPr>
+          <w:tab/>
+        </w:r>
+        <w:r>
+          <w:rPr>
+            <w:noProof/>
+            <w:webHidden/>
+          </w:rPr>
+          <w:fldChar w:fldCharType="begin"/>
+        </w:r>
+        <w:r>
+          <w:rPr>
+            <w:noProof/>
+            <w:webHidden/>
+          </w:rPr>
+          <w:instrText xml:space="preserve"> PAGEREF _Toc531809092 \h </w:instrText>
+        </w:r>
+        <w:r>
+          <w:rPr>
+            <w:noProof/>
+            <w:webHidden/>
+          </w:rPr>
+        </w:r>
+        <w:r>
+          <w:rPr>
+            <w:noProof/>
+            <w:webHidden/>
+          </w:rPr>
+          <w:fldChar w:fldCharType="separate"/>
+        </w:r>
+        <w:r>
+          <w:rPr>
+            <w:noProof/>
+            <w:webHidden/>
+          </w:rPr>
+          <w:t>12</w:t>
+        </w:r>
+        <w:r>
+          <w:rPr>
+            <w:noProof/>
+            <w:webHidden/>
+          </w:rPr>
+          <w:fldChar w:fldCharType="end"/>
+        </w:r>
+      </w:hyperlink>
+    </w:p>
+    <w:p>
+      <w:pPr>
+        <w:pStyle w:val="ndicedeilustraes"/>
+        <w:tabs>
+          <w:tab w:val="right" w:leader="dot" w:pos="8494"/>
+        </w:tabs>
+        <w:spacing w:line="276" w:lineRule="auto"/>
+        <w:jc w:val="both"/>
+        <w:rPr>
+          <w:noProof/>
+        </w:rPr>
+      </w:pPr>
+      <w:hyperlink r:id="rId14" w:anchor="_Toc531809093" w:history="1">
+        <w:r>
+          <w:rPr>
+            <w:rStyle w:val="Hiperligao"/>
+            <w:noProof/>
+          </w:rPr>
+          <w:t>Figura 6: Atividade pesquisar voos (só ida)</w:t>
+        </w:r>
+        <w:r>
+          <w:rPr>
+            <w:noProof/>
+            <w:webHidden/>
+          </w:rPr>
+          <w:tab/>
+        </w:r>
+        <w:r>
+          <w:rPr>
+            <w:noProof/>
+            <w:webHidden/>
+          </w:rPr>
+          <w:fldChar w:fldCharType="begin"/>
+        </w:r>
+        <w:r>
+          <w:rPr>
+            <w:noProof/>
+            <w:webHidden/>
+          </w:rPr>
+          <w:instrText xml:space="preserve"> PAGEREF _Toc531809093 \h </w:instrText>
+        </w:r>
+        <w:r>
+          <w:rPr>
+            <w:noProof/>
+            <w:webHidden/>
+          </w:rPr>
+        </w:r>
+        <w:r>
+          <w:rPr>
+            <w:noProof/>
+            <w:webHidden/>
+          </w:rPr>
+          <w:fldChar w:fldCharType="separate"/>
+        </w:r>
+        <w:r>
+          <w:rPr>
+            <w:noProof/>
+            <w:webHidden/>
+          </w:rPr>
+          <w:t>13</w:t>
+        </w:r>
+        <w:r>
+          <w:rPr>
+            <w:noProof/>
+            <w:webHidden/>
+          </w:rPr>
+          <w:fldChar w:fldCharType="end"/>
+        </w:r>
+      </w:hyperlink>
+    </w:p>
+    <w:p>
+      <w:pPr>
+        <w:pStyle w:val="ndicedeilustraes"/>
+        <w:tabs>
+          <w:tab w:val="right" w:leader="dot" w:pos="8494"/>
+        </w:tabs>
+        <w:spacing w:line="276" w:lineRule="auto"/>
+        <w:jc w:val="both"/>
+        <w:rPr>
+          <w:noProof/>
+        </w:rPr>
+      </w:pPr>
+      <w:hyperlink r:id="rId15" w:anchor="_Toc531809094" w:history="1">
+        <w:r>
+          <w:rPr>
+            <w:rStyle w:val="Hiperligao"/>
+            <w:noProof/>
+          </w:rPr>
+          <w:t>Figura 7: Atividade resultados voos (só ida)</w:t>
+        </w:r>
+        <w:r>
+          <w:rPr>
+            <w:noProof/>
+            <w:webHidden/>
+          </w:rPr>
+          <w:tab/>
+        </w:r>
+        <w:r>
+          <w:rPr>
+            <w:noProof/>
+            <w:webHidden/>
+          </w:rPr>
+          <w:fldChar w:fldCharType="begin"/>
+        </w:r>
+        <w:r>
+          <w:rPr>
+            <w:noProof/>
+            <w:webHidden/>
+          </w:rPr>
+          <w:instrText xml:space="preserve"> PAGEREF _Toc531809094 \h </w:instrText>
+        </w:r>
+        <w:r>
+          <w:rPr>
+            <w:noProof/>
+            <w:webHidden/>
+          </w:rPr>
+        </w:r>
+        <w:r>
+          <w:rPr>
+            <w:noProof/>
+            <w:webHidden/>
+          </w:rPr>
+          <w:fldChar w:fldCharType="separate"/>
+        </w:r>
+        <w:r>
+          <w:rPr>
+            <w:noProof/>
+            <w:webHidden/>
+          </w:rPr>
+          <w:t>14</w:t>
+        </w:r>
+        <w:r>
+          <w:rPr>
+            <w:noProof/>
+            <w:webHidden/>
+          </w:rPr>
+          <w:fldChar w:fldCharType="end"/>
+        </w:r>
+      </w:hyperlink>
+    </w:p>
+    <w:p>
+      <w:pPr>
+        <w:pStyle w:val="ndicedeilustraes"/>
+        <w:tabs>
+          <w:tab w:val="right" w:leader="dot" w:pos="8494"/>
+        </w:tabs>
+        <w:spacing w:line="276" w:lineRule="auto"/>
+        <w:jc w:val="both"/>
+        <w:rPr>
+          <w:noProof/>
+        </w:rPr>
+      </w:pPr>
+      <w:hyperlink r:id="rId16" w:anchor="_Toc531809095" w:history="1">
+        <w:r>
+          <w:rPr>
+            <w:rStyle w:val="Hiperligao"/>
+            <w:noProof/>
+          </w:rPr>
+          <w:t>Figura 8: Atividade pesquisar Voo + Hotel</w:t>
+        </w:r>
+        <w:r>
+          <w:rPr>
+            <w:noProof/>
+            <w:webHidden/>
+          </w:rPr>
+          <w:tab/>
+        </w:r>
+        <w:r>
+          <w:rPr>
+            <w:noProof/>
+            <w:webHidden/>
+          </w:rPr>
+          <w:fldChar w:fldCharType="begin"/>
+        </w:r>
+        <w:r>
+          <w:rPr>
+            <w:noProof/>
+            <w:webHidden/>
+          </w:rPr>
+          <w:instrText xml:space="preserve"> PAGEREF _Toc531809095 \h </w:instrText>
+        </w:r>
+        <w:r>
+          <w:rPr>
+            <w:noProof/>
+            <w:webHidden/>
+          </w:rPr>
+        </w:r>
+        <w:r>
+          <w:rPr>
+            <w:noProof/>
+            <w:webHidden/>
+          </w:rPr>
+          <w:fldChar w:fldCharType="separate"/>
+        </w:r>
+        <w:r>
+          <w:rPr>
+            <w:noProof/>
+            <w:webHidden/>
+          </w:rPr>
+          <w:t>15</w:t>
+        </w:r>
+        <w:r>
+          <w:rPr>
+            <w:noProof/>
+            <w:webHidden/>
+          </w:rPr>
+          <w:fldChar w:fldCharType="end"/>
+        </w:r>
+      </w:hyperlink>
+    </w:p>
+    <w:p>
+      <w:pPr>
+        <w:pStyle w:val="ndicedeilustraes"/>
+        <w:tabs>
+          <w:tab w:val="right" w:leader="dot" w:pos="8494"/>
+        </w:tabs>
+        <w:spacing w:line="276" w:lineRule="auto"/>
+        <w:jc w:val="both"/>
+        <w:rPr>
+          <w:noProof/>
+        </w:rPr>
+      </w:pPr>
+      <w:hyperlink r:id="rId17" w:anchor="_Toc531809096" w:history="1">
+        <w:r>
+          <w:rPr>
+            <w:rStyle w:val="Hiperligao"/>
+            <w:noProof/>
+          </w:rPr>
+          <w:t>Figura 9: Atividade resultados do voo + hotel  (Voo)</w:t>
+        </w:r>
+        <w:r>
+          <w:rPr>
+            <w:noProof/>
+            <w:webHidden/>
+          </w:rPr>
+          <w:tab/>
+        </w:r>
+        <w:r>
+          <w:rPr>
+            <w:noProof/>
+            <w:webHidden/>
+          </w:rPr>
+          <w:fldChar w:fldCharType="begin"/>
+        </w:r>
+        <w:r>
+          <w:rPr>
+            <w:noProof/>
+            <w:webHidden/>
+          </w:rPr>
+          <w:instrText xml:space="preserve"> PAGEREF _Toc531809096 \h </w:instrText>
+        </w:r>
+        <w:r>
+          <w:rPr>
+            <w:noProof/>
+            <w:webHidden/>
+          </w:rPr>
+        </w:r>
+        <w:r>
+          <w:rPr>
+            <w:noProof/>
+            <w:webHidden/>
+          </w:rPr>
+          <w:fldChar w:fldCharType="separate"/>
+        </w:r>
+        <w:r>
+          <w:rPr>
+            <w:noProof/>
+            <w:webHidden/>
+          </w:rPr>
+          <w:t>16</w:t>
+        </w:r>
+        <w:r>
+          <w:rPr>
+            <w:noProof/>
+            <w:webHidden/>
+          </w:rPr>
+          <w:fldChar w:fldCharType="end"/>
+        </w:r>
+      </w:hyperlink>
+    </w:p>
+    <w:p>
+      <w:pPr>
+        <w:pStyle w:val="ndicedeilustraes"/>
+        <w:tabs>
+          <w:tab w:val="right" w:leader="dot" w:pos="8494"/>
+        </w:tabs>
+        <w:spacing w:line="276" w:lineRule="auto"/>
+        <w:jc w:val="both"/>
+        <w:rPr>
+          <w:noProof/>
+        </w:rPr>
+      </w:pPr>
+      <w:hyperlink r:id="rId18" w:anchor="_Toc531809097" w:history="1">
+        <w:r>
+          <w:rPr>
+            <w:rStyle w:val="Hiperligao"/>
+            <w:noProof/>
+          </w:rPr>
+          <w:t>Figura 10: Atividade resultados do voo + hotel (alojamento)</w:t>
+        </w:r>
+        <w:r>
+          <w:rPr>
+            <w:noProof/>
+            <w:webHidden/>
+          </w:rPr>
+          <w:tab/>
+        </w:r>
+        <w:r>
+          <w:rPr>
+            <w:noProof/>
+            <w:webHidden/>
+          </w:rPr>
+          <w:fldChar w:fldCharType="begin"/>
+        </w:r>
+        <w:r>
+          <w:rPr>
+            <w:noProof/>
+            <w:webHidden/>
+          </w:rPr>
+          <w:instrText xml:space="preserve"> PAGEREF _Toc531809097 \h </w:instrText>
+        </w:r>
+        <w:r>
+          <w:rPr>
+            <w:noProof/>
+            <w:webHidden/>
+          </w:rPr>
+        </w:r>
+        <w:r>
+          <w:rPr>
+            <w:noProof/>
+            <w:webHidden/>
+          </w:rPr>
+          <w:fldChar w:fldCharType="separate"/>
+        </w:r>
+        <w:r>
+          <w:rPr>
+            <w:noProof/>
+            <w:webHidden/>
+          </w:rPr>
+          <w:t>17</w:t>
+        </w:r>
+        <w:r>
+          <w:rPr>
+            <w:noProof/>
+            <w:webHidden/>
+          </w:rPr>
+          <w:fldChar w:fldCharType="end"/>
+        </w:r>
+      </w:hyperlink>
+    </w:p>
+    <w:p>
+      <w:pPr>
+        <w:pStyle w:val="ndicedeilustraes"/>
+        <w:tabs>
+          <w:tab w:val="right" w:leader="dot" w:pos="8494"/>
+        </w:tabs>
+        <w:spacing w:line="276" w:lineRule="auto"/>
+        <w:jc w:val="both"/>
+        <w:rPr>
+          <w:noProof/>
+        </w:rPr>
+      </w:pPr>
+      <w:hyperlink r:id="rId19" w:anchor="_Toc531809098" w:history="1">
+        <w:r>
+          <w:rPr>
+            <w:rStyle w:val="Hiperligao"/>
+            <w:noProof/>
+          </w:rPr>
+          <w:t>Figura 11: Atividade pesquisar hotel</w:t>
+        </w:r>
+        <w:r>
+          <w:rPr>
+            <w:noProof/>
+            <w:webHidden/>
+          </w:rPr>
+          <w:tab/>
+        </w:r>
+        <w:r>
+          <w:rPr>
+            <w:noProof/>
+            <w:webHidden/>
+          </w:rPr>
+          <w:fldChar w:fldCharType="begin"/>
+        </w:r>
+        <w:r>
+          <w:rPr>
+            <w:noProof/>
+            <w:webHidden/>
+          </w:rPr>
+          <w:instrText xml:space="preserve"> PAGEREF _Toc531809098 \h </w:instrText>
+        </w:r>
+        <w:r>
+          <w:rPr>
+            <w:noProof/>
+            <w:webHidden/>
+          </w:rPr>
+        </w:r>
+        <w:r>
+          <w:rPr>
+            <w:noProof/>
+            <w:webHidden/>
+          </w:rPr>
+          <w:fldChar w:fldCharType="separate"/>
+        </w:r>
+        <w:r>
+          <w:rPr>
+            <w:noProof/>
+            <w:webHidden/>
+          </w:rPr>
+          <w:t>18</w:t>
+        </w:r>
+        <w:r>
+          <w:rPr>
+            <w:noProof/>
+            <w:webHidden/>
+          </w:rPr>
+          <w:fldChar w:fldCharType="end"/>
+        </w:r>
+      </w:hyperlink>
+    </w:p>
+    <w:p>
+      <w:pPr>
+        <w:pStyle w:val="ndicedeilustraes"/>
+        <w:tabs>
+          <w:tab w:val="right" w:leader="dot" w:pos="8494"/>
+        </w:tabs>
+        <w:spacing w:line="276" w:lineRule="auto"/>
+        <w:jc w:val="both"/>
+        <w:rPr>
+          <w:noProof/>
+        </w:rPr>
+      </w:pPr>
+      <w:hyperlink r:id="rId20" w:anchor="_Toc531809099" w:history="1">
+        <w:r>
+          <w:rPr>
+            <w:rStyle w:val="Hiperligao"/>
+            <w:noProof/>
+          </w:rPr>
+          <w:t>Figura 12: Atividade resultados de hoteis</w:t>
+        </w:r>
+        <w:r>
+          <w:rPr>
+            <w:noProof/>
+            <w:webHidden/>
+          </w:rPr>
+          <w:tab/>
+        </w:r>
+        <w:r>
+          <w:rPr>
+            <w:noProof/>
+            <w:webHidden/>
+          </w:rPr>
+          <w:fldChar w:fldCharType="begin"/>
+        </w:r>
+        <w:r>
+          <w:rPr>
+            <w:noProof/>
+            <w:webHidden/>
+          </w:rPr>
+          <w:instrText xml:space="preserve"> PAGEREF _Toc531809099 \h </w:instrText>
+        </w:r>
+        <w:r>
+          <w:rPr>
+            <w:noProof/>
+            <w:webHidden/>
+          </w:rPr>
+        </w:r>
+        <w:r>
+          <w:rPr>
+            <w:noProof/>
+            <w:webHidden/>
+          </w:rPr>
+          <w:fldChar w:fldCharType="separate"/>
+        </w:r>
+        <w:r>
+          <w:rPr>
+            <w:noProof/>
+            <w:webHidden/>
+          </w:rPr>
+          <w:t>19</w:t>
+        </w:r>
+        <w:r>
+          <w:rPr>
+            <w:noProof/>
+            <w:webHidden/>
+          </w:rPr>
+          <w:fldChar w:fldCharType="end"/>
+        </w:r>
+      </w:hyperlink>
+    </w:p>
+    <w:p>
+      <w:pPr>
+        <w:pStyle w:val="ndicedeilustraes"/>
+        <w:tabs>
+          <w:tab w:val="right" w:leader="dot" w:pos="8494"/>
+        </w:tabs>
+        <w:spacing w:line="276" w:lineRule="auto"/>
+        <w:jc w:val="both"/>
+        <w:rPr>
+          <w:noProof/>
+        </w:rPr>
+      </w:pPr>
+      <w:hyperlink r:id="rId21" w:anchor="_Toc531809100" w:history="1">
+        <w:r>
+          <w:rPr>
+            <w:rStyle w:val="Hiperligao"/>
+            <w:noProof/>
+          </w:rPr>
+          <w:t>Figura 13: Atividade opção de ver no mapa os monumentos, entre outras atividades, nas proximidades</w:t>
+        </w:r>
+        <w:r>
+          <w:rPr>
+            <w:noProof/>
+            <w:webHidden/>
+          </w:rPr>
+          <w:tab/>
+        </w:r>
+        <w:r>
+          <w:rPr>
+            <w:noProof/>
+            <w:webHidden/>
+          </w:rPr>
+          <w:fldChar w:fldCharType="begin"/>
+        </w:r>
+        <w:r>
+          <w:rPr>
+            <w:noProof/>
+            <w:webHidden/>
+          </w:rPr>
+          <w:instrText xml:space="preserve"> PAGEREF _Toc531809100 \h </w:instrText>
+        </w:r>
+        <w:r>
+          <w:rPr>
+            <w:noProof/>
+            <w:webHidden/>
+          </w:rPr>
+        </w:r>
+        <w:r>
+          <w:rPr>
+            <w:noProof/>
+            <w:webHidden/>
+          </w:rPr>
+          <w:fldChar w:fldCharType="separate"/>
+        </w:r>
+        <w:r>
+          <w:rPr>
+            <w:noProof/>
+            <w:webHidden/>
+          </w:rPr>
+          <w:t>20</w:t>
+        </w:r>
+        <w:r>
+          <w:rPr>
+            <w:noProof/>
+            <w:webHidden/>
+          </w:rPr>
+          <w:fldChar w:fldCharType="end"/>
+        </w:r>
+      </w:hyperlink>
+    </w:p>
+    <w:p>
+      <w:pPr>
+        <w:pStyle w:val="ndicedeilustraes"/>
+        <w:tabs>
+          <w:tab w:val="right" w:leader="dot" w:pos="8494"/>
+        </w:tabs>
+        <w:spacing w:line="276" w:lineRule="auto"/>
+        <w:jc w:val="both"/>
+        <w:rPr>
+          <w:noProof/>
+        </w:rPr>
+      </w:pPr>
+      <w:hyperlink r:id="rId22" w:anchor="_Toc531809101" w:history="1">
+        <w:r>
+          <w:rPr>
+            <w:rStyle w:val="Hiperligao"/>
+            <w:noProof/>
+          </w:rPr>
+          <w:t>Figura 14: Atividade pagamento</w:t>
+        </w:r>
+        <w:r>
+          <w:rPr>
+            <w:noProof/>
+            <w:webHidden/>
+          </w:rPr>
+          <w:tab/>
+        </w:r>
+        <w:r>
+          <w:rPr>
+            <w:noProof/>
+            <w:webHidden/>
+          </w:rPr>
+          <w:fldChar w:fldCharType="begin"/>
+        </w:r>
+        <w:r>
+          <w:rPr>
+            <w:noProof/>
+            <w:webHidden/>
+          </w:rPr>
+          <w:instrText xml:space="preserve"> PAGEREF _Toc531809101 \h </w:instrText>
+        </w:r>
+        <w:r>
+          <w:rPr>
+            <w:noProof/>
+            <w:webHidden/>
+          </w:rPr>
+        </w:r>
+        <w:r>
+          <w:rPr>
+            <w:noProof/>
+            <w:webHidden/>
+          </w:rPr>
+          <w:fldChar w:fldCharType="separate"/>
+        </w:r>
+        <w:r>
+          <w:rPr>
+            <w:noProof/>
+            <w:webHidden/>
+          </w:rPr>
+          <w:t>21</w:t>
+        </w:r>
+        <w:r>
+          <w:rPr>
+            <w:noProof/>
+            <w:webHidden/>
+          </w:rPr>
+          <w:fldChar w:fldCharType="end"/>
+        </w:r>
+      </w:hyperlink>
+    </w:p>
+    <w:p>
+      <w:pPr>
+        <w:spacing w:line="276" w:lineRule="auto"/>
+        <w:jc w:val="both"/>
+      </w:pPr>
+      <w:r>
+        <w:fldChar w:fldCharType="end"/>
+      </w:r>
       <w:r>
         <w:br w:type="page"/>
       </w:r>
@@ -861,7 +2001,7 @@
           <w:szCs w:val="36"/>
         </w:rPr>
       </w:pPr>
-      <w:bookmarkStart w:id="0" w:name="_Toc531688702"/>
+      <w:bookmarkStart w:id="2" w:name="_Toc531809599"/>
       <w:r>
         <w:rPr>
           <w:b/>
@@ -872,9 +2012,13 @@
         <w:lastRenderedPageBreak/>
         <w:t>Introdução</w:t>
       </w:r>
-      <w:bookmarkEnd w:id="0"/>
-    </w:p>
-    <w:p/>
+      <w:bookmarkEnd w:id="2"/>
+    </w:p>
+    <w:p>
+      <w:pPr>
+        <w:jc w:val="both"/>
+      </w:pPr>
+    </w:p>
     <w:p>
       <w:pPr>
         <w:ind w:firstLine="708"/>
@@ -1013,6 +2157,15 @@
         </w:rPr>
         <w:t xml:space="preserve">. A nossa aplicação irá permitir assim uma pesquisa mais rápida ao utilizador de acordo com as suas necessidades e facilitar o processo de reserva de voos e hotéis para as suas viagens. </w:t>
       </w:r>
+    </w:p>
+    <w:p>
+      <w:pPr>
+        <w:jc w:val="both"/>
+        <w:rPr>
+          <w:rFonts w:cstheme="minorHAnsi"/>
+          <w:shd w:val="clear" w:color="auto" w:fill="FFFFFF"/>
+        </w:rPr>
+      </w:pPr>
     </w:p>
     <w:p>
       <w:pPr>
@@ -1025,14 +2178,7 @@
           <w:szCs w:val="36"/>
         </w:rPr>
       </w:pPr>
-      <w:r>
-        <w:rPr>
-          <w:rFonts w:cstheme="minorHAnsi"/>
-          <w:shd w:val="clear" w:color="auto" w:fill="FFFFFF"/>
-        </w:rPr>
-        <w:br w:type="page"/>
-      </w:r>
-      <w:bookmarkStart w:id="1" w:name="_Toc531688703"/>
+      <w:bookmarkStart w:id="3" w:name="_Toc531809600"/>
       <w:r>
         <w:rPr>
           <w:b/>
@@ -1040,12 +2186,138 @@
           <w:sz w:val="36"/>
           <w:szCs w:val="36"/>
         </w:rPr>
+        <w:t>Estado atual</w:t>
+      </w:r>
+      <w:bookmarkEnd w:id="3"/>
+    </w:p>
+    <w:p/>
+    <w:p>
+      <w:pPr>
+        <w:jc w:val="both"/>
+        <w:rPr>
+          <w:rFonts w:cstheme="minorHAnsi"/>
+          <w:shd w:val="clear" w:color="auto" w:fill="FFFFFF"/>
+        </w:rPr>
+      </w:pPr>
+      <w:r>
+        <w:rPr>
+          <w:rFonts w:cstheme="minorHAnsi"/>
+          <w:shd w:val="clear" w:color="auto" w:fill="FFFFFF"/>
+        </w:rPr>
+        <w:t>A aplicação, atualmente</w:t>
+      </w:r>
+      <w:r>
+        <w:rPr>
+          <w:rFonts w:cstheme="minorHAnsi"/>
+          <w:shd w:val="clear" w:color="auto" w:fill="FFFFFF"/>
+        </w:rPr>
+        <w:t xml:space="preserve">, expõe de todos os layouts principais feitos, </w:t>
+      </w:r>
+      <w:r>
+        <w:rPr>
+          <w:rFonts w:cstheme="minorHAnsi"/>
+          <w:shd w:val="clear" w:color="auto" w:fill="FFFFFF"/>
+        </w:rPr>
+        <w:t>adquirindo</w:t>
+      </w:r>
+      <w:r>
+        <w:rPr>
+          <w:rFonts w:cstheme="minorHAnsi"/>
+          <w:shd w:val="clear" w:color="auto" w:fill="FFFFFF"/>
+        </w:rPr>
+        <w:t xml:space="preserve"> a ligação entre ambos.</w:t>
+      </w:r>
+    </w:p>
+    <w:p>
+      <w:pPr>
+        <w:ind w:firstLine="708"/>
+        <w:jc w:val="both"/>
+      </w:pPr>
+    </w:p>
+    <w:p>
+      <w:pPr>
+        <w:pStyle w:val="Ttulo1"/>
+        <w:rPr>
+          <w:b/>
+          <w:color w:val="5B9BD5" w:themeColor="accent1"/>
+          <w:sz w:val="36"/>
+          <w:szCs w:val="36"/>
+        </w:rPr>
+      </w:pPr>
+      <w:r>
+        <w:br w:type="page"/>
+      </w:r>
+      <w:bookmarkStart w:id="4" w:name="_Toc531809601"/>
+      <w:r>
+        <w:rPr>
+          <w:b/>
+          <w:color w:val="5B9BD5" w:themeColor="accent1"/>
+          <w:sz w:val="36"/>
+          <w:szCs w:val="36"/>
+        </w:rPr>
         <w:lastRenderedPageBreak/>
         <w:t>Requisitos</w:t>
       </w:r>
-      <w:bookmarkEnd w:id="1"/>
-    </w:p>
-    <w:p>
+      <w:r>
+        <w:rPr>
+          <w:b/>
+          <w:color w:val="5B9BD5" w:themeColor="accent1"/>
+          <w:sz w:val="36"/>
+          <w:szCs w:val="36"/>
+        </w:rPr>
+        <w:t xml:space="preserve"> obrigatórios</w:t>
+      </w:r>
+      <w:bookmarkEnd w:id="4"/>
+    </w:p>
+    <w:p>
+      <w:pPr>
+        <w:jc w:val="both"/>
+        <w:rPr>
+          <w:rFonts w:cstheme="minorHAnsi"/>
+          <w:shd w:val="clear" w:color="auto" w:fill="FFFFFF"/>
+        </w:rPr>
+      </w:pPr>
+    </w:p>
+    <w:p>
+      <w:pPr>
+        <w:jc w:val="both"/>
+        <w:rPr>
+          <w:rFonts w:cstheme="minorHAnsi"/>
+          <w:shd w:val="clear" w:color="auto" w:fill="FFFFFF"/>
+        </w:rPr>
+      </w:pPr>
+    </w:p>
+    <w:p>
+      <w:r>
+        <w:br w:type="page"/>
+      </w:r>
+    </w:p>
+    <w:p>
+      <w:pPr>
+        <w:jc w:val="both"/>
+        <w:rPr>
+          <w:rFonts w:cstheme="minorHAnsi"/>
+          <w:shd w:val="clear" w:color="auto" w:fill="FFFFFF"/>
+        </w:rPr>
+      </w:pPr>
+      <w:r>
+        <w:rPr>
+          <w:b/>
+          <w:color w:val="5B9BD5" w:themeColor="accent1"/>
+          <w:sz w:val="36"/>
+          <w:szCs w:val="36"/>
+        </w:rPr>
+        <w:lastRenderedPageBreak/>
+        <w:t>Requisitos</w:t>
+      </w:r>
+    </w:p>
+    <w:p>
+      <w:pPr>
+        <w:jc w:val="both"/>
+        <w:rPr>
+          <w:b/>
+        </w:rPr>
+      </w:pPr>
       <w:r>
         <w:rPr>
           <w:b/>
@@ -1064,12 +2336,19 @@
         </w:rPr>
         <w:t>de autenticação de utilizadores.</w:t>
       </w:r>
-      <w:r>
-        <w:br/>
+    </w:p>
+    <w:p>
+      <w:pPr>
+        <w:jc w:val="both"/>
+      </w:pPr>
+      <w:r>
         <w:t>Descrição: Os utilizadores terão de se autenticar na aplicação para poderem usufruir da mesma.</w:t>
       </w:r>
     </w:p>
     <w:p>
+      <w:pPr>
+        <w:jc w:val="both"/>
+      </w:pPr>
       <w:r>
         <w:rPr>
           <w:b/>
@@ -1094,12 +2373,33 @@
         </w:rPr>
         <w:t>para o registo de clientes.</w:t>
       </w:r>
-      <w:r>
-        <w:br/>
-        <w:t xml:space="preserve">Descrição: No caso dos clientes ainda não terem uma conta associada à aplicação, será necessária a criação da mesma, que será realizada aqui e onde o cliente terá que inserir os seus dados pessoais. </w:t>
-      </w:r>
-    </w:p>
-    <w:p>
+    </w:p>
+    <w:p>
+      <w:pPr>
+        <w:jc w:val="both"/>
+      </w:pPr>
+      <w:r>
+        <w:t xml:space="preserve">Descrição: No caso </w:t>
+      </w:r>
+      <w:r>
+        <w:t>de os</w:t>
+      </w:r>
+      <w:r>
+        <w:t xml:space="preserve"> clientes ainda não terem uma conta associada à aplicação, será necessária a criação da mesma, que será realizada aqui e onde o cliente terá </w:t>
+      </w:r>
+      <w:proofErr w:type="gramStart"/>
+      <w:r>
+        <w:t>que</w:t>
+      </w:r>
+      <w:proofErr w:type="gramEnd"/>
+      <w:r>
+        <w:t xml:space="preserve"> inserir os seus dados pessoais. </w:t>
+      </w:r>
+    </w:p>
+    <w:p>
+      <w:pPr>
+        <w:jc w:val="both"/>
+      </w:pPr>
       <w:r>
         <w:rPr>
           <w:b/>
@@ -1136,12 +2436,19 @@
         </w:rPr>
         <w:t>ição das informações do cliente.</w:t>
       </w:r>
-      <w:r>
-        <w:br/>
+    </w:p>
+    <w:p>
+      <w:pPr>
+        <w:jc w:val="both"/>
+      </w:pPr>
+      <w:r>
         <w:t>Descrição: Durante a criação da conta dos utilizadores na aplicação, no caso de ocorrer algum engano ou ser necessária alguma alteração na inserção dos dados, esta atividade irá permitir ao utilizador a edição das suas informações.</w:t>
       </w:r>
     </w:p>
     <w:p>
+      <w:pPr>
+        <w:jc w:val="both"/>
+      </w:pPr>
       <w:r>
         <w:rPr>
           <w:b/>
@@ -1160,8 +2467,12 @@
         </w:rPr>
         <w:t>sto das preferências do cliente.</w:t>
       </w:r>
-      <w:r>
-        <w:br/>
+    </w:p>
+    <w:p>
+      <w:pPr>
+        <w:jc w:val="both"/>
+      </w:pPr>
+      <w:r>
         <w:t xml:space="preserve">Descrição: O cliente durante o seu registo terá uma parte reserva para as suas preferências relativamente as viagens, dando a conhecer por exemplo os seus destinos, companhias e </w:t>
       </w:r>
       <w:r>
@@ -1172,6 +2483,9 @@
       </w:r>
     </w:p>
     <w:p>
+      <w:pPr>
+        <w:jc w:val="both"/>
+      </w:pPr>
       <w:r>
         <w:rPr>
           <w:b/>
@@ -1190,12 +2504,19 @@
         </w:rPr>
         <w:t>.</w:t>
       </w:r>
-      <w:r>
-        <w:br/>
+    </w:p>
+    <w:p>
+      <w:pPr>
+        <w:jc w:val="both"/>
+      </w:pPr>
+      <w:r>
         <w:t>Descrição: Com base nas preferências do utilizador, serão enviadas notificações de promoções de voos e hotéis que possam interessar ao utilizador.</w:t>
       </w:r>
     </w:p>
     <w:p>
+      <w:pPr>
+        <w:jc w:val="both"/>
+      </w:pPr>
       <w:r>
         <w:rPr>
           <w:b/>
@@ -1232,12 +2553,19 @@
         </w:rPr>
         <w:t xml:space="preserve"> para a pesquisa de voos.</w:t>
       </w:r>
-      <w:r>
-        <w:br/>
+    </w:p>
+    <w:p>
+      <w:pPr>
+        <w:jc w:val="both"/>
+      </w:pPr>
+      <w:r>
         <w:t xml:space="preserve">Descrição: Nesta atividade o utilizador poderá fazer a pesquisa dos seus voos, inserindo assim a origem e o destino da viagem, bem como as datas de partida e chegada. </w:t>
       </w:r>
     </w:p>
     <w:p>
+      <w:pPr>
+        <w:jc w:val="both"/>
+      </w:pPr>
       <w:r>
         <w:rPr>
           <w:b/>
@@ -1262,9 +2590,19 @@
         </w:rPr>
         <w:t xml:space="preserve"> para a pesquisa de hotéis.</w:t>
       </w:r>
-      <w:r>
-        <w:br/>
-        <w:t xml:space="preserve">Descrição: Nesta atividade o utilizador poderá fazer a pesquisa de hotéis, inserindo assim a cidade onde deseja permanecer alojado, o quarto, ou seja o </w:t>
+    </w:p>
+    <w:p>
+      <w:pPr>
+        <w:jc w:val="both"/>
+      </w:pPr>
+      <w:r>
+        <w:t xml:space="preserve">Descrição: Nesta atividade o utilizador poderá fazer a pesquisa de hotéis, inserindo assim a cidade onde deseja permanecer alojado, o quarto, </w:t>
+      </w:r>
+      <w:r>
+        <w:t>ou seja,</w:t>
+      </w:r>
+      <w:r>
+        <w:t xml:space="preserve"> o </w:t>
       </w:r>
       <w:r>
         <w:t>nú</w:t>
@@ -1276,10 +2614,21 @@
         <w:t>hóspedes</w:t>
       </w:r>
       <w:r>
-        <w:t xml:space="preserve">, bem como as data de ida e partida. </w:t>
-      </w:r>
-    </w:p>
-    <w:p>
+        <w:t xml:space="preserve">, bem como </w:t>
+      </w:r>
+      <w:proofErr w:type="gramStart"/>
+      <w:r>
+        <w:t>as data</w:t>
+      </w:r>
+      <w:proofErr w:type="gramEnd"/>
+      <w:r>
+        <w:t xml:space="preserve"> de ida e partida. </w:t>
+      </w:r>
+    </w:p>
+    <w:p>
+      <w:pPr>
+        <w:jc w:val="both"/>
+      </w:pPr>
       <w:r>
         <w:rPr>
           <w:b/>
@@ -1307,8 +2656,12 @@
       <w:r>
         <w:t xml:space="preserve"> </w:t>
       </w:r>
-      <w:r>
-        <w:br/>
+    </w:p>
+    <w:p>
+      <w:pPr>
+        <w:jc w:val="both"/>
+      </w:pPr>
+      <w:r>
         <w:t xml:space="preserve">Descrição: Nesta atividade o utilizador poderá fazer a pesquisa dos seus voos e também de hotéis, diretamente numa só atividade inserindo assim a origem e o destino da viagem, bem como as datas de partida e chegada e o número de </w:t>
       </w:r>
       <w:r>
@@ -1319,6 +2672,9 @@
       </w:r>
     </w:p>
     <w:p>
+      <w:pPr>
+        <w:jc w:val="both"/>
+      </w:pPr>
       <w:r>
         <w:rPr>
           <w:b/>
@@ -1349,16 +2705,40 @@
         </w:rPr>
         <w:t xml:space="preserve"> para consultar as informações de um voo.</w:t>
       </w:r>
-      <w:r>
-        <w:br/>
+    </w:p>
+    <w:p>
+      <w:pPr>
+        <w:jc w:val="both"/>
+      </w:pPr>
+      <w:r>
         <w:t xml:space="preserve">Descrição: Depois de realizada a pesquisa do voo e efetuada a sua reserva, o utilizador poderá consultar todas as informações relativas ao voo, de forma a verificar se se encontra tudo correto. </w:t>
       </w:r>
     </w:p>
     <w:p>
-      <w:r>
-        <w:rPr>
-          <w:b/>
-        </w:rPr>
+      <w:pPr>
+        <w:jc w:val="both"/>
+        <w:rPr>
+          <w:b/>
+        </w:rPr>
+      </w:pPr>
+    </w:p>
+    <w:p>
+      <w:pPr>
+        <w:jc w:val="both"/>
+        <w:rPr>
+          <w:b/>
+        </w:rPr>
+      </w:pPr>
+    </w:p>
+    <w:p>
+      <w:pPr>
+        <w:jc w:val="both"/>
+      </w:pPr>
+      <w:r>
+        <w:rPr>
+          <w:b/>
+        </w:rPr>
+        <w:lastRenderedPageBreak/>
         <w:t xml:space="preserve">10º: </w:t>
       </w:r>
       <w:r>
@@ -1379,12 +2759,19 @@
         </w:rPr>
         <w:t>para consultar as informações de um hotel.</w:t>
       </w:r>
-      <w:r>
-        <w:br/>
+    </w:p>
+    <w:p>
+      <w:pPr>
+        <w:jc w:val="both"/>
+      </w:pPr>
+      <w:r>
         <w:t>Descrição: Depois de realizada a pesquisa do hotel e efetuada a sua reserva, o utilizador poderá consultar todas as informações relativas à reserva no hotel, de forma a verificar se se encontra tudo correto.</w:t>
       </w:r>
     </w:p>
     <w:p>
+      <w:pPr>
+        <w:jc w:val="both"/>
+      </w:pPr>
       <w:r>
         <w:rPr>
           <w:b/>
@@ -1409,9 +2796,40 @@
         </w:rPr>
         <w:t xml:space="preserve"> para a realização do pagamento.</w:t>
       </w:r>
-      <w:r>
-        <w:br/>
-        <w:t xml:space="preserve">Descrição: Depois do utilizador realizar as suas reservas, tanto de voos e hotéis, será encaminhado para esta atividade que permite a realização do pagamento, no qual terá que inserir os seus dados para efetuar o pagamento. </w:t>
+    </w:p>
+    <w:p>
+      <w:pPr>
+        <w:jc w:val="both"/>
+      </w:pPr>
+      <w:r>
+        <w:t xml:space="preserve">Descrição: Depois do utilizador realizar as suas reservas, tanto de voos e hotéis, será encaminhado para esta atividade que permite a realização do pagamento, no qual terá </w:t>
+      </w:r>
+      <w:r>
+        <w:t>de</w:t>
+      </w:r>
+      <w:r>
+        <w:t xml:space="preserve"> inserir os seus dados para efetuar o pagamento. </w:t>
+      </w:r>
+    </w:p>
+    <w:p>
+      <w:pPr>
+        <w:rPr>
+          <w:rFonts w:asciiTheme="majorHAnsi" w:eastAsiaTheme="majorEastAsia" w:hAnsiTheme="majorHAnsi" w:cstheme="majorBidi"/>
+          <w:b/>
+          <w:color w:val="5B9BD5" w:themeColor="accent1"/>
+          <w:spacing w:val="-10"/>
+          <w:kern w:val="28"/>
+          <w:sz w:val="36"/>
+          <w:szCs w:val="56"/>
+        </w:rPr>
+      </w:pPr>
+      <w:r>
+        <w:rPr>
+          <w:b/>
+          <w:color w:val="5B9BD5" w:themeColor="accent1"/>
+          <w:sz w:val="36"/>
+        </w:rPr>
+        <w:br w:type="page"/>
       </w:r>
     </w:p>
     <w:p>
@@ -1424,19 +2842,2068 @@
           <w:sz w:val="36"/>
         </w:rPr>
       </w:pPr>
-      <w:bookmarkStart w:id="2" w:name="_Toc531688704"/>
-      <w:proofErr w:type="spellStart"/>
+      <w:bookmarkStart w:id="5" w:name="_Toc531809602"/>
+      <w:r>
+        <w:rPr>
+          <w:noProof/>
+        </w:rPr>
+        <w:lastRenderedPageBreak/>
+        <w:drawing>
+          <wp:anchor distT="0" distB="0" distL="114300" distR="114300" simplePos="0" relativeHeight="251630080" behindDoc="1" locked="0" layoutInCell="1" allowOverlap="1">
+            <wp:simplePos x="0" y="0"/>
+            <wp:positionH relativeFrom="column">
+              <wp:posOffset>-4008</wp:posOffset>
+            </wp:positionH>
+            <wp:positionV relativeFrom="paragraph">
+              <wp:posOffset>358651</wp:posOffset>
+            </wp:positionV>
+            <wp:extent cx="5400040" cy="3302000"/>
+            <wp:effectExtent l="0" t="0" r="0" b="0"/>
+            <wp:wrapTight wrapText="bothSides">
+              <wp:wrapPolygon edited="0">
+                <wp:start x="0" y="0"/>
+                <wp:lineTo x="0" y="21434"/>
+                <wp:lineTo x="21488" y="21434"/>
+                <wp:lineTo x="21488" y="0"/>
+                <wp:lineTo x="0" y="0"/>
+              </wp:wrapPolygon>
+            </wp:wrapTight>
+            <wp:docPr id="1" name="Imagem 1"/>
+            <wp:cNvGraphicFramePr>
+              <a:graphicFrameLocks xmlns:a="http://schemas.openxmlformats.org/drawingml/2006/main" noChangeAspect="1"/>
+            </wp:cNvGraphicFramePr>
+            <a:graphic xmlns:a="http://schemas.openxmlformats.org/drawingml/2006/main">
+              <a:graphicData uri="http://schemas.openxmlformats.org/drawingml/2006/picture">
+                <pic:pic xmlns:pic="http://schemas.openxmlformats.org/drawingml/2006/picture">
+                  <pic:nvPicPr>
+                    <pic:cNvPr id="0" name="Picture 1"/>
+                    <pic:cNvPicPr>
+                      <a:picLocks noChangeAspect="1" noChangeArrowheads="1"/>
+                    </pic:cNvPicPr>
+                  </pic:nvPicPr>
+                  <pic:blipFill>
+                    <a:blip r:embed="rId23">
+                      <a:extLst>
+                        <a:ext uri="{28A0092B-C50C-407E-A947-70E740481C1C}">
+                          <a14:useLocalDpi xmlns:a14="http://schemas.microsoft.com/office/drawing/2010/main" val="0"/>
+                        </a:ext>
+                      </a:extLst>
+                    </a:blip>
+                    <a:srcRect/>
+                    <a:stretch>
+                      <a:fillRect/>
+                    </a:stretch>
+                  </pic:blipFill>
+                  <pic:spPr bwMode="auto">
+                    <a:xfrm>
+                      <a:off x="0" y="0"/>
+                      <a:ext cx="5400040" cy="3302000"/>
+                    </a:xfrm>
+                    <a:prstGeom prst="rect">
+                      <a:avLst/>
+                    </a:prstGeom>
+                    <a:noFill/>
+                    <a:ln>
+                      <a:noFill/>
+                    </a:ln>
+                  </pic:spPr>
+                </pic:pic>
+              </a:graphicData>
+            </a:graphic>
+            <wp14:sizeRelH relativeFrom="margin">
+              <wp14:pctWidth>0</wp14:pctWidth>
+            </wp14:sizeRelH>
+            <wp14:sizeRelV relativeFrom="margin">
+              <wp14:pctHeight>0</wp14:pctHeight>
+            </wp14:sizeRelV>
+          </wp:anchor>
+        </w:drawing>
+      </w:r>
       <w:r>
         <w:rPr>
           <w:b/>
           <w:color w:val="5B9BD5" w:themeColor="accent1"/>
           <w:sz w:val="36"/>
         </w:rPr>
+        <w:t>Diagrama de Use Case “Geral”</w:t>
+      </w:r>
+      <w:bookmarkEnd w:id="5"/>
+    </w:p>
+    <w:p>
+      <w:pPr>
+        <w:jc w:val="both"/>
+      </w:pPr>
+    </w:p>
+    <w:p>
+      <w:pPr>
+        <w:jc w:val="both"/>
+      </w:pPr>
+      <w:r>
+        <w:t>Este use</w:t>
+      </w:r>
+      <w:r>
+        <w:t xml:space="preserve"> case descreve de uma forma geral, o que é possível fazer n</w:t>
+      </w:r>
+      <w:r>
+        <w:t>esta</w:t>
+      </w:r>
+      <w:r>
+        <w:t xml:space="preserve"> aplicação.</w:t>
+      </w:r>
+    </w:p>
+    <w:p>
+      <w:pPr>
+        <w:jc w:val="both"/>
+      </w:pPr>
+      <w:r>
+        <w:t xml:space="preserve">O utilizador tem a opção de pesquisar por voos, voo </w:t>
+      </w:r>
+      <w:r>
+        <w:t>e</w:t>
+      </w:r>
+      <w:r>
+        <w:t xml:space="preserve"> hotel ou só hotel, depois de efetuar o login ou não.</w:t>
+      </w:r>
+    </w:p>
+    <w:p>
+      <w:pPr>
+        <w:jc w:val="both"/>
+      </w:pPr>
+      <w:r>
+        <w:t>Caso o utilizador deseje procurar só voos, este tem a opção de escolher voos de ida e volta ou então só de ida.</w:t>
+      </w:r>
+    </w:p>
+    <w:p>
+      <w:pPr>
+        <w:jc w:val="both"/>
+      </w:pPr>
+      <w:r>
+        <w:t xml:space="preserve">Por fim, depois de o utilizador ter escolhido o </w:t>
+      </w:r>
+      <w:r>
+        <w:t>ambicionado</w:t>
+      </w:r>
+      <w:r>
+        <w:t>,</w:t>
+      </w:r>
+      <w:r>
+        <w:t xml:space="preserve"> </w:t>
+      </w:r>
+      <w:r>
+        <w:t>efetua o pagamento</w:t>
+      </w:r>
+      <w:r>
+        <w:t>,</w:t>
+      </w:r>
+      <w:r>
+        <w:t xml:space="preserve"> pelo que este tem </w:t>
+      </w:r>
+      <w:r>
+        <w:t>de</w:t>
+      </w:r>
+      <w:r>
+        <w:t xml:space="preserve"> estar </w:t>
+      </w:r>
+      <w:r>
+        <w:t xml:space="preserve">registado para </w:t>
+      </w:r>
+      <w:r>
+        <w:t>o efetuar</w:t>
+      </w:r>
+      <w:r>
+        <w:t>.</w:t>
+      </w:r>
+      <w:r>
+        <w:rPr>
+          <w:sz w:val="36"/>
+        </w:rPr>
+        <w:br w:type="page"/>
+      </w:r>
+    </w:p>
+    <w:p>
+      <w:pPr>
+        <w:pStyle w:val="Ttulo"/>
+        <w:outlineLvl w:val="0"/>
+        <w:rPr>
+          <w:b/>
+          <w:color w:val="5B9BD5" w:themeColor="accent1"/>
+          <w:sz w:val="36"/>
+        </w:rPr>
+      </w:pPr>
+      <w:bookmarkStart w:id="6" w:name="_Toc531809603"/>
+      <w:r>
+        <w:rPr>
+          <w:b/>
+          <w:color w:val="5B9BD5" w:themeColor="accent1"/>
+          <w:sz w:val="36"/>
+        </w:rPr>
         <w:lastRenderedPageBreak/>
         <w:t>Mockups</w:t>
       </w:r>
-      <w:bookmarkEnd w:id="2"/>
-      <w:proofErr w:type="spellEnd"/>
+      <w:bookmarkEnd w:id="6"/>
+    </w:p>
+    <w:p>
+      <w:pPr>
+        <w:rPr>
+          <w:rFonts w:asciiTheme="majorHAnsi" w:eastAsiaTheme="majorEastAsia" w:hAnsiTheme="majorHAnsi" w:cstheme="majorBidi"/>
+          <w:b/>
+          <w:color w:val="5B9BD5" w:themeColor="accent1"/>
+          <w:sz w:val="36"/>
+          <w:szCs w:val="32"/>
+        </w:rPr>
+      </w:pPr>
+      <w:r>
+        <w:rPr>
+          <w:noProof/>
+        </w:rPr>
+        <w:pict>
+          <v:shape id="_x0000_s1033" type="#_x0000_t202" style="position:absolute;margin-left:63.4pt;margin-top:585.1pt;width:297.75pt;height:21pt;z-index:251662336;mso-position-horizontal-relative:text;mso-position-vertical-relative:text" stroked="f">
+            <v:textbox style="mso-fit-shape-to-text:t" inset="0,0,0,0">
+              <w:txbxContent>
+                <w:p>
+                  <w:pPr>
+                    <w:pStyle w:val="Legenda"/>
+                    <w:jc w:val="center"/>
+                    <w:rPr>
+                      <w:rFonts w:asciiTheme="majorHAnsi" w:eastAsiaTheme="majorEastAsia" w:hAnsiTheme="majorHAnsi" w:cstheme="majorBidi"/>
+                      <w:noProof/>
+                      <w:spacing w:val="-10"/>
+                      <w:kern w:val="28"/>
+                      <w:sz w:val="56"/>
+                      <w:szCs w:val="56"/>
+                    </w:rPr>
+                  </w:pPr>
+                  <w:bookmarkStart w:id="7" w:name="_Toc531809088"/>
+                  <w:r>
+                    <w:t xml:space="preserve">Figura </w:t>
+                  </w:r>
+                  <w:fldSimple w:instr=" SEQ Figura \* ARABIC ">
+                    <w:r>
+                      <w:rPr>
+                        <w:noProof/>
+                      </w:rPr>
+                      <w:t>1</w:t>
+                    </w:r>
+                  </w:fldSimple>
+                  <w:r>
+                    <w:t>: Atividade login</w:t>
+                  </w:r>
+                  <w:bookmarkEnd w:id="7"/>
+                </w:p>
+              </w:txbxContent>
+            </v:textbox>
+            <w10:wrap type="square"/>
+          </v:shape>
+        </w:pict>
+      </w:r>
+      <w:r>
+        <w:rPr>
+          <w:noProof/>
+        </w:rPr>
+        <w:drawing>
+          <wp:anchor distT="0" distB="0" distL="114300" distR="114300" simplePos="0" relativeHeight="251639296" behindDoc="0" locked="0" layoutInCell="1" allowOverlap="1">
+            <wp:simplePos x="0" y="0"/>
+            <wp:positionH relativeFrom="column">
+              <wp:posOffset>824230</wp:posOffset>
+            </wp:positionH>
+            <wp:positionV relativeFrom="paragraph">
+              <wp:posOffset>926465</wp:posOffset>
+            </wp:positionV>
+            <wp:extent cx="3754755" cy="6479540"/>
+            <wp:effectExtent l="0" t="0" r="0" b="0"/>
+            <wp:wrapSquare wrapText="bothSides"/>
+            <wp:docPr id="2" name="Imagem 2"/>
+            <wp:cNvGraphicFramePr>
+              <a:graphicFrameLocks xmlns:a="http://schemas.openxmlformats.org/drawingml/2006/main" noChangeAspect="1"/>
+            </wp:cNvGraphicFramePr>
+            <a:graphic xmlns:a="http://schemas.openxmlformats.org/drawingml/2006/main">
+              <a:graphicData uri="http://schemas.openxmlformats.org/drawingml/2006/picture">
+                <pic:pic xmlns:pic="http://schemas.openxmlformats.org/drawingml/2006/picture">
+                  <pic:nvPicPr>
+                    <pic:cNvPr id="0" name="Picture 3"/>
+                    <pic:cNvPicPr>
+                      <a:picLocks noChangeAspect="1" noChangeArrowheads="1"/>
+                    </pic:cNvPicPr>
+                  </pic:nvPicPr>
+                  <pic:blipFill>
+                    <a:blip r:embed="rId24">
+                      <a:extLst>
+                        <a:ext uri="{28A0092B-C50C-407E-A947-70E740481C1C}">
+                          <a14:useLocalDpi xmlns:a14="http://schemas.microsoft.com/office/drawing/2010/main" val="0"/>
+                        </a:ext>
+                      </a:extLst>
+                    </a:blip>
+                    <a:srcRect/>
+                    <a:stretch>
+                      <a:fillRect/>
+                    </a:stretch>
+                  </pic:blipFill>
+                  <pic:spPr bwMode="auto">
+                    <a:xfrm>
+                      <a:off x="0" y="0"/>
+                      <a:ext cx="3754755" cy="6479540"/>
+                    </a:xfrm>
+                    <a:prstGeom prst="rect">
+                      <a:avLst/>
+                    </a:prstGeom>
+                    <a:noFill/>
+                    <a:ln>
+                      <a:noFill/>
+                    </a:ln>
+                  </pic:spPr>
+                </pic:pic>
+              </a:graphicData>
+            </a:graphic>
+            <wp14:sizeRelH relativeFrom="page">
+              <wp14:pctWidth>0</wp14:pctWidth>
+            </wp14:sizeRelH>
+            <wp14:sizeRelV relativeFrom="page">
+              <wp14:pctHeight>0</wp14:pctHeight>
+            </wp14:sizeRelV>
+          </wp:anchor>
+        </w:drawing>
+      </w:r>
+      <w:r>
+        <w:rPr>
+          <w:b/>
+          <w:color w:val="5B9BD5" w:themeColor="accent1"/>
+          <w:sz w:val="36"/>
+        </w:rPr>
+        <w:br w:type="page"/>
+      </w:r>
+    </w:p>
+    <w:p>
+      <w:pPr>
+        <w:rPr>
+          <w:b/>
+          <w:color w:val="5B9BD5" w:themeColor="accent1"/>
+          <w:sz w:val="36"/>
+        </w:rPr>
+      </w:pPr>
+      <w:r>
+        <w:rPr>
+          <w:noProof/>
+        </w:rPr>
+        <w:lastRenderedPageBreak/>
+        <w:pict>
+          <v:shape id="_x0000_s1034" type="#_x0000_t202" style="position:absolute;margin-left:64.6pt;margin-top:609.6pt;width:295.65pt;height:.05pt;z-index:251663360;mso-position-horizontal-relative:text;mso-position-vertical-relative:text" stroked="f">
+            <v:textbox style="mso-fit-shape-to-text:t" inset="0,0,0,0">
+              <w:txbxContent>
+                <w:p>
+                  <w:pPr>
+                    <w:pStyle w:val="Legenda"/>
+                    <w:jc w:val="center"/>
+                    <w:rPr>
+                      <w:noProof/>
+                    </w:rPr>
+                  </w:pPr>
+                  <w:bookmarkStart w:id="8" w:name="_Toc531809089"/>
+                  <w:r>
+                    <w:t xml:space="preserve">Figura </w:t>
+                  </w:r>
+                  <w:fldSimple w:instr=" SEQ Figura \* ARABIC ">
+                    <w:r>
+                      <w:rPr>
+                        <w:noProof/>
+                      </w:rPr>
+                      <w:t>2</w:t>
+                    </w:r>
+                  </w:fldSimple>
+                  <w:r>
+                    <w:t>: Atividade do menu</w:t>
+                  </w:r>
+                  <w:bookmarkEnd w:id="8"/>
+                </w:p>
+              </w:txbxContent>
+            </v:textbox>
+            <w10:wrap type="square"/>
+          </v:shape>
+        </w:pict>
+      </w:r>
+    </w:p>
+    <w:p>
+      <w:pPr>
+        <w:rPr>
+          <w:sz w:val="36"/>
+        </w:rPr>
+      </w:pPr>
+    </w:p>
+    <w:p>
+      <w:pPr>
+        <w:rPr>
+          <w:sz w:val="36"/>
+        </w:rPr>
+      </w:pPr>
+      <w:r>
+        <w:rPr>
+          <w:noProof/>
+        </w:rPr>
+        <w:drawing>
+          <wp:anchor distT="0" distB="0" distL="114300" distR="114300" simplePos="0" relativeHeight="251687424" behindDoc="0" locked="0" layoutInCell="1" allowOverlap="1" wp14:anchorId="021A1268" wp14:editId="3D40DAAD">
+            <wp:simplePos x="0" y="0"/>
+            <wp:positionH relativeFrom="column">
+              <wp:posOffset>828675</wp:posOffset>
+            </wp:positionH>
+            <wp:positionV relativeFrom="paragraph">
+              <wp:posOffset>395605</wp:posOffset>
+            </wp:positionV>
+            <wp:extent cx="3754755" cy="6479540"/>
+            <wp:effectExtent l="0" t="0" r="0" b="0"/>
+            <wp:wrapSquare wrapText="bothSides"/>
+            <wp:docPr id="15" name="Imagem 15"/>
+            <wp:cNvGraphicFramePr>
+              <a:graphicFrameLocks xmlns:a="http://schemas.openxmlformats.org/drawingml/2006/main" noChangeAspect="1"/>
+            </wp:cNvGraphicFramePr>
+            <a:graphic xmlns:a="http://schemas.openxmlformats.org/drawingml/2006/main">
+              <a:graphicData uri="http://schemas.openxmlformats.org/drawingml/2006/picture">
+                <pic:pic xmlns:pic="http://schemas.openxmlformats.org/drawingml/2006/picture">
+                  <pic:nvPicPr>
+                    <pic:cNvPr id="0" name="Picture 29"/>
+                    <pic:cNvPicPr>
+                      <a:picLocks noChangeAspect="1" noChangeArrowheads="1"/>
+                    </pic:cNvPicPr>
+                  </pic:nvPicPr>
+                  <pic:blipFill>
+                    <a:blip r:embed="rId25">
+                      <a:extLst>
+                        <a:ext uri="{28A0092B-C50C-407E-A947-70E740481C1C}">
+                          <a14:useLocalDpi xmlns:a14="http://schemas.microsoft.com/office/drawing/2010/main" val="0"/>
+                        </a:ext>
+                      </a:extLst>
+                    </a:blip>
+                    <a:srcRect/>
+                    <a:stretch>
+                      <a:fillRect/>
+                    </a:stretch>
+                  </pic:blipFill>
+                  <pic:spPr bwMode="auto">
+                    <a:xfrm>
+                      <a:off x="0" y="0"/>
+                      <a:ext cx="3754755" cy="6479540"/>
+                    </a:xfrm>
+                    <a:prstGeom prst="rect">
+                      <a:avLst/>
+                    </a:prstGeom>
+                    <a:noFill/>
+                    <a:ln>
+                      <a:noFill/>
+                    </a:ln>
+                  </pic:spPr>
+                </pic:pic>
+              </a:graphicData>
+            </a:graphic>
+            <wp14:sizeRelH relativeFrom="margin">
+              <wp14:pctWidth>0</wp14:pctWidth>
+            </wp14:sizeRelH>
+            <wp14:sizeRelV relativeFrom="margin">
+              <wp14:pctHeight>0</wp14:pctHeight>
+            </wp14:sizeRelV>
+          </wp:anchor>
+        </w:drawing>
+      </w:r>
+    </w:p>
+    <w:p>
+      <w:pPr>
+        <w:rPr>
+          <w:b/>
+          <w:color w:val="5B9BD5" w:themeColor="accent1"/>
+          <w:sz w:val="36"/>
+        </w:rPr>
+      </w:pPr>
+    </w:p>
+    <w:p>
+      <w:pPr>
+        <w:tabs>
+          <w:tab w:val="left" w:pos="3105"/>
+        </w:tabs>
+        <w:rPr>
+          <w:b/>
+          <w:color w:val="5B9BD5" w:themeColor="accent1"/>
+          <w:sz w:val="36"/>
+        </w:rPr>
+      </w:pPr>
+      <w:r>
+        <w:rPr>
+          <w:b/>
+          <w:color w:val="5B9BD5" w:themeColor="accent1"/>
+          <w:sz w:val="36"/>
+        </w:rPr>
+        <w:tab/>
+      </w:r>
+    </w:p>
+    <w:p>
+      <w:pPr>
+        <w:rPr>
+          <w:b/>
+          <w:color w:val="5B9BD5" w:themeColor="accent1"/>
+          <w:sz w:val="36"/>
+        </w:rPr>
+      </w:pPr>
+      <w:r>
+        <w:rPr>
+          <w:sz w:val="36"/>
+        </w:rPr>
+        <w:br w:type="page"/>
+      </w:r>
+      <w:r>
+        <w:rPr>
+          <w:noProof/>
+        </w:rPr>
+        <w:lastRenderedPageBreak/>
+        <w:drawing>
+          <wp:anchor distT="0" distB="0" distL="114300" distR="114300" simplePos="0" relativeHeight="251681280" behindDoc="0" locked="0" layoutInCell="1" allowOverlap="1" wp14:anchorId="2772407D" wp14:editId="6520D3F9">
+            <wp:simplePos x="0" y="0"/>
+            <wp:positionH relativeFrom="column">
+              <wp:posOffset>824865</wp:posOffset>
+            </wp:positionH>
+            <wp:positionV relativeFrom="paragraph">
+              <wp:posOffset>1205230</wp:posOffset>
+            </wp:positionV>
+            <wp:extent cx="3754800" cy="6480000"/>
+            <wp:effectExtent l="0" t="0" r="0" b="0"/>
+            <wp:wrapSquare wrapText="bothSides"/>
+            <wp:docPr id="3" name="Imagem 3"/>
+            <wp:cNvGraphicFramePr>
+              <a:graphicFrameLocks xmlns:a="http://schemas.openxmlformats.org/drawingml/2006/main" noChangeAspect="1"/>
+            </wp:cNvGraphicFramePr>
+            <a:graphic xmlns:a="http://schemas.openxmlformats.org/drawingml/2006/main">
+              <a:graphicData uri="http://schemas.openxmlformats.org/drawingml/2006/picture">
+                <pic:pic xmlns:pic="http://schemas.openxmlformats.org/drawingml/2006/picture">
+                  <pic:nvPicPr>
+                    <pic:cNvPr id="0" name="Picture 5"/>
+                    <pic:cNvPicPr>
+                      <a:picLocks noChangeAspect="1" noChangeArrowheads="1"/>
+                    </pic:cNvPicPr>
+                  </pic:nvPicPr>
+                  <pic:blipFill>
+                    <a:blip r:embed="rId26">
+                      <a:extLst>
+                        <a:ext uri="{28A0092B-C50C-407E-A947-70E740481C1C}">
+                          <a14:useLocalDpi xmlns:a14="http://schemas.microsoft.com/office/drawing/2010/main" val="0"/>
+                        </a:ext>
+                      </a:extLst>
+                    </a:blip>
+                    <a:srcRect/>
+                    <a:stretch>
+                      <a:fillRect/>
+                    </a:stretch>
+                  </pic:blipFill>
+                  <pic:spPr bwMode="auto">
+                    <a:xfrm>
+                      <a:off x="0" y="0"/>
+                      <a:ext cx="3754800" cy="6480000"/>
+                    </a:xfrm>
+                    <a:prstGeom prst="rect">
+                      <a:avLst/>
+                    </a:prstGeom>
+                    <a:noFill/>
+                    <a:ln>
+                      <a:noFill/>
+                    </a:ln>
+                  </pic:spPr>
+                </pic:pic>
+              </a:graphicData>
+            </a:graphic>
+            <wp14:sizeRelH relativeFrom="margin">
+              <wp14:pctWidth>0</wp14:pctWidth>
+            </wp14:sizeRelH>
+            <wp14:sizeRelV relativeFrom="margin">
+              <wp14:pctHeight>0</wp14:pctHeight>
+            </wp14:sizeRelV>
+          </wp:anchor>
+        </w:drawing>
+      </w:r>
+      <w:r>
+        <w:rPr>
+          <w:noProof/>
+        </w:rPr>
+        <w:pict>
+          <v:shape id="_x0000_s1046" type="#_x0000_t202" style="position:absolute;margin-left:64.95pt;margin-top:609.6pt;width:295.65pt;height:.05pt;z-index:251675648;mso-position-horizontal-relative:text;mso-position-vertical-relative:text" stroked="f">
+            <v:textbox style="mso-fit-shape-to-text:t" inset="0,0,0,0">
+              <w:txbxContent>
+                <w:p>
+                  <w:pPr>
+                    <w:pStyle w:val="Legenda"/>
+                    <w:jc w:val="center"/>
+                    <w:rPr>
+                      <w:noProof/>
+                    </w:rPr>
+                  </w:pPr>
+                  <w:bookmarkStart w:id="9" w:name="_Toc531809090"/>
+                  <w:r>
+                    <w:t xml:space="preserve">Figura </w:t>
+                  </w:r>
+                  <w:fldSimple w:instr=" SEQ Figura \* ARABIC ">
+                    <w:r>
+                      <w:rPr>
+                        <w:noProof/>
+                      </w:rPr>
+                      <w:t>3</w:t>
+                    </w:r>
+                  </w:fldSimple>
+                  <w:r>
+                    <w:t>: Atividade registo</w:t>
+                  </w:r>
+                  <w:bookmarkEnd w:id="9"/>
+                </w:p>
+              </w:txbxContent>
+            </v:textbox>
+            <w10:wrap type="square"/>
+          </v:shape>
+        </w:pict>
+      </w:r>
+      <w:r>
+        <w:rPr>
+          <w:b/>
+          <w:color w:val="5B9BD5" w:themeColor="accent1"/>
+          <w:sz w:val="36"/>
+        </w:rPr>
+        <w:br w:type="page"/>
+      </w:r>
+    </w:p>
+    <w:p>
+      <w:pPr>
+        <w:rPr>
+          <w:rFonts w:asciiTheme="majorHAnsi" w:eastAsiaTheme="majorEastAsia" w:hAnsiTheme="majorHAnsi" w:cstheme="majorBidi"/>
+          <w:b/>
+          <w:color w:val="5B9BD5" w:themeColor="accent1"/>
+          <w:spacing w:val="-10"/>
+          <w:kern w:val="28"/>
+          <w:sz w:val="36"/>
+          <w:szCs w:val="56"/>
+        </w:rPr>
+      </w:pPr>
+    </w:p>
+    <w:p>
+      <w:pPr>
+        <w:rPr>
+          <w:rFonts w:asciiTheme="majorHAnsi" w:eastAsiaTheme="majorEastAsia" w:hAnsiTheme="majorHAnsi" w:cstheme="majorBidi"/>
+          <w:b/>
+          <w:color w:val="5B9BD5" w:themeColor="accent1"/>
+          <w:spacing w:val="-10"/>
+          <w:kern w:val="28"/>
+          <w:sz w:val="36"/>
+          <w:szCs w:val="56"/>
+        </w:rPr>
+      </w:pPr>
+      <w:r>
+        <w:rPr>
+          <w:noProof/>
+        </w:rPr>
+        <w:pict>
+          <v:shape id="_x0000_s1035" type="#_x0000_t202" style="position:absolute;margin-left:63.45pt;margin-top:576.6pt;width:295.65pt;height:21pt;z-index:251664384;mso-position-horizontal-relative:text;mso-position-vertical-relative:text" stroked="f">
+            <v:textbox style="mso-fit-shape-to-text:t" inset="0,0,0,0">
+              <w:txbxContent>
+                <w:p>
+                  <w:pPr>
+                    <w:pStyle w:val="Legenda"/>
+                    <w:jc w:val="center"/>
+                    <w:rPr>
+                      <w:noProof/>
+                    </w:rPr>
+                  </w:pPr>
+                  <w:bookmarkStart w:id="10" w:name="_Toc531809091"/>
+                  <w:r>
+                    <w:t xml:space="preserve">Figura </w:t>
+                  </w:r>
+                  <w:fldSimple w:instr=" SEQ Figura \* ARABIC ">
+                    <w:r>
+                      <w:rPr>
+                        <w:noProof/>
+                      </w:rPr>
+                      <w:t>4</w:t>
+                    </w:r>
+                  </w:fldSimple>
+                  <w:r>
+                    <w:t>: Atividade pesquisar voos (ida e volta)</w:t>
+                  </w:r>
+                  <w:bookmarkEnd w:id="10"/>
+                </w:p>
+              </w:txbxContent>
+            </v:textbox>
+            <w10:wrap type="square"/>
+          </v:shape>
+        </w:pict>
+      </w:r>
+      <w:r>
+        <w:rPr>
+          <w:noProof/>
+        </w:rPr>
+        <w:drawing>
+          <wp:anchor distT="0" distB="0" distL="114300" distR="114300" simplePos="0" relativeHeight="251646464" behindDoc="0" locked="0" layoutInCell="1" allowOverlap="1">
+            <wp:simplePos x="0" y="0"/>
+            <wp:positionH relativeFrom="column">
+              <wp:posOffset>813657</wp:posOffset>
+            </wp:positionH>
+            <wp:positionV relativeFrom="paragraph">
+              <wp:posOffset>805180</wp:posOffset>
+            </wp:positionV>
+            <wp:extent cx="3754800" cy="6480000"/>
+            <wp:effectExtent l="0" t="0" r="0" b="0"/>
+            <wp:wrapSquare wrapText="bothSides"/>
+            <wp:docPr id="4" name="Imagem 4"/>
+            <wp:cNvGraphicFramePr>
+              <a:graphicFrameLocks xmlns:a="http://schemas.openxmlformats.org/drawingml/2006/main" noChangeAspect="1"/>
+            </wp:cNvGraphicFramePr>
+            <a:graphic xmlns:a="http://schemas.openxmlformats.org/drawingml/2006/main">
+              <a:graphicData uri="http://schemas.openxmlformats.org/drawingml/2006/picture">
+                <pic:pic xmlns:pic="http://schemas.openxmlformats.org/drawingml/2006/picture">
+                  <pic:nvPicPr>
+                    <pic:cNvPr id="0" name="Picture 7"/>
+                    <pic:cNvPicPr>
+                      <a:picLocks noChangeAspect="1" noChangeArrowheads="1"/>
+                    </pic:cNvPicPr>
+                  </pic:nvPicPr>
+                  <pic:blipFill>
+                    <a:blip r:embed="rId27">
+                      <a:extLst>
+                        <a:ext uri="{28A0092B-C50C-407E-A947-70E740481C1C}">
+                          <a14:useLocalDpi xmlns:a14="http://schemas.microsoft.com/office/drawing/2010/main" val="0"/>
+                        </a:ext>
+                      </a:extLst>
+                    </a:blip>
+                    <a:srcRect/>
+                    <a:stretch>
+                      <a:fillRect/>
+                    </a:stretch>
+                  </pic:blipFill>
+                  <pic:spPr bwMode="auto">
+                    <a:xfrm>
+                      <a:off x="0" y="0"/>
+                      <a:ext cx="3754800" cy="6480000"/>
+                    </a:xfrm>
+                    <a:prstGeom prst="rect">
+                      <a:avLst/>
+                    </a:prstGeom>
+                    <a:noFill/>
+                    <a:ln>
+                      <a:noFill/>
+                    </a:ln>
+                  </pic:spPr>
+                </pic:pic>
+              </a:graphicData>
+            </a:graphic>
+            <wp14:sizeRelH relativeFrom="margin">
+              <wp14:pctWidth>0</wp14:pctWidth>
+            </wp14:sizeRelH>
+            <wp14:sizeRelV relativeFrom="margin">
+              <wp14:pctHeight>0</wp14:pctHeight>
+            </wp14:sizeRelV>
+          </wp:anchor>
+        </w:drawing>
+      </w:r>
+      <w:r>
+        <w:rPr>
+          <w:b/>
+          <w:color w:val="5B9BD5" w:themeColor="accent1"/>
+          <w:sz w:val="36"/>
+        </w:rPr>
+        <w:br w:type="page"/>
+      </w:r>
+    </w:p>
+    <w:p>
+      <w:pPr>
+        <w:rPr>
+          <w:b/>
+          <w:color w:val="5B9BD5" w:themeColor="accent1"/>
+          <w:sz w:val="36"/>
+        </w:rPr>
+      </w:pPr>
+      <w:r>
+        <w:rPr>
+          <w:noProof/>
+        </w:rPr>
+        <w:lastRenderedPageBreak/>
+        <w:pict>
+          <v:shape id="_x0000_s1037" type="#_x0000_t202" style="position:absolute;margin-left:64.95pt;margin-top:609.6pt;width:295.65pt;height:.05pt;z-index:251666432;mso-position-horizontal-relative:text;mso-position-vertical-relative:text" stroked="f">
+            <v:textbox style="mso-fit-shape-to-text:t" inset="0,0,0,0">
+              <w:txbxContent>
+                <w:p>
+                  <w:pPr>
+                    <w:pStyle w:val="Legenda"/>
+                    <w:jc w:val="center"/>
+                    <w:rPr>
+                      <w:noProof/>
+                    </w:rPr>
+                  </w:pPr>
+                  <w:bookmarkStart w:id="11" w:name="_Toc531809092"/>
+                  <w:r>
+                    <w:t xml:space="preserve">Figura </w:t>
+                  </w:r>
+                  <w:fldSimple w:instr=" SEQ Figura \* ARABIC ">
+                    <w:r>
+                      <w:rPr>
+                        <w:noProof/>
+                      </w:rPr>
+                      <w:t>5</w:t>
+                    </w:r>
+                  </w:fldSimple>
+                  <w:r>
+                    <w:t>: Atividade resultados voos (ida e volta)</w:t>
+                  </w:r>
+                  <w:bookmarkEnd w:id="11"/>
+                </w:p>
+              </w:txbxContent>
+            </v:textbox>
+            <w10:wrap type="square"/>
+          </v:shape>
+        </w:pict>
+      </w:r>
+      <w:r>
+        <w:rPr>
+          <w:noProof/>
+        </w:rPr>
+        <w:drawing>
+          <wp:anchor distT="0" distB="0" distL="114300" distR="114300" simplePos="0" relativeHeight="251652608" behindDoc="0" locked="0" layoutInCell="1" allowOverlap="1">
+            <wp:simplePos x="0" y="0"/>
+            <wp:positionH relativeFrom="column">
+              <wp:posOffset>824865</wp:posOffset>
+            </wp:positionH>
+            <wp:positionV relativeFrom="paragraph">
+              <wp:posOffset>1205230</wp:posOffset>
+            </wp:positionV>
+            <wp:extent cx="3754800" cy="6480000"/>
+            <wp:effectExtent l="0" t="0" r="0" b="0"/>
+            <wp:wrapSquare wrapText="bothSides"/>
+            <wp:docPr id="6" name="Imagem 6"/>
+            <wp:cNvGraphicFramePr>
+              <a:graphicFrameLocks xmlns:a="http://schemas.openxmlformats.org/drawingml/2006/main" noChangeAspect="1"/>
+            </wp:cNvGraphicFramePr>
+            <a:graphic xmlns:a="http://schemas.openxmlformats.org/drawingml/2006/main">
+              <a:graphicData uri="http://schemas.openxmlformats.org/drawingml/2006/picture">
+                <pic:pic xmlns:pic="http://schemas.openxmlformats.org/drawingml/2006/picture">
+                  <pic:nvPicPr>
+                    <pic:cNvPr id="0" name="Picture 11"/>
+                    <pic:cNvPicPr>
+                      <a:picLocks noChangeAspect="1" noChangeArrowheads="1"/>
+                    </pic:cNvPicPr>
+                  </pic:nvPicPr>
+                  <pic:blipFill>
+                    <a:blip r:embed="rId28">
+                      <a:extLst>
+                        <a:ext uri="{28A0092B-C50C-407E-A947-70E740481C1C}">
+                          <a14:useLocalDpi xmlns:a14="http://schemas.microsoft.com/office/drawing/2010/main" val="0"/>
+                        </a:ext>
+                      </a:extLst>
+                    </a:blip>
+                    <a:srcRect/>
+                    <a:stretch>
+                      <a:fillRect/>
+                    </a:stretch>
+                  </pic:blipFill>
+                  <pic:spPr bwMode="auto">
+                    <a:xfrm>
+                      <a:off x="0" y="0"/>
+                      <a:ext cx="3754800" cy="6480000"/>
+                    </a:xfrm>
+                    <a:prstGeom prst="rect">
+                      <a:avLst/>
+                    </a:prstGeom>
+                    <a:noFill/>
+                    <a:ln>
+                      <a:noFill/>
+                    </a:ln>
+                  </pic:spPr>
+                </pic:pic>
+              </a:graphicData>
+            </a:graphic>
+            <wp14:sizeRelH relativeFrom="margin">
+              <wp14:pctWidth>0</wp14:pctWidth>
+            </wp14:sizeRelH>
+            <wp14:sizeRelV relativeFrom="margin">
+              <wp14:pctHeight>0</wp14:pctHeight>
+            </wp14:sizeRelV>
+          </wp:anchor>
+        </w:drawing>
+      </w:r>
+      <w:r>
+        <w:rPr>
+          <w:b/>
+          <w:color w:val="5B9BD5" w:themeColor="accent1"/>
+          <w:sz w:val="36"/>
+        </w:rPr>
+        <w:br w:type="page"/>
+      </w:r>
+    </w:p>
+    <w:p>
+      <w:pPr>
+        <w:rPr>
+          <w:rFonts w:asciiTheme="majorHAnsi" w:eastAsiaTheme="majorEastAsia" w:hAnsiTheme="majorHAnsi" w:cstheme="majorBidi"/>
+          <w:b/>
+          <w:color w:val="5B9BD5" w:themeColor="accent1"/>
+          <w:spacing w:val="-10"/>
+          <w:kern w:val="28"/>
+          <w:sz w:val="36"/>
+          <w:szCs w:val="56"/>
+        </w:rPr>
+      </w:pPr>
+      <w:r>
+        <w:rPr>
+          <w:noProof/>
+        </w:rPr>
+        <w:lastRenderedPageBreak/>
+        <w:pict>
+          <v:shape id="_x0000_s1036" type="#_x0000_t202" style="position:absolute;margin-left:64.95pt;margin-top:609.6pt;width:295.65pt;height:.05pt;z-index:251665408;mso-position-horizontal-relative:text;mso-position-vertical-relative:text" stroked="f">
+            <v:textbox style="mso-fit-shape-to-text:t" inset="0,0,0,0">
+              <w:txbxContent>
+                <w:p>
+                  <w:pPr>
+                    <w:pStyle w:val="Legenda"/>
+                    <w:jc w:val="center"/>
+                  </w:pPr>
+                  <w:bookmarkStart w:id="12" w:name="_Toc531809093"/>
+                  <w:r>
+                    <w:t xml:space="preserve">Figura </w:t>
+                  </w:r>
+                  <w:fldSimple w:instr=" SEQ Figura \* ARABIC ">
+                    <w:r>
+                      <w:rPr>
+                        <w:noProof/>
+                      </w:rPr>
+                      <w:t>6</w:t>
+                    </w:r>
+                  </w:fldSimple>
+                  <w:r>
+                    <w:t xml:space="preserve">: Atividade </w:t>
+                  </w:r>
+                  <w:r>
+                    <w:t xml:space="preserve">pesquisar </w:t>
+                  </w:r>
+                  <w:r>
+                    <w:t>voos (só ida)</w:t>
+                  </w:r>
+                  <w:bookmarkEnd w:id="12"/>
+                </w:p>
+              </w:txbxContent>
+            </v:textbox>
+            <w10:wrap type="square"/>
+          </v:shape>
+        </w:pict>
+      </w:r>
+      <w:r>
+        <w:rPr>
+          <w:noProof/>
+        </w:rPr>
+        <w:drawing>
+          <wp:anchor distT="0" distB="0" distL="114300" distR="114300" simplePos="0" relativeHeight="251648512" behindDoc="0" locked="0" layoutInCell="1" allowOverlap="1">
+            <wp:simplePos x="0" y="0"/>
+            <wp:positionH relativeFrom="column">
+              <wp:posOffset>824865</wp:posOffset>
+            </wp:positionH>
+            <wp:positionV relativeFrom="paragraph">
+              <wp:posOffset>1205230</wp:posOffset>
+            </wp:positionV>
+            <wp:extent cx="3754800" cy="6480000"/>
+            <wp:effectExtent l="0" t="0" r="0" b="0"/>
+            <wp:wrapSquare wrapText="bothSides"/>
+            <wp:docPr id="5" name="Imagem 5"/>
+            <wp:cNvGraphicFramePr>
+              <a:graphicFrameLocks xmlns:a="http://schemas.openxmlformats.org/drawingml/2006/main" noChangeAspect="1"/>
+            </wp:cNvGraphicFramePr>
+            <a:graphic xmlns:a="http://schemas.openxmlformats.org/drawingml/2006/main">
+              <a:graphicData uri="http://schemas.openxmlformats.org/drawingml/2006/picture">
+                <pic:pic xmlns:pic="http://schemas.openxmlformats.org/drawingml/2006/picture">
+                  <pic:nvPicPr>
+                    <pic:cNvPr id="0" name="Picture 9"/>
+                    <pic:cNvPicPr>
+                      <a:picLocks noChangeAspect="1" noChangeArrowheads="1"/>
+                    </pic:cNvPicPr>
+                  </pic:nvPicPr>
+                  <pic:blipFill>
+                    <a:blip r:embed="rId29">
+                      <a:extLst>
+                        <a:ext uri="{28A0092B-C50C-407E-A947-70E740481C1C}">
+                          <a14:useLocalDpi xmlns:a14="http://schemas.microsoft.com/office/drawing/2010/main" val="0"/>
+                        </a:ext>
+                      </a:extLst>
+                    </a:blip>
+                    <a:srcRect/>
+                    <a:stretch>
+                      <a:fillRect/>
+                    </a:stretch>
+                  </pic:blipFill>
+                  <pic:spPr bwMode="auto">
+                    <a:xfrm>
+                      <a:off x="0" y="0"/>
+                      <a:ext cx="3754800" cy="6480000"/>
+                    </a:xfrm>
+                    <a:prstGeom prst="rect">
+                      <a:avLst/>
+                    </a:prstGeom>
+                    <a:noFill/>
+                    <a:ln>
+                      <a:noFill/>
+                    </a:ln>
+                  </pic:spPr>
+                </pic:pic>
+              </a:graphicData>
+            </a:graphic>
+            <wp14:sizeRelH relativeFrom="margin">
+              <wp14:pctWidth>0</wp14:pctWidth>
+            </wp14:sizeRelH>
+            <wp14:sizeRelV relativeFrom="margin">
+              <wp14:pctHeight>0</wp14:pctHeight>
+            </wp14:sizeRelV>
+          </wp:anchor>
+        </w:drawing>
+      </w:r>
+      <w:r>
+        <w:rPr>
+          <w:b/>
+          <w:color w:val="5B9BD5" w:themeColor="accent1"/>
+          <w:sz w:val="36"/>
+        </w:rPr>
+        <w:br w:type="page"/>
+      </w:r>
+    </w:p>
+    <w:p>
+      <w:pPr>
+        <w:rPr>
+          <w:rFonts w:asciiTheme="majorHAnsi" w:eastAsiaTheme="majorEastAsia" w:hAnsiTheme="majorHAnsi" w:cstheme="majorBidi"/>
+          <w:b/>
+          <w:color w:val="5B9BD5" w:themeColor="accent1"/>
+          <w:spacing w:val="-10"/>
+          <w:kern w:val="28"/>
+          <w:sz w:val="36"/>
+          <w:szCs w:val="56"/>
+        </w:rPr>
+      </w:pPr>
+      <w:r>
+        <w:rPr>
+          <w:noProof/>
+        </w:rPr>
+        <w:lastRenderedPageBreak/>
+        <w:pict>
+          <v:shape id="_x0000_s1038" type="#_x0000_t202" style="position:absolute;margin-left:64.95pt;margin-top:609.6pt;width:295.65pt;height:.05pt;z-index:251667456;mso-position-horizontal-relative:text;mso-position-vertical-relative:text" stroked="f">
+            <v:textbox style="mso-fit-shape-to-text:t" inset="0,0,0,0">
+              <w:txbxContent>
+                <w:p>
+                  <w:pPr>
+                    <w:pStyle w:val="Legenda"/>
+                    <w:jc w:val="center"/>
+                    <w:rPr>
+                      <w:noProof/>
+                    </w:rPr>
+                  </w:pPr>
+                  <w:bookmarkStart w:id="13" w:name="_Toc531809094"/>
+                  <w:r>
+                    <w:t xml:space="preserve">Figura </w:t>
+                  </w:r>
+                  <w:fldSimple w:instr=" SEQ Figura \* ARABIC ">
+                    <w:r>
+                      <w:rPr>
+                        <w:noProof/>
+                      </w:rPr>
+                      <w:t>7</w:t>
+                    </w:r>
+                  </w:fldSimple>
+                  <w:r>
+                    <w:t>: Atividade resultados voos (só ida)</w:t>
+                  </w:r>
+                  <w:bookmarkEnd w:id="13"/>
+                </w:p>
+              </w:txbxContent>
+            </v:textbox>
+            <w10:wrap type="square"/>
+          </v:shape>
+        </w:pict>
+      </w:r>
+      <w:r>
+        <w:rPr>
+          <w:noProof/>
+        </w:rPr>
+        <w:drawing>
+          <wp:anchor distT="0" distB="0" distL="114300" distR="114300" simplePos="0" relativeHeight="251656704" behindDoc="0" locked="0" layoutInCell="1" allowOverlap="1">
+            <wp:simplePos x="0" y="0"/>
+            <wp:positionH relativeFrom="column">
+              <wp:posOffset>824865</wp:posOffset>
+            </wp:positionH>
+            <wp:positionV relativeFrom="paragraph">
+              <wp:posOffset>1205230</wp:posOffset>
+            </wp:positionV>
+            <wp:extent cx="3754800" cy="6480000"/>
+            <wp:effectExtent l="0" t="0" r="0" b="0"/>
+            <wp:wrapSquare wrapText="bothSides"/>
+            <wp:docPr id="7" name="Imagem 7"/>
+            <wp:cNvGraphicFramePr>
+              <a:graphicFrameLocks xmlns:a="http://schemas.openxmlformats.org/drawingml/2006/main" noChangeAspect="1"/>
+            </wp:cNvGraphicFramePr>
+            <a:graphic xmlns:a="http://schemas.openxmlformats.org/drawingml/2006/main">
+              <a:graphicData uri="http://schemas.openxmlformats.org/drawingml/2006/picture">
+                <pic:pic xmlns:pic="http://schemas.openxmlformats.org/drawingml/2006/picture">
+                  <pic:nvPicPr>
+                    <pic:cNvPr id="0" name="Picture 13"/>
+                    <pic:cNvPicPr>
+                      <a:picLocks noChangeAspect="1" noChangeArrowheads="1"/>
+                    </pic:cNvPicPr>
+                  </pic:nvPicPr>
+                  <pic:blipFill>
+                    <a:blip r:embed="rId30">
+                      <a:extLst>
+                        <a:ext uri="{28A0092B-C50C-407E-A947-70E740481C1C}">
+                          <a14:useLocalDpi xmlns:a14="http://schemas.microsoft.com/office/drawing/2010/main" val="0"/>
+                        </a:ext>
+                      </a:extLst>
+                    </a:blip>
+                    <a:srcRect/>
+                    <a:stretch>
+                      <a:fillRect/>
+                    </a:stretch>
+                  </pic:blipFill>
+                  <pic:spPr bwMode="auto">
+                    <a:xfrm>
+                      <a:off x="0" y="0"/>
+                      <a:ext cx="3754800" cy="6480000"/>
+                    </a:xfrm>
+                    <a:prstGeom prst="rect">
+                      <a:avLst/>
+                    </a:prstGeom>
+                    <a:noFill/>
+                    <a:ln>
+                      <a:noFill/>
+                    </a:ln>
+                  </pic:spPr>
+                </pic:pic>
+              </a:graphicData>
+            </a:graphic>
+            <wp14:sizeRelH relativeFrom="margin">
+              <wp14:pctWidth>0</wp14:pctWidth>
+            </wp14:sizeRelH>
+            <wp14:sizeRelV relativeFrom="margin">
+              <wp14:pctHeight>0</wp14:pctHeight>
+            </wp14:sizeRelV>
+          </wp:anchor>
+        </w:drawing>
+      </w:r>
+      <w:r>
+        <w:rPr>
+          <w:b/>
+          <w:color w:val="5B9BD5" w:themeColor="accent1"/>
+          <w:sz w:val="36"/>
+        </w:rPr>
+        <w:br w:type="page"/>
+      </w:r>
+    </w:p>
+    <w:p>
+      <w:pPr>
+        <w:rPr>
+          <w:rFonts w:asciiTheme="majorHAnsi" w:eastAsiaTheme="majorEastAsia" w:hAnsiTheme="majorHAnsi" w:cstheme="majorBidi"/>
+          <w:b/>
+          <w:color w:val="5B9BD5" w:themeColor="accent1"/>
+          <w:spacing w:val="-10"/>
+          <w:kern w:val="28"/>
+          <w:sz w:val="36"/>
+          <w:szCs w:val="56"/>
+        </w:rPr>
+      </w:pPr>
+      <w:r>
+        <w:rPr>
+          <w:noProof/>
+        </w:rPr>
+        <w:lastRenderedPageBreak/>
+        <w:pict>
+          <v:shape id="_x0000_s1039" type="#_x0000_t202" style="position:absolute;margin-left:64.95pt;margin-top:609.6pt;width:295.65pt;height:.05pt;z-index:251668480;mso-position-horizontal-relative:text;mso-position-vertical-relative:text" stroked="f">
+            <v:textbox style="mso-fit-shape-to-text:t" inset="0,0,0,0">
+              <w:txbxContent>
+                <w:p>
+                  <w:pPr>
+                    <w:pStyle w:val="Legenda"/>
+                    <w:jc w:val="center"/>
+                    <w:rPr>
+                      <w:noProof/>
+                    </w:rPr>
+                  </w:pPr>
+                  <w:bookmarkStart w:id="14" w:name="_Toc531809095"/>
+                  <w:r>
+                    <w:t xml:space="preserve">Figura </w:t>
+                  </w:r>
+                  <w:fldSimple w:instr=" SEQ Figura \* ARABIC ">
+                    <w:r>
+                      <w:rPr>
+                        <w:noProof/>
+                      </w:rPr>
+                      <w:t>8</w:t>
+                    </w:r>
+                  </w:fldSimple>
+                  <w:r>
+                    <w:t>: Atividade pesquisar Voo + Hotel</w:t>
+                  </w:r>
+                  <w:bookmarkEnd w:id="14"/>
+                </w:p>
+              </w:txbxContent>
+            </v:textbox>
+            <w10:wrap type="square"/>
+          </v:shape>
+        </w:pict>
+      </w:r>
+      <w:r>
+        <w:rPr>
+          <w:noProof/>
+        </w:rPr>
+        <w:drawing>
+          <wp:anchor distT="0" distB="0" distL="114300" distR="114300" simplePos="0" relativeHeight="251660800" behindDoc="0" locked="0" layoutInCell="1" allowOverlap="1">
+            <wp:simplePos x="0" y="0"/>
+            <wp:positionH relativeFrom="column">
+              <wp:posOffset>824865</wp:posOffset>
+            </wp:positionH>
+            <wp:positionV relativeFrom="paragraph">
+              <wp:posOffset>1205230</wp:posOffset>
+            </wp:positionV>
+            <wp:extent cx="3754800" cy="6480000"/>
+            <wp:effectExtent l="0" t="0" r="0" b="0"/>
+            <wp:wrapSquare wrapText="bothSides"/>
+            <wp:docPr id="8" name="Imagem 8"/>
+            <wp:cNvGraphicFramePr>
+              <a:graphicFrameLocks xmlns:a="http://schemas.openxmlformats.org/drawingml/2006/main" noChangeAspect="1"/>
+            </wp:cNvGraphicFramePr>
+            <a:graphic xmlns:a="http://schemas.openxmlformats.org/drawingml/2006/main">
+              <a:graphicData uri="http://schemas.openxmlformats.org/drawingml/2006/picture">
+                <pic:pic xmlns:pic="http://schemas.openxmlformats.org/drawingml/2006/picture">
+                  <pic:nvPicPr>
+                    <pic:cNvPr id="0" name="Picture 15"/>
+                    <pic:cNvPicPr>
+                      <a:picLocks noChangeAspect="1" noChangeArrowheads="1"/>
+                    </pic:cNvPicPr>
+                  </pic:nvPicPr>
+                  <pic:blipFill>
+                    <a:blip r:embed="rId31">
+                      <a:extLst>
+                        <a:ext uri="{28A0092B-C50C-407E-A947-70E740481C1C}">
+                          <a14:useLocalDpi xmlns:a14="http://schemas.microsoft.com/office/drawing/2010/main" val="0"/>
+                        </a:ext>
+                      </a:extLst>
+                    </a:blip>
+                    <a:srcRect/>
+                    <a:stretch>
+                      <a:fillRect/>
+                    </a:stretch>
+                  </pic:blipFill>
+                  <pic:spPr bwMode="auto">
+                    <a:xfrm>
+                      <a:off x="0" y="0"/>
+                      <a:ext cx="3754800" cy="6480000"/>
+                    </a:xfrm>
+                    <a:prstGeom prst="rect">
+                      <a:avLst/>
+                    </a:prstGeom>
+                    <a:noFill/>
+                    <a:ln>
+                      <a:noFill/>
+                    </a:ln>
+                  </pic:spPr>
+                </pic:pic>
+              </a:graphicData>
+            </a:graphic>
+            <wp14:sizeRelH relativeFrom="margin">
+              <wp14:pctWidth>0</wp14:pctWidth>
+            </wp14:sizeRelH>
+            <wp14:sizeRelV relativeFrom="margin">
+              <wp14:pctHeight>0</wp14:pctHeight>
+            </wp14:sizeRelV>
+          </wp:anchor>
+        </w:drawing>
+      </w:r>
+      <w:r>
+        <w:rPr>
+          <w:b/>
+          <w:color w:val="5B9BD5" w:themeColor="accent1"/>
+          <w:sz w:val="36"/>
+        </w:rPr>
+        <w:br w:type="page"/>
+      </w:r>
+    </w:p>
+    <w:p>
+      <w:pPr>
+        <w:rPr>
+          <w:rFonts w:asciiTheme="majorHAnsi" w:eastAsiaTheme="majorEastAsia" w:hAnsiTheme="majorHAnsi" w:cstheme="majorBidi"/>
+          <w:b/>
+          <w:color w:val="5B9BD5" w:themeColor="accent1"/>
+          <w:spacing w:val="-10"/>
+          <w:kern w:val="28"/>
+          <w:sz w:val="36"/>
+          <w:szCs w:val="56"/>
+        </w:rPr>
+      </w:pPr>
+      <w:r>
+        <w:rPr>
+          <w:noProof/>
+        </w:rPr>
+        <w:lastRenderedPageBreak/>
+        <w:pict>
+          <v:shape id="_x0000_s1040" type="#_x0000_t202" style="position:absolute;margin-left:64.95pt;margin-top:609.6pt;width:295.65pt;height:.05pt;z-index:251669504;mso-position-horizontal-relative:text;mso-position-vertical-relative:text" stroked="f">
+            <v:textbox style="mso-fit-shape-to-text:t" inset="0,0,0,0">
+              <w:txbxContent>
+                <w:p>
+                  <w:pPr>
+                    <w:pStyle w:val="Legenda"/>
+                    <w:jc w:val="center"/>
+                    <w:rPr>
+                      <w:noProof/>
+                    </w:rPr>
+                  </w:pPr>
+                  <w:bookmarkStart w:id="15" w:name="_Toc531809096"/>
+                  <w:r>
+                    <w:t xml:space="preserve">Figura </w:t>
+                  </w:r>
+                  <w:fldSimple w:instr=" SEQ Figura \* ARABIC ">
+                    <w:r>
+                      <w:rPr>
+                        <w:noProof/>
+                      </w:rPr>
+                      <w:t>9</w:t>
+                    </w:r>
+                  </w:fldSimple>
+                  <w:r>
+                    <w:t xml:space="preserve">: Atividade resultados do voo + </w:t>
+                  </w:r>
+                  <w:proofErr w:type="gramStart"/>
+                  <w:r>
+                    <w:t>hotel  (</w:t>
+                  </w:r>
+                  <w:proofErr w:type="gramEnd"/>
+                  <w:r>
+                    <w:t>Voo)</w:t>
+                  </w:r>
+                  <w:bookmarkEnd w:id="15"/>
+                </w:p>
+              </w:txbxContent>
+            </v:textbox>
+            <w10:wrap type="square"/>
+          </v:shape>
+        </w:pict>
+      </w:r>
+      <w:r>
+        <w:rPr>
+          <w:noProof/>
+        </w:rPr>
+        <w:drawing>
+          <wp:anchor distT="0" distB="0" distL="114300" distR="114300" simplePos="0" relativeHeight="251664896" behindDoc="0" locked="0" layoutInCell="1" allowOverlap="1">
+            <wp:simplePos x="0" y="0"/>
+            <wp:positionH relativeFrom="column">
+              <wp:posOffset>824865</wp:posOffset>
+            </wp:positionH>
+            <wp:positionV relativeFrom="paragraph">
+              <wp:posOffset>1205230</wp:posOffset>
+            </wp:positionV>
+            <wp:extent cx="3754800" cy="6480000"/>
+            <wp:effectExtent l="0" t="0" r="0" b="0"/>
+            <wp:wrapSquare wrapText="bothSides"/>
+            <wp:docPr id="9" name="Imagem 9"/>
+            <wp:cNvGraphicFramePr>
+              <a:graphicFrameLocks xmlns:a="http://schemas.openxmlformats.org/drawingml/2006/main" noChangeAspect="1"/>
+            </wp:cNvGraphicFramePr>
+            <a:graphic xmlns:a="http://schemas.openxmlformats.org/drawingml/2006/main">
+              <a:graphicData uri="http://schemas.openxmlformats.org/drawingml/2006/picture">
+                <pic:pic xmlns:pic="http://schemas.openxmlformats.org/drawingml/2006/picture">
+                  <pic:nvPicPr>
+                    <pic:cNvPr id="0" name="Picture 17"/>
+                    <pic:cNvPicPr>
+                      <a:picLocks noChangeAspect="1" noChangeArrowheads="1"/>
+                    </pic:cNvPicPr>
+                  </pic:nvPicPr>
+                  <pic:blipFill>
+                    <a:blip r:embed="rId32">
+                      <a:extLst>
+                        <a:ext uri="{28A0092B-C50C-407E-A947-70E740481C1C}">
+                          <a14:useLocalDpi xmlns:a14="http://schemas.microsoft.com/office/drawing/2010/main" val="0"/>
+                        </a:ext>
+                      </a:extLst>
+                    </a:blip>
+                    <a:srcRect/>
+                    <a:stretch>
+                      <a:fillRect/>
+                    </a:stretch>
+                  </pic:blipFill>
+                  <pic:spPr bwMode="auto">
+                    <a:xfrm>
+                      <a:off x="0" y="0"/>
+                      <a:ext cx="3754800" cy="6480000"/>
+                    </a:xfrm>
+                    <a:prstGeom prst="rect">
+                      <a:avLst/>
+                    </a:prstGeom>
+                    <a:noFill/>
+                    <a:ln>
+                      <a:noFill/>
+                    </a:ln>
+                  </pic:spPr>
+                </pic:pic>
+              </a:graphicData>
+            </a:graphic>
+            <wp14:sizeRelH relativeFrom="margin">
+              <wp14:pctWidth>0</wp14:pctWidth>
+            </wp14:sizeRelH>
+            <wp14:sizeRelV relativeFrom="margin">
+              <wp14:pctHeight>0</wp14:pctHeight>
+            </wp14:sizeRelV>
+          </wp:anchor>
+        </w:drawing>
+      </w:r>
+      <w:r>
+        <w:rPr>
+          <w:b/>
+          <w:color w:val="5B9BD5" w:themeColor="accent1"/>
+          <w:sz w:val="36"/>
+        </w:rPr>
+        <w:br w:type="page"/>
+      </w:r>
+    </w:p>
+    <w:p>
+      <w:pPr>
+        <w:rPr>
+          <w:rFonts w:asciiTheme="majorHAnsi" w:eastAsiaTheme="majorEastAsia" w:hAnsiTheme="majorHAnsi" w:cstheme="majorBidi"/>
+          <w:b/>
+          <w:color w:val="5B9BD5" w:themeColor="accent1"/>
+          <w:spacing w:val="-10"/>
+          <w:kern w:val="28"/>
+          <w:sz w:val="36"/>
+          <w:szCs w:val="56"/>
+        </w:rPr>
+      </w:pPr>
+      <w:r>
+        <w:rPr>
+          <w:noProof/>
+        </w:rPr>
+        <w:lastRenderedPageBreak/>
+        <w:pict>
+          <v:shape id="_x0000_s1041" type="#_x0000_t202" style="position:absolute;margin-left:64.95pt;margin-top:609.6pt;width:295.65pt;height:.05pt;z-index:251670528;mso-position-horizontal-relative:text;mso-position-vertical-relative:text" stroked="f">
+            <v:textbox style="mso-fit-shape-to-text:t" inset="0,0,0,0">
+              <w:txbxContent>
+                <w:p>
+                  <w:pPr>
+                    <w:pStyle w:val="Legenda"/>
+                    <w:jc w:val="center"/>
+                    <w:rPr>
+                      <w:noProof/>
+                    </w:rPr>
+                  </w:pPr>
+                  <w:bookmarkStart w:id="16" w:name="_Toc531809097"/>
+                  <w:r>
+                    <w:t xml:space="preserve">Figura </w:t>
+                  </w:r>
+                  <w:fldSimple w:instr=" SEQ Figura \* ARABIC ">
+                    <w:r>
+                      <w:rPr>
+                        <w:noProof/>
+                      </w:rPr>
+                      <w:t>10</w:t>
+                    </w:r>
+                  </w:fldSimple>
+                  <w:r>
+                    <w:t>: Atividade resultados do voo + hotel (alojamento)</w:t>
+                  </w:r>
+                  <w:bookmarkEnd w:id="16"/>
+                </w:p>
+              </w:txbxContent>
+            </v:textbox>
+            <w10:wrap type="square"/>
+          </v:shape>
+        </w:pict>
+      </w:r>
+      <w:r>
+        <w:rPr>
+          <w:noProof/>
+        </w:rPr>
+        <w:drawing>
+          <wp:anchor distT="0" distB="0" distL="114300" distR="114300" simplePos="0" relativeHeight="251668992" behindDoc="0" locked="0" layoutInCell="1" allowOverlap="1">
+            <wp:simplePos x="0" y="0"/>
+            <wp:positionH relativeFrom="column">
+              <wp:posOffset>824865</wp:posOffset>
+            </wp:positionH>
+            <wp:positionV relativeFrom="paragraph">
+              <wp:posOffset>1205230</wp:posOffset>
+            </wp:positionV>
+            <wp:extent cx="3754800" cy="6480000"/>
+            <wp:effectExtent l="0" t="0" r="0" b="0"/>
+            <wp:wrapSquare wrapText="bothSides"/>
+            <wp:docPr id="10" name="Imagem 10"/>
+            <wp:cNvGraphicFramePr>
+              <a:graphicFrameLocks xmlns:a="http://schemas.openxmlformats.org/drawingml/2006/main" noChangeAspect="1"/>
+            </wp:cNvGraphicFramePr>
+            <a:graphic xmlns:a="http://schemas.openxmlformats.org/drawingml/2006/main">
+              <a:graphicData uri="http://schemas.openxmlformats.org/drawingml/2006/picture">
+                <pic:pic xmlns:pic="http://schemas.openxmlformats.org/drawingml/2006/picture">
+                  <pic:nvPicPr>
+                    <pic:cNvPr id="0" name="Picture 19"/>
+                    <pic:cNvPicPr>
+                      <a:picLocks noChangeAspect="1" noChangeArrowheads="1"/>
+                    </pic:cNvPicPr>
+                  </pic:nvPicPr>
+                  <pic:blipFill>
+                    <a:blip r:embed="rId33">
+                      <a:extLst>
+                        <a:ext uri="{28A0092B-C50C-407E-A947-70E740481C1C}">
+                          <a14:useLocalDpi xmlns:a14="http://schemas.microsoft.com/office/drawing/2010/main" val="0"/>
+                        </a:ext>
+                      </a:extLst>
+                    </a:blip>
+                    <a:srcRect/>
+                    <a:stretch>
+                      <a:fillRect/>
+                    </a:stretch>
+                  </pic:blipFill>
+                  <pic:spPr bwMode="auto">
+                    <a:xfrm>
+                      <a:off x="0" y="0"/>
+                      <a:ext cx="3754800" cy="6480000"/>
+                    </a:xfrm>
+                    <a:prstGeom prst="rect">
+                      <a:avLst/>
+                    </a:prstGeom>
+                    <a:noFill/>
+                    <a:ln>
+                      <a:noFill/>
+                    </a:ln>
+                  </pic:spPr>
+                </pic:pic>
+              </a:graphicData>
+            </a:graphic>
+            <wp14:sizeRelH relativeFrom="margin">
+              <wp14:pctWidth>0</wp14:pctWidth>
+            </wp14:sizeRelH>
+            <wp14:sizeRelV relativeFrom="margin">
+              <wp14:pctHeight>0</wp14:pctHeight>
+            </wp14:sizeRelV>
+          </wp:anchor>
+        </w:drawing>
+      </w:r>
+      <w:r>
+        <w:rPr>
+          <w:b/>
+          <w:color w:val="5B9BD5" w:themeColor="accent1"/>
+          <w:sz w:val="36"/>
+        </w:rPr>
+        <w:br w:type="page"/>
+      </w:r>
+    </w:p>
+    <w:p>
+      <w:pPr>
+        <w:rPr>
+          <w:rFonts w:asciiTheme="majorHAnsi" w:eastAsiaTheme="majorEastAsia" w:hAnsiTheme="majorHAnsi" w:cstheme="majorBidi"/>
+          <w:b/>
+          <w:color w:val="5B9BD5" w:themeColor="accent1"/>
+          <w:spacing w:val="-10"/>
+          <w:kern w:val="28"/>
+          <w:sz w:val="36"/>
+          <w:szCs w:val="56"/>
+        </w:rPr>
+      </w:pPr>
+      <w:r>
+        <w:rPr>
+          <w:noProof/>
+        </w:rPr>
+        <w:lastRenderedPageBreak/>
+        <w:drawing>
+          <wp:anchor distT="0" distB="0" distL="114300" distR="114300" simplePos="0" relativeHeight="251675136" behindDoc="0" locked="0" layoutInCell="1" allowOverlap="1">
+            <wp:simplePos x="0" y="0"/>
+            <wp:positionH relativeFrom="column">
+              <wp:posOffset>824865</wp:posOffset>
+            </wp:positionH>
+            <wp:positionV relativeFrom="paragraph">
+              <wp:posOffset>1205230</wp:posOffset>
+            </wp:positionV>
+            <wp:extent cx="3754800" cy="6480000"/>
+            <wp:effectExtent l="0" t="0" r="0" b="0"/>
+            <wp:wrapSquare wrapText="bothSides"/>
+            <wp:docPr id="12" name="Imagem 12"/>
+            <wp:cNvGraphicFramePr>
+              <a:graphicFrameLocks xmlns:a="http://schemas.openxmlformats.org/drawingml/2006/main" noChangeAspect="1"/>
+            </wp:cNvGraphicFramePr>
+            <a:graphic xmlns:a="http://schemas.openxmlformats.org/drawingml/2006/main">
+              <a:graphicData uri="http://schemas.openxmlformats.org/drawingml/2006/picture">
+                <pic:pic xmlns:pic="http://schemas.openxmlformats.org/drawingml/2006/picture">
+                  <pic:nvPicPr>
+                    <pic:cNvPr id="0" name="Picture 23"/>
+                    <pic:cNvPicPr>
+                      <a:picLocks noChangeAspect="1" noChangeArrowheads="1"/>
+                    </pic:cNvPicPr>
+                  </pic:nvPicPr>
+                  <pic:blipFill>
+                    <a:blip r:embed="rId34">
+                      <a:extLst>
+                        <a:ext uri="{28A0092B-C50C-407E-A947-70E740481C1C}">
+                          <a14:useLocalDpi xmlns:a14="http://schemas.microsoft.com/office/drawing/2010/main" val="0"/>
+                        </a:ext>
+                      </a:extLst>
+                    </a:blip>
+                    <a:srcRect/>
+                    <a:stretch>
+                      <a:fillRect/>
+                    </a:stretch>
+                  </pic:blipFill>
+                  <pic:spPr bwMode="auto">
+                    <a:xfrm>
+                      <a:off x="0" y="0"/>
+                      <a:ext cx="3754800" cy="6480000"/>
+                    </a:xfrm>
+                    <a:prstGeom prst="rect">
+                      <a:avLst/>
+                    </a:prstGeom>
+                    <a:noFill/>
+                    <a:ln>
+                      <a:noFill/>
+                    </a:ln>
+                  </pic:spPr>
+                </pic:pic>
+              </a:graphicData>
+            </a:graphic>
+            <wp14:sizeRelH relativeFrom="margin">
+              <wp14:pctWidth>0</wp14:pctWidth>
+            </wp14:sizeRelH>
+            <wp14:sizeRelV relativeFrom="margin">
+              <wp14:pctHeight>0</wp14:pctHeight>
+            </wp14:sizeRelV>
+          </wp:anchor>
+        </w:drawing>
+      </w:r>
+      <w:r>
+        <w:rPr>
+          <w:noProof/>
+        </w:rPr>
+        <w:pict>
+          <v:shape id="_x0000_s1042" type="#_x0000_t202" style="position:absolute;margin-left:64.95pt;margin-top:609.6pt;width:295.65pt;height:.05pt;z-index:251671552;mso-position-horizontal-relative:text;mso-position-vertical-relative:text" stroked="f">
+            <v:textbox style="mso-fit-shape-to-text:t" inset="0,0,0,0">
+              <w:txbxContent>
+                <w:p>
+                  <w:pPr>
+                    <w:pStyle w:val="Legenda"/>
+                    <w:jc w:val="center"/>
+                    <w:rPr>
+                      <w:noProof/>
+                    </w:rPr>
+                  </w:pPr>
+                  <w:bookmarkStart w:id="17" w:name="_Toc531809098"/>
+                  <w:r>
+                    <w:t xml:space="preserve">Figura </w:t>
+                  </w:r>
+                  <w:fldSimple w:instr=" SEQ Figura \* ARABIC ">
+                    <w:r>
+                      <w:rPr>
+                        <w:noProof/>
+                      </w:rPr>
+                      <w:t>11</w:t>
+                    </w:r>
+                  </w:fldSimple>
+                  <w:r>
+                    <w:t>: Atividade pesquisar hotel</w:t>
+                  </w:r>
+                  <w:bookmarkEnd w:id="17"/>
+                </w:p>
+              </w:txbxContent>
+            </v:textbox>
+            <w10:wrap type="square"/>
+          </v:shape>
+        </w:pict>
+      </w:r>
+      <w:r>
+        <w:rPr>
+          <w:b/>
+          <w:color w:val="5B9BD5" w:themeColor="accent1"/>
+          <w:sz w:val="36"/>
+        </w:rPr>
+        <w:br w:type="page"/>
+      </w:r>
+    </w:p>
+    <w:p>
+      <w:pPr>
+        <w:rPr>
+          <w:rFonts w:asciiTheme="majorHAnsi" w:eastAsiaTheme="majorEastAsia" w:hAnsiTheme="majorHAnsi" w:cstheme="majorBidi"/>
+          <w:b/>
+          <w:color w:val="5B9BD5" w:themeColor="accent1"/>
+          <w:spacing w:val="-10"/>
+          <w:kern w:val="28"/>
+          <w:sz w:val="36"/>
+          <w:szCs w:val="56"/>
+        </w:rPr>
+      </w:pPr>
+      <w:r>
+        <w:rPr>
+          <w:noProof/>
+        </w:rPr>
+        <w:lastRenderedPageBreak/>
+        <w:pict>
+          <v:shape id="_x0000_s1043" type="#_x0000_t202" style="position:absolute;margin-left:65.25pt;margin-top:609.95pt;width:295.65pt;height:.05pt;z-index:251672576;mso-position-horizontal-relative:text;mso-position-vertical-relative:text" stroked="f">
+            <v:textbox style="mso-fit-shape-to-text:t" inset="0,0,0,0">
+              <w:txbxContent>
+                <w:p>
+                  <w:pPr>
+                    <w:pStyle w:val="Legenda"/>
+                    <w:jc w:val="center"/>
+                    <w:rPr>
+                      <w:noProof/>
+                    </w:rPr>
+                  </w:pPr>
+                  <w:bookmarkStart w:id="18" w:name="_Toc531809099"/>
+                  <w:r>
+                    <w:t xml:space="preserve">Figura </w:t>
+                  </w:r>
+                  <w:fldSimple w:instr=" SEQ Figura \* ARABIC ">
+                    <w:r>
+                      <w:rPr>
+                        <w:noProof/>
+                      </w:rPr>
+                      <w:t>12</w:t>
+                    </w:r>
+                  </w:fldSimple>
+                  <w:r>
+                    <w:t xml:space="preserve">: Atividade resultados de </w:t>
+                  </w:r>
+                  <w:proofErr w:type="spellStart"/>
+                  <w:r>
+                    <w:t>hoteis</w:t>
+                  </w:r>
+                  <w:bookmarkEnd w:id="18"/>
+                  <w:proofErr w:type="spellEnd"/>
+                </w:p>
+              </w:txbxContent>
+            </v:textbox>
+            <w10:wrap type="square"/>
+          </v:shape>
+        </w:pict>
+      </w:r>
+      <w:r>
+        <w:rPr>
+          <w:noProof/>
+        </w:rPr>
+        <w:drawing>
+          <wp:anchor distT="0" distB="0" distL="114300" distR="114300" simplePos="0" relativeHeight="251673088" behindDoc="0" locked="0" layoutInCell="1" allowOverlap="1" wp14:anchorId="0F0D8B89" wp14:editId="15AEB5FA">
+            <wp:simplePos x="0" y="0"/>
+            <wp:positionH relativeFrom="column">
+              <wp:posOffset>828675</wp:posOffset>
+            </wp:positionH>
+            <wp:positionV relativeFrom="paragraph">
+              <wp:posOffset>1209675</wp:posOffset>
+            </wp:positionV>
+            <wp:extent cx="3754800" cy="6480000"/>
+            <wp:effectExtent l="0" t="0" r="0" b="0"/>
+            <wp:wrapSquare wrapText="bothSides"/>
+            <wp:docPr id="11" name="Imagem 11"/>
+            <wp:cNvGraphicFramePr>
+              <a:graphicFrameLocks xmlns:a="http://schemas.openxmlformats.org/drawingml/2006/main" noChangeAspect="1"/>
+            </wp:cNvGraphicFramePr>
+            <a:graphic xmlns:a="http://schemas.openxmlformats.org/drawingml/2006/main">
+              <a:graphicData uri="http://schemas.openxmlformats.org/drawingml/2006/picture">
+                <pic:pic xmlns:pic="http://schemas.openxmlformats.org/drawingml/2006/picture">
+                  <pic:nvPicPr>
+                    <pic:cNvPr id="0" name="Picture 21"/>
+                    <pic:cNvPicPr>
+                      <a:picLocks noChangeAspect="1" noChangeArrowheads="1"/>
+                    </pic:cNvPicPr>
+                  </pic:nvPicPr>
+                  <pic:blipFill>
+                    <a:blip r:embed="rId35">
+                      <a:extLst>
+                        <a:ext uri="{28A0092B-C50C-407E-A947-70E740481C1C}">
+                          <a14:useLocalDpi xmlns:a14="http://schemas.microsoft.com/office/drawing/2010/main" val="0"/>
+                        </a:ext>
+                      </a:extLst>
+                    </a:blip>
+                    <a:srcRect/>
+                    <a:stretch>
+                      <a:fillRect/>
+                    </a:stretch>
+                  </pic:blipFill>
+                  <pic:spPr bwMode="auto">
+                    <a:xfrm>
+                      <a:off x="0" y="0"/>
+                      <a:ext cx="3754800" cy="6480000"/>
+                    </a:xfrm>
+                    <a:prstGeom prst="rect">
+                      <a:avLst/>
+                    </a:prstGeom>
+                    <a:noFill/>
+                    <a:ln>
+                      <a:noFill/>
+                    </a:ln>
+                  </pic:spPr>
+                </pic:pic>
+              </a:graphicData>
+            </a:graphic>
+            <wp14:sizeRelH relativeFrom="margin">
+              <wp14:pctWidth>0</wp14:pctWidth>
+            </wp14:sizeRelH>
+            <wp14:sizeRelV relativeFrom="margin">
+              <wp14:pctHeight>0</wp14:pctHeight>
+            </wp14:sizeRelV>
+          </wp:anchor>
+        </w:drawing>
+      </w:r>
+      <w:r>
+        <w:rPr>
+          <w:b/>
+          <w:color w:val="5B9BD5" w:themeColor="accent1"/>
+          <w:sz w:val="36"/>
+        </w:rPr>
+        <w:br w:type="page"/>
+      </w:r>
+    </w:p>
+    <w:p>
+      <w:pPr>
+        <w:rPr>
+          <w:rFonts w:asciiTheme="majorHAnsi" w:eastAsiaTheme="majorEastAsia" w:hAnsiTheme="majorHAnsi" w:cstheme="majorBidi"/>
+          <w:b/>
+          <w:color w:val="5B9BD5" w:themeColor="accent1"/>
+          <w:spacing w:val="-10"/>
+          <w:kern w:val="28"/>
+          <w:sz w:val="36"/>
+          <w:szCs w:val="56"/>
+        </w:rPr>
+      </w:pPr>
+      <w:r>
+        <w:rPr>
+          <w:noProof/>
+        </w:rPr>
+        <w:lastRenderedPageBreak/>
+        <w:pict>
+          <v:shape id="_x0000_s1044" type="#_x0000_t202" style="position:absolute;margin-left:43.2pt;margin-top:609.6pt;width:340.65pt;height:21pt;z-index:251673600;mso-position-horizontal-relative:text;mso-position-vertical-relative:text" stroked="f">
+            <v:textbox style="mso-fit-shape-to-text:t" inset="0,0,0,0">
+              <w:txbxContent>
+                <w:p>
+                  <w:pPr>
+                    <w:pStyle w:val="Legenda"/>
+                    <w:jc w:val="center"/>
+                    <w:rPr>
+                      <w:noProof/>
+                    </w:rPr>
+                  </w:pPr>
+                  <w:bookmarkStart w:id="19" w:name="_Toc531809100"/>
+                  <w:r>
+                    <w:t xml:space="preserve">Figura </w:t>
+                  </w:r>
+                  <w:fldSimple w:instr=" SEQ Figura \* ARABIC ">
+                    <w:r>
+                      <w:rPr>
+                        <w:noProof/>
+                      </w:rPr>
+                      <w:t>13</w:t>
+                    </w:r>
+                  </w:fldSimple>
+                  <w:r>
+                    <w:t xml:space="preserve">: Atividade opção de ver no mapa </w:t>
+                  </w:r>
+                  <w:r>
+                    <w:t>os monumentos, entre outras atividades,</w:t>
+                  </w:r>
+                  <w:r>
+                    <w:t xml:space="preserve"> </w:t>
+                  </w:r>
+                  <w:r>
+                    <w:t>n</w:t>
+                  </w:r>
+                  <w:r>
+                    <w:t>as proximidades</w:t>
+                  </w:r>
+                  <w:bookmarkEnd w:id="19"/>
+                </w:p>
+              </w:txbxContent>
+            </v:textbox>
+            <w10:wrap type="square"/>
+          </v:shape>
+        </w:pict>
+      </w:r>
+      <w:r>
+        <w:rPr>
+          <w:noProof/>
+        </w:rPr>
+        <w:drawing>
+          <wp:anchor distT="0" distB="0" distL="114300" distR="114300" simplePos="0" relativeHeight="251677184" behindDoc="0" locked="0" layoutInCell="1" allowOverlap="1">
+            <wp:simplePos x="0" y="0"/>
+            <wp:positionH relativeFrom="column">
+              <wp:posOffset>824865</wp:posOffset>
+            </wp:positionH>
+            <wp:positionV relativeFrom="paragraph">
+              <wp:posOffset>1205230</wp:posOffset>
+            </wp:positionV>
+            <wp:extent cx="3754800" cy="6480000"/>
+            <wp:effectExtent l="0" t="0" r="0" b="0"/>
+            <wp:wrapSquare wrapText="bothSides"/>
+            <wp:docPr id="13" name="Imagem 13"/>
+            <wp:cNvGraphicFramePr>
+              <a:graphicFrameLocks xmlns:a="http://schemas.openxmlformats.org/drawingml/2006/main" noChangeAspect="1"/>
+            </wp:cNvGraphicFramePr>
+            <a:graphic xmlns:a="http://schemas.openxmlformats.org/drawingml/2006/main">
+              <a:graphicData uri="http://schemas.openxmlformats.org/drawingml/2006/picture">
+                <pic:pic xmlns:pic="http://schemas.openxmlformats.org/drawingml/2006/picture">
+                  <pic:nvPicPr>
+                    <pic:cNvPr id="0" name="Picture 25"/>
+                    <pic:cNvPicPr>
+                      <a:picLocks noChangeAspect="1" noChangeArrowheads="1"/>
+                    </pic:cNvPicPr>
+                  </pic:nvPicPr>
+                  <pic:blipFill>
+                    <a:blip r:embed="rId36">
+                      <a:extLst>
+                        <a:ext uri="{28A0092B-C50C-407E-A947-70E740481C1C}">
+                          <a14:useLocalDpi xmlns:a14="http://schemas.microsoft.com/office/drawing/2010/main" val="0"/>
+                        </a:ext>
+                      </a:extLst>
+                    </a:blip>
+                    <a:srcRect/>
+                    <a:stretch>
+                      <a:fillRect/>
+                    </a:stretch>
+                  </pic:blipFill>
+                  <pic:spPr bwMode="auto">
+                    <a:xfrm>
+                      <a:off x="0" y="0"/>
+                      <a:ext cx="3754800" cy="6480000"/>
+                    </a:xfrm>
+                    <a:prstGeom prst="rect">
+                      <a:avLst/>
+                    </a:prstGeom>
+                    <a:noFill/>
+                    <a:ln>
+                      <a:noFill/>
+                    </a:ln>
+                  </pic:spPr>
+                </pic:pic>
+              </a:graphicData>
+            </a:graphic>
+            <wp14:sizeRelH relativeFrom="margin">
+              <wp14:pctWidth>0</wp14:pctWidth>
+            </wp14:sizeRelH>
+            <wp14:sizeRelV relativeFrom="margin">
+              <wp14:pctHeight>0</wp14:pctHeight>
+            </wp14:sizeRelV>
+          </wp:anchor>
+        </w:drawing>
+      </w:r>
+      <w:r>
+        <w:rPr>
+          <w:b/>
+          <w:color w:val="5B9BD5" w:themeColor="accent1"/>
+          <w:sz w:val="36"/>
+        </w:rPr>
+        <w:br w:type="page"/>
+      </w:r>
+    </w:p>
+    <w:p>
+      <w:pPr>
+        <w:rPr>
+          <w:rFonts w:asciiTheme="majorHAnsi" w:eastAsiaTheme="majorEastAsia" w:hAnsiTheme="majorHAnsi" w:cstheme="majorBidi"/>
+          <w:b/>
+          <w:color w:val="5B9BD5" w:themeColor="accent1"/>
+          <w:spacing w:val="-10"/>
+          <w:kern w:val="28"/>
+          <w:sz w:val="36"/>
+          <w:szCs w:val="56"/>
+        </w:rPr>
+      </w:pPr>
+      <w:r>
+        <w:rPr>
+          <w:noProof/>
+        </w:rPr>
+        <w:lastRenderedPageBreak/>
+        <w:pict>
+          <v:shape id="_x0000_s1045" type="#_x0000_t202" style="position:absolute;margin-left:64.95pt;margin-top:609.6pt;width:295.65pt;height:.05pt;z-index:251674624;mso-position-horizontal-relative:text;mso-position-vertical-relative:text" stroked="f">
+            <v:textbox style="mso-fit-shape-to-text:t" inset="0,0,0,0">
+              <w:txbxContent>
+                <w:p>
+                  <w:pPr>
+                    <w:pStyle w:val="Legenda"/>
+                    <w:jc w:val="center"/>
+                    <w:rPr>
+                      <w:noProof/>
+                    </w:rPr>
+                  </w:pPr>
+                  <w:bookmarkStart w:id="20" w:name="_Toc531809101"/>
+                  <w:r>
+                    <w:t xml:space="preserve">Figura </w:t>
+                  </w:r>
+                  <w:fldSimple w:instr=" SEQ Figura \* ARABIC ">
+                    <w:r>
+                      <w:rPr>
+                        <w:noProof/>
+                      </w:rPr>
+                      <w:t>14</w:t>
+                    </w:r>
+                  </w:fldSimple>
+                  <w:r>
+                    <w:t>: Atividade pagamento</w:t>
+                  </w:r>
+                  <w:bookmarkEnd w:id="20"/>
+                </w:p>
+              </w:txbxContent>
+            </v:textbox>
+            <w10:wrap type="square"/>
+          </v:shape>
+        </w:pict>
+      </w:r>
+      <w:r>
+        <w:rPr>
+          <w:noProof/>
+        </w:rPr>
+        <w:drawing>
+          <wp:anchor distT="0" distB="0" distL="114300" distR="114300" simplePos="0" relativeHeight="251679232" behindDoc="0" locked="0" layoutInCell="1" allowOverlap="1">
+            <wp:simplePos x="0" y="0"/>
+            <wp:positionH relativeFrom="column">
+              <wp:posOffset>824865</wp:posOffset>
+            </wp:positionH>
+            <wp:positionV relativeFrom="paragraph">
+              <wp:posOffset>1205230</wp:posOffset>
+            </wp:positionV>
+            <wp:extent cx="3754800" cy="6480000"/>
+            <wp:effectExtent l="0" t="0" r="0" b="0"/>
+            <wp:wrapSquare wrapText="bothSides"/>
+            <wp:docPr id="14" name="Imagem 14"/>
+            <wp:cNvGraphicFramePr>
+              <a:graphicFrameLocks xmlns:a="http://schemas.openxmlformats.org/drawingml/2006/main" noChangeAspect="1"/>
+            </wp:cNvGraphicFramePr>
+            <a:graphic xmlns:a="http://schemas.openxmlformats.org/drawingml/2006/main">
+              <a:graphicData uri="http://schemas.openxmlformats.org/drawingml/2006/picture">
+                <pic:pic xmlns:pic="http://schemas.openxmlformats.org/drawingml/2006/picture">
+                  <pic:nvPicPr>
+                    <pic:cNvPr id="0" name="Picture 27"/>
+                    <pic:cNvPicPr>
+                      <a:picLocks noChangeAspect="1" noChangeArrowheads="1"/>
+                    </pic:cNvPicPr>
+                  </pic:nvPicPr>
+                  <pic:blipFill>
+                    <a:blip r:embed="rId37">
+                      <a:extLst>
+                        <a:ext uri="{28A0092B-C50C-407E-A947-70E740481C1C}">
+                          <a14:useLocalDpi xmlns:a14="http://schemas.microsoft.com/office/drawing/2010/main" val="0"/>
+                        </a:ext>
+                      </a:extLst>
+                    </a:blip>
+                    <a:srcRect/>
+                    <a:stretch>
+                      <a:fillRect/>
+                    </a:stretch>
+                  </pic:blipFill>
+                  <pic:spPr bwMode="auto">
+                    <a:xfrm>
+                      <a:off x="0" y="0"/>
+                      <a:ext cx="3754800" cy="6480000"/>
+                    </a:xfrm>
+                    <a:prstGeom prst="rect">
+                      <a:avLst/>
+                    </a:prstGeom>
+                    <a:noFill/>
+                    <a:ln>
+                      <a:noFill/>
+                    </a:ln>
+                  </pic:spPr>
+                </pic:pic>
+              </a:graphicData>
+            </a:graphic>
+            <wp14:sizeRelH relativeFrom="margin">
+              <wp14:pctWidth>0</wp14:pctWidth>
+            </wp14:sizeRelH>
+            <wp14:sizeRelV relativeFrom="margin">
+              <wp14:pctHeight>0</wp14:pctHeight>
+            </wp14:sizeRelV>
+          </wp:anchor>
+        </w:drawing>
+      </w:r>
+      <w:r>
+        <w:rPr>
+          <w:b/>
+          <w:color w:val="5B9BD5" w:themeColor="accent1"/>
+          <w:sz w:val="36"/>
+        </w:rPr>
+        <w:br w:type="page"/>
+      </w:r>
     </w:p>
     <w:p>
       <w:pPr>
@@ -1448,31 +4915,20 @@
           <w:sz w:val="36"/>
         </w:rPr>
       </w:pPr>
+      <w:bookmarkStart w:id="21" w:name="_Toc531809604"/>
       <w:r>
         <w:rPr>
           <w:b/>
           <w:color w:val="5B9BD5" w:themeColor="accent1"/>
           <w:sz w:val="36"/>
         </w:rPr>
-        <w:br w:type="page"/>
-      </w:r>
-      <w:bookmarkStart w:id="3" w:name="_Toc531688705"/>
-      <w:r>
-        <w:rPr>
-          <w:b/>
-          <w:color w:val="5B9BD5" w:themeColor="accent1"/>
-          <w:sz w:val="36"/>
-        </w:rPr>
         <w:lastRenderedPageBreak/>
         <w:t>Conclusão</w:t>
       </w:r>
-      <w:bookmarkEnd w:id="3"/>
+      <w:bookmarkEnd w:id="21"/>
     </w:p>
     <w:p/>
-    <w:p>
-      <w:bookmarkStart w:id="4" w:name="_GoBack"/>
-      <w:bookmarkEnd w:id="4"/>
-    </w:p>
+    <w:p/>
     <w:p/>
     <w:p/>
     <w:sectPr>
@@ -1488,7 +4944,7 @@
 </file>
 
 <file path=word/styles.xml><?xml version="1.0" encoding="utf-8"?>
-<w:styles xmlns:mc="http://schemas.openxmlformats.org/markup-compatibility/2006" xmlns:r="http://schemas.openxmlformats.org/officeDocument/2006/relationships" xmlns:w="http://schemas.openxmlformats.org/wordprocessingml/2006/main" xmlns:w14="http://schemas.microsoft.com/office/word/2010/wordml" xmlns:w15="http://schemas.microsoft.com/office/word/2012/wordml" mc:Ignorable="w14 w15">
+<w:styles xmlns:mc="http://schemas.openxmlformats.org/markup-compatibility/2006" xmlns:r="http://schemas.openxmlformats.org/officeDocument/2006/relationships" xmlns:w="http://schemas.openxmlformats.org/wordprocessingml/2006/main" xmlns:w14="http://schemas.microsoft.com/office/word/2010/wordml" xmlns:w15="http://schemas.microsoft.com/office/word/2012/wordml" xmlns:w16cid="http://schemas.microsoft.com/office/word/2016/wordml/cid" xmlns:w16se="http://schemas.microsoft.com/office/word/2015/wordml/symex" mc:Ignorable="w14 w15 w16se w16cid">
   <w:docDefaults>
     <w:rPrDefault>
       <w:rPr>
@@ -1504,7 +4960,7 @@
       </w:pPr>
     </w:pPrDefault>
   </w:docDefaults>
-  <w:latentStyles w:defLockedState="0" w:defUIPriority="99" w:defSemiHidden="0" w:defUnhideWhenUsed="0" w:defQFormat="0" w:count="371">
+  <w:latentStyles w:defLockedState="0" w:defUIPriority="99" w:defSemiHidden="0" w:defUnhideWhenUsed="0" w:defQFormat="0" w:count="375">
     <w:lsdException w:name="Normal" w:uiPriority="0" w:qFormat="1"/>
     <w:lsdException w:name="heading 1" w:uiPriority="9" w:qFormat="1"/>
     <w:lsdException w:name="heading 2" w:semiHidden="1" w:uiPriority="9" w:unhideWhenUsed="1" w:qFormat="1"/>
@@ -1610,7 +5066,6 @@
     <w:lsdException w:name="HTML Sample" w:semiHidden="1" w:unhideWhenUsed="1"/>
     <w:lsdException w:name="HTML Typewriter" w:semiHidden="1" w:unhideWhenUsed="1"/>
     <w:lsdException w:name="HTML Variable" w:semiHidden="1" w:unhideWhenUsed="1"/>
-    <w:lsdException w:name="Normal Table" w:semiHidden="1" w:unhideWhenUsed="1"/>
     <w:lsdException w:name="annotation subject" w:semiHidden="1" w:unhideWhenUsed="1"/>
     <w:lsdException w:name="No List" w:semiHidden="1" w:unhideWhenUsed="1"/>
     <w:lsdException w:name="Outline List 1" w:semiHidden="1" w:unhideWhenUsed="1"/>
@@ -1654,10 +5109,8 @@
     <w:lsdException w:name="Table Elegant" w:semiHidden="1" w:unhideWhenUsed="1"/>
     <w:lsdException w:name="Table Professional" w:semiHidden="1" w:unhideWhenUsed="1"/>
     <w:lsdException w:name="Table Subtle 1" w:semiHidden="1" w:unhideWhenUsed="1"/>
-    <w:lsdException w:name="Table Subtle 2" w:semiHidden="1" w:unhideWhenUsed="1"/>
     <w:lsdException w:name="Table Web 1" w:semiHidden="1" w:unhideWhenUsed="1"/>
     <w:lsdException w:name="Table Web 2" w:semiHidden="1" w:unhideWhenUsed="1"/>
-    <w:lsdException w:name="Table Web 3" w:semiHidden="1" w:unhideWhenUsed="1"/>
     <w:lsdException w:name="Balloon Text" w:semiHidden="1" w:unhideWhenUsed="1"/>
     <w:lsdException w:name="Table Grid" w:uiPriority="39"/>
     <w:lsdException w:name="Table Theme" w:semiHidden="1" w:unhideWhenUsed="1"/>
@@ -1876,17 +5329,21 @@
     <w:lsdException w:name="List Table 5 Dark Accent 6" w:uiPriority="50"/>
     <w:lsdException w:name="List Table 6 Colorful Accent 6" w:uiPriority="51"/>
     <w:lsdException w:name="List Table 7 Colorful Accent 6" w:uiPriority="52"/>
+    <w:lsdException w:name="Mention" w:semiHidden="1" w:unhideWhenUsed="1"/>
+    <w:lsdException w:name="Smart Hyperlink" w:semiHidden="1" w:unhideWhenUsed="1"/>
+    <w:lsdException w:name="Hashtag" w:semiHidden="1" w:unhideWhenUsed="1"/>
+    <w:lsdException w:name="Unresolved Mention" w:semiHidden="1" w:unhideWhenUsed="1"/>
   </w:latentStyles>
   <w:style w:type="paragraph" w:default="1" w:styleId="Normal">
     <w:name w:val="Normal"/>
     <w:qFormat/>
     <w:rsid w:val="00100734"/>
   </w:style>
-  <w:style w:type="paragraph" w:styleId="Cabealho1">
+  <w:style w:type="paragraph" w:styleId="Ttulo1">
     <w:name w:val="heading 1"/>
     <w:basedOn w:val="Normal"/>
     <w:next w:val="Normal"/>
-    <w:link w:val="Cabealho1Carter"/>
+    <w:link w:val="Ttulo1Carter"/>
     <w:uiPriority w:val="9"/>
     <w:qFormat/>
     <w:rsid w:val="00D943FA"/>
@@ -2098,10 +5555,10 @@
       <w:szCs w:val="56"/>
     </w:rPr>
   </w:style>
-  <w:style w:type="character" w:customStyle="1" w:styleId="Cabealho1Carter">
-    <w:name w:val="Cabeçalho 1 Caráter"/>
+  <w:style w:type="character" w:customStyle="1" w:styleId="Ttulo1Carter">
+    <w:name w:val="Título 1 Caráter"/>
     <w:basedOn w:val="Tipodeletrapredefinidodopargrafo"/>
-    <w:link w:val="Cabealho1"/>
+    <w:link w:val="Ttulo1"/>
     <w:uiPriority w:val="9"/>
     <w:rsid w:val="00D943FA"/>
     <w:rPr>
@@ -2113,7 +5570,7 @@
   </w:style>
   <w:style w:type="paragraph" w:styleId="Cabealhodondice">
     <w:name w:val="TOC Heading"/>
-    <w:basedOn w:val="Cabealho1"/>
+    <w:basedOn w:val="Ttulo1"/>
     <w:next w:val="Normal"/>
     <w:uiPriority w:val="39"/>
     <w:unhideWhenUsed/>
@@ -2164,9 +5621,46 @@
     <w:autoRedefine/>
     <w:uiPriority w:val="39"/>
     <w:unhideWhenUsed/>
-    <w:rsid w:val="00D943FA"/>
+    <w:rsid w:val="00137F5A"/>
     <w:pPr>
+      <w:tabs>
+        <w:tab w:val="right" w:leader="dot" w:pos="8494"/>
+      </w:tabs>
       <w:spacing w:after="100"/>
+    </w:pPr>
+    <w:rPr>
+      <w:b/>
+      <w:noProof/>
+    </w:rPr>
+  </w:style>
+  <w:style w:type="paragraph" w:styleId="Legenda">
+    <w:name w:val="caption"/>
+    <w:basedOn w:val="Normal"/>
+    <w:next w:val="Normal"/>
+    <w:uiPriority w:val="35"/>
+    <w:unhideWhenUsed/>
+    <w:qFormat/>
+    <w:rsid w:val="00702296"/>
+    <w:pPr>
+      <w:spacing w:after="200" w:line="240" w:lineRule="auto"/>
+    </w:pPr>
+    <w:rPr>
+      <w:i/>
+      <w:iCs/>
+      <w:color w:val="44546A" w:themeColor="text2"/>
+      <w:sz w:val="18"/>
+      <w:szCs w:val="18"/>
+    </w:rPr>
+  </w:style>
+  <w:style w:type="paragraph" w:styleId="ndicedeilustraes">
+    <w:name w:val="table of figures"/>
+    <w:basedOn w:val="Normal"/>
+    <w:next w:val="Normal"/>
+    <w:uiPriority w:val="99"/>
+    <w:unhideWhenUsed/>
+    <w:rsid w:val="000A7E11"/>
+    <w:pPr>
+      <w:spacing w:after="0"/>
     </w:pPr>
   </w:style>
 </w:styles>
@@ -2457,7 +5951,7 @@
 </file>
 
 <file path=customXml/itemProps2.xml><?xml version="1.0" encoding="utf-8"?>
-<ds:datastoreItem xmlns:ds="http://schemas.openxmlformats.org/officeDocument/2006/customXml" ds:itemID="{4A72D02B-05D8-4EE4-83E3-FB26C6BAED63}">
+<ds:datastoreItem xmlns:ds="http://schemas.openxmlformats.org/officeDocument/2006/customXml" ds:itemID="{CDE0F1F8-8606-461F-A2F2-5A034E476CBA}">
   <ds:schemaRefs>
     <ds:schemaRef ds:uri="http://schemas.openxmlformats.org/officeDocument/2006/bibliography"/>
   </ds:schemaRefs>

</xml_diff>

<commit_message>
Correção do erro do merge que surgiu no ultimo commit
</commit_message>
<xml_diff>
--- a/Relatorio CMU.docx
+++ b/Relatorio CMU.docx
@@ -1,6 +1,6 @@
 
 <file path=word/document.xml><?xml version="1.0" encoding="utf-8"?>
-<w:document xmlns:wpc="http://schemas.microsoft.com/office/word/2010/wordprocessingCanvas" xmlns:cx="http://schemas.microsoft.com/office/drawing/2014/chartex" xmlns:cx1="http://schemas.microsoft.com/office/drawing/2015/9/8/chartex" xmlns:cx2="http://schemas.microsoft.com/office/drawing/2015/10/21/chartex" xmlns:cx3="http://schemas.microsoft.com/office/drawing/2016/5/9/chartex" xmlns:cx4="http://schemas.microsoft.com/office/drawing/2016/5/10/chartex" xmlns:cx5="http://schemas.microsoft.com/office/drawing/2016/5/11/chartex" xmlns:cx6="http://schemas.microsoft.com/office/drawing/2016/5/12/chartex" xmlns:cx7="http://schemas.microsoft.com/office/drawing/2016/5/13/chartex" xmlns:cx8="http://schemas.microsoft.com/office/drawing/2016/5/14/chartex" xmlns:mc="http://schemas.openxmlformats.org/markup-compatibility/2006" xmlns:aink="http://schemas.microsoft.com/office/drawing/2016/ink" xmlns:am3d="http://schemas.microsoft.com/office/drawing/2017/model3d" xmlns:o="urn:schemas-microsoft-com:office:office" xmlns:r="http://schemas.openxmlformats.org/officeDocument/2006/relationships" xmlns:m="http://schemas.openxmlformats.org/officeDocument/2006/math" xmlns:v="urn:schemas-microsoft-com:vml" xmlns:wp14="http://schemas.microsoft.com/office/word/2010/wordprocessingDrawing" xmlns:wp="http://schemas.openxmlformats.org/drawingml/2006/wordprocessingDrawing" xmlns:w10="urn:schemas-microsoft-com:office:word" xmlns:w="http://schemas.openxmlformats.org/wordprocessingml/2006/main" xmlns:w14="http://schemas.microsoft.com/office/word/2010/wordml" xmlns:w15="http://schemas.microsoft.com/office/word/2012/wordml" xmlns:w16cid="http://schemas.microsoft.com/office/word/2016/wordml/cid" xmlns:w16se="http://schemas.microsoft.com/office/word/2015/wordml/symex" xmlns:wpg="http://schemas.microsoft.com/office/word/2010/wordprocessingGroup" xmlns:wpi="http://schemas.microsoft.com/office/word/2010/wordprocessingInk" xmlns:wne="http://schemas.microsoft.com/office/word/2006/wordml" xmlns:wps="http://schemas.microsoft.com/office/word/2010/wordprocessingShape" mc:Ignorable="w14 w15 w16se w16cid wp14">
+<w:document xmlns:wpc="http://schemas.microsoft.com/office/word/2010/wordprocessingCanvas" xmlns:mc="http://schemas.openxmlformats.org/markup-compatibility/2006" xmlns:o="urn:schemas-microsoft-com:office:office" xmlns:r="http://schemas.openxmlformats.org/officeDocument/2006/relationships" xmlns:m="http://schemas.openxmlformats.org/officeDocument/2006/math" xmlns:v="urn:schemas-microsoft-com:vml" xmlns:wp14="http://schemas.microsoft.com/office/word/2010/wordprocessingDrawing" xmlns:wp="http://schemas.openxmlformats.org/drawingml/2006/wordprocessingDrawing" xmlns:w10="urn:schemas-microsoft-com:office:word" xmlns:w="http://schemas.openxmlformats.org/wordprocessingml/2006/main" xmlns:w14="http://schemas.microsoft.com/office/word/2010/wordml" xmlns:w15="http://schemas.microsoft.com/office/word/2012/wordml" xmlns:wpg="http://schemas.microsoft.com/office/word/2010/wordprocessingGroup" xmlns:wpi="http://schemas.microsoft.com/office/word/2010/wordprocessingInk" xmlns:wne="http://schemas.microsoft.com/office/word/2006/wordml" xmlns:wps="http://schemas.microsoft.com/office/word/2010/wordprocessingShape" mc:Ignorable="w14 w15 wp14">
   <w:body>
     <w:sdt>
       <w:sdtPr>
@@ -24,7 +24,7 @@
                   <v:path arrowok="t" o:connecttype="custom" o:connectlocs="0,0;7315200,0;7315200,1130373;3620757,733885;0,1092249;0,0" o:connectangles="0,0,0,0,0,0"/>
                 </v:shape>
                 <v:rect id="Retângulo 151" o:spid="_x0000_s1028" style="position:absolute;width:73152;height:12161;visibility:visible;mso-wrap-style:square;v-text-anchor:middle" o:gfxdata="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" stroked="f" strokeweight="1pt">
-                  <v:fill r:id="rId6" o:title="" recolor="t" rotate="t" type="frame"/>
+                  <v:fill r:id="rId8" o:title="" recolor="t" rotate="t" type="frame"/>
                 </v:rect>
                 <w10:wrap anchorx="page" anchory="page"/>
               </v:group>
@@ -138,7 +138,6 @@
                         </w:sdtPr>
                         <w:sdtEndPr/>
                         <w:sdtContent>
-                          <w:proofErr w:type="spellStart"/>
                           <w:r>
                             <w:rPr>
                               <w:color w:val="5B9BD5" w:themeColor="accent1"/>
@@ -147,7 +146,6 @@
                             </w:rPr>
                             <w:t>AAViagens</w:t>
                           </w:r>
-                          <w:proofErr w:type="spellEnd"/>
                         </w:sdtContent>
                       </w:sdt>
                     </w:p>
@@ -235,7 +233,7 @@
                         <pic:cNvPicPr/>
                       </pic:nvPicPr>
                       <pic:blipFill>
-                        <a:blip r:embed="rId7" cstate="print">
+                        <a:blip r:embed="rId9" cstate="print">
                           <a:extLst>
                             <a:ext uri="{28A0092B-C50C-407E-A947-70E740481C1C}">
                               <a14:useLocalDpi xmlns:a14="http://schemas.microsoft.com/office/drawing/2010/main" val="0"/>
@@ -378,7 +376,7 @@
                         <pic:cNvPicPr/>
                       </pic:nvPicPr>
                       <pic:blipFill rotWithShape="1">
-                        <a:blip r:embed="rId8" cstate="print">
+                        <a:blip r:embed="rId10" cstate="print">
                           <a:extLst>
                             <a:ext uri="{28A0092B-C50C-407E-A947-70E740481C1C}">
                               <a14:useLocalDpi xmlns:a14="http://schemas.microsoft.com/office/drawing/2010/main" val="0"/>
@@ -448,7 +446,7 @@
                         <pic:cNvPicPr/>
                       </pic:nvPicPr>
                       <pic:blipFill rotWithShape="1">
-                        <a:blip r:embed="rId8" cstate="print">
+                        <a:blip r:embed="rId10" cstate="print">
                           <a:extLst>
                             <a:ext uri="{28A0092B-C50C-407E-A947-70E740481C1C}">
                               <a14:useLocalDpi xmlns:a14="http://schemas.microsoft.com/office/drawing/2010/main" val="0"/>
@@ -528,8 +526,6 @@
         <w:p>
           <w:pPr>
             <w:pStyle w:val="ndice1"/>
-            <w:spacing w:line="276" w:lineRule="auto"/>
-            <w:jc w:val="both"/>
             <w:rPr>
               <w:rFonts w:eastAsiaTheme="minorEastAsia"/>
               <w:b w:val="0"/>
@@ -538,66 +534,77 @@
           </w:pPr>
           <w:r>
             <w:rPr>
+              <w:b w:val="0"/>
               <w:bCs/>
             </w:rPr>
             <w:fldChar w:fldCharType="begin"/>
           </w:r>
           <w:r>
             <w:rPr>
+              <w:b w:val="0"/>
               <w:bCs/>
             </w:rPr>
             <w:instrText xml:space="preserve"> TOC \o "1-3" \h \z \u </w:instrText>
           </w:r>
           <w:r>
             <w:rPr>
+              <w:b w:val="0"/>
               <w:bCs/>
             </w:rPr>
             <w:fldChar w:fldCharType="separate"/>
           </w:r>
-          <w:hyperlink w:anchor="_Toc531873091" w:history="1">
+          <w:hyperlink w:anchor="_Toc531947644" w:history="1">
             <w:r>
               <w:rPr>
                 <w:rStyle w:val="Hiperligao"/>
+                <w:b w:val="0"/>
               </w:rPr>
               <w:t>Índice de Figuras</w:t>
             </w:r>
             <w:r>
               <w:rPr>
+                <w:b w:val="0"/>
                 <w:webHidden/>
               </w:rPr>
               <w:tab/>
             </w:r>
             <w:r>
               <w:rPr>
+                <w:b w:val="0"/>
                 <w:webHidden/>
               </w:rPr>
               <w:fldChar w:fldCharType="begin"/>
             </w:r>
             <w:r>
               <w:rPr>
+                <w:b w:val="0"/>
                 <w:webHidden/>
               </w:rPr>
-              <w:instrText xml:space="preserve"> PAGEREF _Toc531873091 \h </w:instrText>
+              <w:instrText xml:space="preserve"> PAGEREF _Toc531947644 \h </w:instrText>
             </w:r>
             <w:r>
               <w:rPr>
+                <w:b w:val="0"/>
                 <w:webHidden/>
               </w:rPr>
             </w:r>
             <w:r>
               <w:rPr>
+                <w:b w:val="0"/>
                 <w:webHidden/>
               </w:rPr>
               <w:fldChar w:fldCharType="separate"/>
             </w:r>
             <w:r>
               <w:rPr>
+                <w:b w:val="0"/>
                 <w:webHidden/>
               </w:rPr>
               <w:t>2</w:t>
             </w:r>
             <w:r>
               <w:rPr>
+                <w:b w:val="0"/>
                 <w:webHidden/>
               </w:rPr>
               <w:fldChar w:fldCharType="end"/>
@@ -607,58 +614,133 @@
         <w:p>
           <w:pPr>
             <w:pStyle w:val="ndice1"/>
-            <w:spacing w:line="276" w:lineRule="auto"/>
-            <w:jc w:val="both"/>
             <w:rPr>
               <w:rFonts w:eastAsiaTheme="minorEastAsia"/>
               <w:b w:val="0"/>
               <w:lang w:eastAsia="pt-PT"/>
             </w:rPr>
           </w:pPr>
-          <w:hyperlink w:anchor="_Toc531873092" w:history="1">
+          <w:hyperlink w:anchor="_Toc531947645" w:history="1">
             <w:r>
               <w:rPr>
                 <w:rStyle w:val="Hiperligao"/>
+                <w:b w:val="0"/>
               </w:rPr>
               <w:t>Definição da aplicação</w:t>
             </w:r>
             <w:r>
               <w:rPr>
+                <w:b w:val="0"/>
                 <w:webHidden/>
               </w:rPr>
               <w:tab/>
             </w:r>
             <w:r>
               <w:rPr>
+                <w:b w:val="0"/>
                 <w:webHidden/>
               </w:rPr>
               <w:fldChar w:fldCharType="begin"/>
             </w:r>
             <w:r>
               <w:rPr>
+                <w:b w:val="0"/>
                 <w:webHidden/>
               </w:rPr>
-              <w:instrText xml:space="preserve"> PAGEREF _Toc531873092 \h </w:instrText>
+              <w:instrText xml:space="preserve"> PAGEREF _Toc531947645 \h </w:instrText>
             </w:r>
             <w:r>
               <w:rPr>
+                <w:b w:val="0"/>
                 <w:webHidden/>
               </w:rPr>
             </w:r>
             <w:r>
               <w:rPr>
+                <w:b w:val="0"/>
                 <w:webHidden/>
               </w:rPr>
               <w:fldChar w:fldCharType="separate"/>
             </w:r>
             <w:r>
               <w:rPr>
+                <w:b w:val="0"/>
                 <w:webHidden/>
               </w:rPr>
               <w:t>3</w:t>
             </w:r>
             <w:r>
               <w:rPr>
+                <w:b w:val="0"/>
+                <w:webHidden/>
+              </w:rPr>
+              <w:fldChar w:fldCharType="end"/>
+            </w:r>
+          </w:hyperlink>
+          <w:bookmarkStart w:id="0" w:name="_GoBack"/>
+          <w:bookmarkEnd w:id="0"/>
+        </w:p>
+        <w:p>
+          <w:pPr>
+            <w:pStyle w:val="ndice1"/>
+            <w:rPr>
+              <w:rFonts w:eastAsiaTheme="minorEastAsia"/>
+              <w:b w:val="0"/>
+              <w:lang w:eastAsia="pt-PT"/>
+            </w:rPr>
+          </w:pPr>
+          <w:hyperlink w:anchor="_Toc531947646" w:history="1">
+            <w:r>
+              <w:rPr>
+                <w:rStyle w:val="Hiperligao"/>
+                <w:b w:val="0"/>
+              </w:rPr>
+              <w:t>Estado atual</w:t>
+            </w:r>
+            <w:r>
+              <w:rPr>
+                <w:b w:val="0"/>
+                <w:webHidden/>
+              </w:rPr>
+              <w:tab/>
+            </w:r>
+            <w:r>
+              <w:rPr>
+                <w:b w:val="0"/>
+                <w:webHidden/>
+              </w:rPr>
+              <w:fldChar w:fldCharType="begin"/>
+            </w:r>
+            <w:r>
+              <w:rPr>
+                <w:b w:val="0"/>
+                <w:webHidden/>
+              </w:rPr>
+              <w:instrText xml:space="preserve"> PAGEREF _Toc531947646 \h </w:instrText>
+            </w:r>
+            <w:r>
+              <w:rPr>
+                <w:b w:val="0"/>
+                <w:webHidden/>
+              </w:rPr>
+            </w:r>
+            <w:r>
+              <w:rPr>
+                <w:b w:val="0"/>
+                <w:webHidden/>
+              </w:rPr>
+              <w:fldChar w:fldCharType="separate"/>
+            </w:r>
+            <w:r>
+              <w:rPr>
+                <w:b w:val="0"/>
+                <w:webHidden/>
+              </w:rPr>
+              <w:t>3</w:t>
+            </w:r>
+            <w:r>
+              <w:rPr>
+                <w:b w:val="0"/>
                 <w:webHidden/>
               </w:rPr>
               <w:fldChar w:fldCharType="end"/>
@@ -668,58 +750,64 @@
         <w:p>
           <w:pPr>
             <w:pStyle w:val="ndice1"/>
-            <w:spacing w:line="276" w:lineRule="auto"/>
-            <w:jc w:val="both"/>
             <w:rPr>
               <w:rFonts w:eastAsiaTheme="minorEastAsia"/>
               <w:b w:val="0"/>
               <w:lang w:eastAsia="pt-PT"/>
             </w:rPr>
           </w:pPr>
-          <w:hyperlink w:anchor="_Toc531873093" w:history="1">
+          <w:hyperlink w:anchor="_Toc531947647" w:history="1">
             <w:r>
               <w:rPr>
                 <w:rStyle w:val="Hiperligao"/>
+                <w:b w:val="0"/>
               </w:rPr>
-              <w:t>Estado atual</w:t>
+              <w:t>Requisitos obrigatórios</w:t>
             </w:r>
             <w:r>
               <w:rPr>
+                <w:b w:val="0"/>
                 <w:webHidden/>
               </w:rPr>
               <w:tab/>
             </w:r>
             <w:r>
               <w:rPr>
+                <w:b w:val="0"/>
                 <w:webHidden/>
               </w:rPr>
               <w:fldChar w:fldCharType="begin"/>
             </w:r>
             <w:r>
               <w:rPr>
+                <w:b w:val="0"/>
                 <w:webHidden/>
               </w:rPr>
-              <w:instrText xml:space="preserve"> PAGEREF _Toc531873093 \h </w:instrText>
+              <w:instrText xml:space="preserve"> PAGEREF _Toc531947647 \h </w:instrText>
             </w:r>
             <w:r>
               <w:rPr>
+                <w:b w:val="0"/>
                 <w:webHidden/>
               </w:rPr>
             </w:r>
             <w:r>
               <w:rPr>
+                <w:b w:val="0"/>
                 <w:webHidden/>
               </w:rPr>
               <w:fldChar w:fldCharType="separate"/>
             </w:r>
             <w:r>
               <w:rPr>
+                <w:b w:val="0"/>
                 <w:webHidden/>
               </w:rPr>
-              <w:t>3</w:t>
+              <w:t>4</w:t>
             </w:r>
             <w:r>
               <w:rPr>
+                <w:b w:val="0"/>
                 <w:webHidden/>
               </w:rPr>
               <w:fldChar w:fldCharType="end"/>
@@ -729,58 +817,64 @@
         <w:p>
           <w:pPr>
             <w:pStyle w:val="ndice1"/>
-            <w:spacing w:line="276" w:lineRule="auto"/>
-            <w:jc w:val="both"/>
             <w:rPr>
               <w:rFonts w:eastAsiaTheme="minorEastAsia"/>
               <w:b w:val="0"/>
               <w:lang w:eastAsia="pt-PT"/>
             </w:rPr>
           </w:pPr>
-          <w:hyperlink w:anchor="_Toc531873094" w:history="1">
+          <w:hyperlink w:anchor="_Toc531947648" w:history="1">
             <w:r>
               <w:rPr>
                 <w:rStyle w:val="Hiperligao"/>
+                <w:b w:val="0"/>
               </w:rPr>
-              <w:t>Requisitos obrigatórios</w:t>
+              <w:t>Requisitos</w:t>
             </w:r>
             <w:r>
               <w:rPr>
+                <w:b w:val="0"/>
                 <w:webHidden/>
               </w:rPr>
               <w:tab/>
             </w:r>
             <w:r>
               <w:rPr>
+                <w:b w:val="0"/>
                 <w:webHidden/>
               </w:rPr>
               <w:fldChar w:fldCharType="begin"/>
             </w:r>
             <w:r>
               <w:rPr>
+                <w:b w:val="0"/>
                 <w:webHidden/>
               </w:rPr>
-              <w:instrText xml:space="preserve"> PAGEREF _Toc531873094 \h </w:instrText>
+              <w:instrText xml:space="preserve"> PAGEREF _Toc531947648 \h </w:instrText>
             </w:r>
             <w:r>
               <w:rPr>
+                <w:b w:val="0"/>
                 <w:webHidden/>
               </w:rPr>
             </w:r>
             <w:r>
               <w:rPr>
+                <w:b w:val="0"/>
                 <w:webHidden/>
               </w:rPr>
               <w:fldChar w:fldCharType="separate"/>
             </w:r>
             <w:r>
               <w:rPr>
+                <w:b w:val="0"/>
                 <w:webHidden/>
               </w:rPr>
-              <w:t>4</w:t>
+              <w:t>5</w:t>
             </w:r>
             <w:r>
               <w:rPr>
+                <w:b w:val="0"/>
                 <w:webHidden/>
               </w:rPr>
               <w:fldChar w:fldCharType="end"/>
@@ -790,58 +884,64 @@
         <w:p>
           <w:pPr>
             <w:pStyle w:val="ndice1"/>
-            <w:spacing w:line="276" w:lineRule="auto"/>
-            <w:jc w:val="both"/>
             <w:rPr>
               <w:rFonts w:eastAsiaTheme="minorEastAsia"/>
               <w:b w:val="0"/>
               <w:lang w:eastAsia="pt-PT"/>
             </w:rPr>
           </w:pPr>
-          <w:hyperlink w:anchor="_Toc531873095" w:history="1">
+          <w:hyperlink w:anchor="_Toc531947649" w:history="1">
             <w:r>
               <w:rPr>
                 <w:rStyle w:val="Hiperligao"/>
+                <w:b w:val="0"/>
               </w:rPr>
               <w:t>Diagrama de Use Case “Geral”</w:t>
             </w:r>
             <w:r>
               <w:rPr>
+                <w:b w:val="0"/>
                 <w:webHidden/>
               </w:rPr>
               <w:tab/>
             </w:r>
             <w:r>
               <w:rPr>
+                <w:b w:val="0"/>
                 <w:webHidden/>
               </w:rPr>
               <w:fldChar w:fldCharType="begin"/>
             </w:r>
             <w:r>
               <w:rPr>
+                <w:b w:val="0"/>
                 <w:webHidden/>
               </w:rPr>
-              <w:instrText xml:space="preserve"> PAGEREF _Toc531873095 \h </w:instrText>
+              <w:instrText xml:space="preserve"> PAGEREF _Toc531947649 \h </w:instrText>
             </w:r>
             <w:r>
               <w:rPr>
+                <w:b w:val="0"/>
                 <w:webHidden/>
               </w:rPr>
             </w:r>
             <w:r>
               <w:rPr>
+                <w:b w:val="0"/>
                 <w:webHidden/>
               </w:rPr>
               <w:fldChar w:fldCharType="separate"/>
             </w:r>
             <w:r>
               <w:rPr>
+                <w:b w:val="0"/>
                 <w:webHidden/>
               </w:rPr>
               <w:t>7</w:t>
             </w:r>
             <w:r>
               <w:rPr>
+                <w:b w:val="0"/>
                 <w:webHidden/>
               </w:rPr>
               <w:fldChar w:fldCharType="end"/>
@@ -851,58 +951,64 @@
         <w:p>
           <w:pPr>
             <w:pStyle w:val="ndice1"/>
-            <w:spacing w:line="276" w:lineRule="auto"/>
-            <w:jc w:val="both"/>
             <w:rPr>
               <w:rFonts w:eastAsiaTheme="minorEastAsia"/>
               <w:b w:val="0"/>
               <w:lang w:eastAsia="pt-PT"/>
             </w:rPr>
           </w:pPr>
-          <w:hyperlink w:anchor="_Toc531873096" w:history="1">
+          <w:hyperlink w:anchor="_Toc531947650" w:history="1">
             <w:r>
               <w:rPr>
                 <w:rStyle w:val="Hiperligao"/>
+                <w:b w:val="0"/>
               </w:rPr>
               <w:t>Mockups</w:t>
             </w:r>
             <w:r>
               <w:rPr>
+                <w:b w:val="0"/>
                 <w:webHidden/>
               </w:rPr>
               <w:tab/>
             </w:r>
             <w:r>
               <w:rPr>
+                <w:b w:val="0"/>
                 <w:webHidden/>
               </w:rPr>
               <w:fldChar w:fldCharType="begin"/>
             </w:r>
             <w:r>
               <w:rPr>
+                <w:b w:val="0"/>
                 <w:webHidden/>
               </w:rPr>
-              <w:instrText xml:space="preserve"> PAGEREF _Toc531873096 \h </w:instrText>
+              <w:instrText xml:space="preserve"> PAGEREF _Toc531947650 \h </w:instrText>
             </w:r>
             <w:r>
               <w:rPr>
+                <w:b w:val="0"/>
                 <w:webHidden/>
               </w:rPr>
             </w:r>
             <w:r>
               <w:rPr>
+                <w:b w:val="0"/>
                 <w:webHidden/>
               </w:rPr>
               <w:fldChar w:fldCharType="separate"/>
             </w:r>
             <w:r>
               <w:rPr>
+                <w:b w:val="0"/>
                 <w:webHidden/>
               </w:rPr>
               <w:t>8</w:t>
             </w:r>
             <w:r>
               <w:rPr>
+                <w:b w:val="0"/>
                 <w:webHidden/>
               </w:rPr>
               <w:fldChar w:fldCharType="end"/>
@@ -916,7 +1022,6 @@
           </w:pPr>
           <w:r>
             <w:rPr>
-              <w:b/>
               <w:bCs/>
             </w:rPr>
             <w:fldChar w:fldCharType="end"/>
@@ -929,15 +1034,13 @@
       <w:r>
         <w:br w:type="page"/>
       </w:r>
-      <w:bookmarkStart w:id="0" w:name="_GoBack"/>
-      <w:bookmarkEnd w:id="0"/>
-    </w:p>
-    <w:p>
-      <w:pPr>
-        <w:pStyle w:val="Ttulo1"/>
-        <w:jc w:val="both"/>
-      </w:pPr>
-      <w:bookmarkStart w:id="1" w:name="_Toc531873091"/>
+    </w:p>
+    <w:p>
+      <w:pPr>
+        <w:pStyle w:val="Cabealho1"/>
+        <w:jc w:val="both"/>
+      </w:pPr>
+      <w:bookmarkStart w:id="1" w:name="_Toc531947644"/>
       <w:r>
         <w:lastRenderedPageBreak/>
         <w:t>Índice de Figuras</w:t>
@@ -968,7 +1071,7 @@
       <w:r>
         <w:fldChar w:fldCharType="separate"/>
       </w:r>
-      <w:hyperlink r:id="rId9" w:anchor="_Toc531873102" w:history="1">
+      <w:hyperlink r:id="rId11" w:anchor="_Toc531873102" w:history="1">
         <w:r>
           <w:rPr>
             <w:rStyle w:val="Hiperligao"/>
@@ -1040,7 +1143,7 @@
           <w:lang w:eastAsia="pt-PT"/>
         </w:rPr>
       </w:pPr>
-      <w:hyperlink r:id="rId10" w:anchor="_Toc531873103" w:history="1">
+      <w:hyperlink r:id="rId12" w:anchor="_Toc531873103" w:history="1">
         <w:r>
           <w:rPr>
             <w:rStyle w:val="Hiperligao"/>
@@ -1112,7 +1215,7 @@
           <w:lang w:eastAsia="pt-PT"/>
         </w:rPr>
       </w:pPr>
-      <w:hyperlink r:id="rId11" w:anchor="_Toc531873104" w:history="1">
+      <w:hyperlink r:id="rId13" w:anchor="_Toc531873104" w:history="1">
         <w:r>
           <w:rPr>
             <w:rStyle w:val="Hiperligao"/>
@@ -1184,7 +1287,7 @@
           <w:lang w:eastAsia="pt-PT"/>
         </w:rPr>
       </w:pPr>
-      <w:hyperlink r:id="rId12" w:anchor="_Toc531873105" w:history="1">
+      <w:hyperlink r:id="rId14" w:anchor="_Toc531873105" w:history="1">
         <w:r>
           <w:rPr>
             <w:rStyle w:val="Hiperligao"/>
@@ -1256,7 +1359,7 @@
           <w:lang w:eastAsia="pt-PT"/>
         </w:rPr>
       </w:pPr>
-      <w:hyperlink r:id="rId13" w:anchor="_Toc531873106" w:history="1">
+      <w:hyperlink r:id="rId15" w:anchor="_Toc531873106" w:history="1">
         <w:r>
           <w:rPr>
             <w:rStyle w:val="Hiperligao"/>
@@ -1328,7 +1431,7 @@
           <w:lang w:eastAsia="pt-PT"/>
         </w:rPr>
       </w:pPr>
-      <w:hyperlink r:id="rId14" w:anchor="_Toc531873107" w:history="1">
+      <w:hyperlink r:id="rId16" w:anchor="_Toc531873107" w:history="1">
         <w:r>
           <w:rPr>
             <w:rStyle w:val="Hiperligao"/>
@@ -1400,7 +1503,7 @@
           <w:lang w:eastAsia="pt-PT"/>
         </w:rPr>
       </w:pPr>
-      <w:hyperlink r:id="rId15" w:anchor="_Toc531873108" w:history="1">
+      <w:hyperlink r:id="rId17" w:anchor="_Toc531873108" w:history="1">
         <w:r>
           <w:rPr>
             <w:rStyle w:val="Hiperligao"/>
@@ -1472,7 +1575,7 @@
           <w:lang w:eastAsia="pt-PT"/>
         </w:rPr>
       </w:pPr>
-      <w:hyperlink r:id="rId16" w:anchor="_Toc531873109" w:history="1">
+      <w:hyperlink r:id="rId18" w:anchor="_Toc531873109" w:history="1">
         <w:r>
           <w:rPr>
             <w:rStyle w:val="Hiperligao"/>
@@ -1544,7 +1647,7 @@
           <w:lang w:eastAsia="pt-PT"/>
         </w:rPr>
       </w:pPr>
-      <w:hyperlink r:id="rId17" w:anchor="_Toc531873110" w:history="1">
+      <w:hyperlink r:id="rId19" w:anchor="_Toc531873110" w:history="1">
         <w:r>
           <w:rPr>
             <w:rStyle w:val="Hiperligao"/>
@@ -1616,7 +1719,7 @@
           <w:lang w:eastAsia="pt-PT"/>
         </w:rPr>
       </w:pPr>
-      <w:hyperlink r:id="rId18" w:anchor="_Toc531873111" w:history="1">
+      <w:hyperlink r:id="rId20" w:anchor="_Toc531873111" w:history="1">
         <w:r>
           <w:rPr>
             <w:rStyle w:val="Hiperligao"/>
@@ -1688,7 +1791,7 @@
           <w:lang w:eastAsia="pt-PT"/>
         </w:rPr>
       </w:pPr>
-      <w:hyperlink r:id="rId19" w:anchor="_Toc531873112" w:history="1">
+      <w:hyperlink r:id="rId21" w:anchor="_Toc531873112" w:history="1">
         <w:r>
           <w:rPr>
             <w:rStyle w:val="Hiperligao"/>
@@ -1760,7 +1863,7 @@
           <w:lang w:eastAsia="pt-PT"/>
         </w:rPr>
       </w:pPr>
-      <w:hyperlink r:id="rId20" w:anchor="_Toc531873113" w:history="1">
+      <w:hyperlink r:id="rId22" w:anchor="_Toc531873113" w:history="1">
         <w:r>
           <w:rPr>
             <w:rStyle w:val="Hiperligao"/>
@@ -1832,7 +1935,7 @@
           <w:lang w:eastAsia="pt-PT"/>
         </w:rPr>
       </w:pPr>
-      <w:hyperlink r:id="rId21" w:anchor="_Toc531873114" w:history="1">
+      <w:hyperlink r:id="rId23" w:anchor="_Toc531873114" w:history="1">
         <w:r>
           <w:rPr>
             <w:rStyle w:val="Hiperligao"/>
@@ -1904,7 +2007,7 @@
           <w:lang w:eastAsia="pt-PT"/>
         </w:rPr>
       </w:pPr>
-      <w:hyperlink r:id="rId22" w:anchor="_Toc531873115" w:history="1">
+      <w:hyperlink r:id="rId24" w:anchor="_Toc531873115" w:history="1">
         <w:r>
           <w:rPr>
             <w:rStyle w:val="Hiperligao"/>
@@ -1985,7 +2088,7 @@
           <w:szCs w:val="36"/>
         </w:rPr>
       </w:pPr>
-      <w:bookmarkStart w:id="2" w:name="_Toc531873092"/>
+      <w:bookmarkStart w:id="2" w:name="_Toc531947645"/>
       <w:r>
         <w:rPr>
           <w:b/>
@@ -2208,7 +2311,7 @@
           <w:szCs w:val="36"/>
         </w:rPr>
       </w:pPr>
-      <w:bookmarkStart w:id="3" w:name="_Toc531873093"/>
+      <w:bookmarkStart w:id="3" w:name="_Toc531947646"/>
       <w:r>
         <w:rPr>
           <w:b/>
@@ -2266,7 +2369,7 @@
     </w:p>
     <w:p>
       <w:pPr>
-        <w:pStyle w:val="Ttulo1"/>
+        <w:pStyle w:val="Cabealho1"/>
         <w:rPr>
           <w:b/>
           <w:color w:val="5B9BD5" w:themeColor="accent1"/>
@@ -2277,7 +2380,7 @@
       <w:r>
         <w:br w:type="page"/>
       </w:r>
-      <w:bookmarkStart w:id="4" w:name="_Toc531873094"/>
+      <w:bookmarkStart w:id="4" w:name="_Toc531947647"/>
       <w:r>
         <w:rPr>
           <w:b/>
@@ -2319,21 +2422,7 @@
         <w:rPr>
           <w:b/>
         </w:rPr>
-        <w:t>Uso do GitLab e Git para gestão e versionamento do código do projeto (</w:t>
-      </w:r>
-      <w:proofErr w:type="spellStart"/>
-      <w:r>
-        <w:rPr>
-          <w:b/>
-        </w:rPr>
-        <w:t>git</w:t>
-      </w:r>
-      <w:proofErr w:type="spellEnd"/>
-      <w:r>
-        <w:rPr>
-          <w:b/>
-        </w:rPr>
-        <w:t xml:space="preserve"> e GitLab)</w:t>
+        <w:t>Uso do GitLab e Git para gestão e versionamento do código do projeto (git e GitLab)</w:t>
       </w:r>
       <w:r>
         <w:rPr>
@@ -2404,79 +2493,29 @@
         <w:rPr>
           <w:b/>
         </w:rPr>
-        <w:t xml:space="preserve">Uso das </w:t>
-      </w:r>
-      <w:proofErr w:type="spellStart"/>
-      <w:r>
-        <w:rPr>
-          <w:b/>
-        </w:rPr>
-        <w:t>guidelines</w:t>
-      </w:r>
-      <w:proofErr w:type="spellEnd"/>
-      <w:r>
-        <w:rPr>
-          <w:b/>
-        </w:rPr>
-        <w:t xml:space="preserve"> do material design:</w:t>
-      </w:r>
-    </w:p>
-    <w:p>
-      <w:pPr>
-        <w:jc w:val="both"/>
-      </w:pPr>
-      <w:r>
-        <w:t xml:space="preserve">- Numa fase mais avançada da aplicação iremos usar </w:t>
-      </w:r>
-      <w:proofErr w:type="spellStart"/>
-      <w:r>
-        <w:t>guidelines</w:t>
-      </w:r>
-      <w:proofErr w:type="spellEnd"/>
-      <w:r>
-        <w:t xml:space="preserve"> do material design para alterar o tema da aplicação e este implementar as boas práticas definidas no material design, como por exemplo os ícones e a tipografia. </w:t>
-      </w:r>
-    </w:p>
-    <w:p>
-      <w:pPr>
-        <w:jc w:val="both"/>
-        <w:rPr>
-          <w:b/>
-        </w:rPr>
-      </w:pPr>
-      <w:r>
-        <w:rPr>
-          <w:b/>
-        </w:rPr>
-        <w:t>Uso de listas (</w:t>
-      </w:r>
-      <w:proofErr w:type="spellStart"/>
-      <w:r>
-        <w:rPr>
-          <w:b/>
-        </w:rPr>
-        <w:t>RecyclerView</w:t>
-      </w:r>
-      <w:proofErr w:type="spellEnd"/>
-      <w:r>
-        <w:rPr>
-          <w:b/>
-        </w:rPr>
-        <w:t xml:space="preserve"> e </w:t>
-      </w:r>
-      <w:proofErr w:type="spellStart"/>
-      <w:r>
-        <w:rPr>
-          <w:b/>
-        </w:rPr>
-        <w:t>Adapters</w:t>
-      </w:r>
-      <w:proofErr w:type="spellEnd"/>
-      <w:r>
-        <w:rPr>
-          <w:b/>
-        </w:rPr>
-        <w:t>):</w:t>
+        <w:t>Uso das guidelines do material design:</w:t>
+      </w:r>
+    </w:p>
+    <w:p>
+      <w:pPr>
+        <w:jc w:val="both"/>
+      </w:pPr>
+      <w:r>
+        <w:t xml:space="preserve">- Numa fase mais avançada da aplicação iremos usar guidelines do material design para alterar o tema da aplicação e este implementar as boas práticas definidas no material design, como por exemplo os ícones e a tipografia. </w:t>
+      </w:r>
+    </w:p>
+    <w:p>
+      <w:pPr>
+        <w:jc w:val="both"/>
+        <w:rPr>
+          <w:b/>
+        </w:rPr>
+      </w:pPr>
+      <w:r>
+        <w:rPr>
+          <w:b/>
+        </w:rPr>
+        <w:t>Uso de listas (RecyclerView e Adapters):</w:t>
       </w:r>
     </w:p>
     <w:p>
@@ -2498,67 +2537,15 @@
         <w:rPr>
           <w:b/>
         </w:rPr>
-        <w:t xml:space="preserve">Uso das bibliotecas de suporte (Android </w:t>
-      </w:r>
-      <w:proofErr w:type="spellStart"/>
-      <w:r>
-        <w:rPr>
-          <w:b/>
-        </w:rPr>
-        <w:t>Support</w:t>
-      </w:r>
-      <w:proofErr w:type="spellEnd"/>
-      <w:r>
-        <w:rPr>
-          <w:b/>
-        </w:rPr>
-        <w:t xml:space="preserve"> </w:t>
-      </w:r>
-      <w:proofErr w:type="spellStart"/>
-      <w:r>
-        <w:rPr>
-          <w:b/>
-        </w:rPr>
-        <w:t>Library</w:t>
-      </w:r>
-      <w:proofErr w:type="spellEnd"/>
-      <w:r>
-        <w:rPr>
-          <w:b/>
-        </w:rPr>
-        <w:t xml:space="preserve">): </w:t>
-      </w:r>
-    </w:p>
-    <w:p>
-      <w:pPr>
-        <w:jc w:val="both"/>
-      </w:pPr>
-      <w:r>
-        <w:t xml:space="preserve">- Serão usadas por exemplo </w:t>
-      </w:r>
-      <w:proofErr w:type="spellStart"/>
-      <w:r>
-        <w:t>AppCompact</w:t>
-      </w:r>
-      <w:proofErr w:type="spellEnd"/>
-      <w:r>
-        <w:t xml:space="preserve"> </w:t>
-      </w:r>
-      <w:proofErr w:type="spellStart"/>
-      <w:r>
-        <w:t>Activity</w:t>
-      </w:r>
-      <w:proofErr w:type="spellEnd"/>
-      <w:r>
-        <w:t xml:space="preserve"> e </w:t>
-      </w:r>
-      <w:proofErr w:type="spellStart"/>
-      <w:r>
-        <w:t>RecyclerView</w:t>
-      </w:r>
-      <w:proofErr w:type="spellEnd"/>
-      <w:r>
-        <w:t xml:space="preserve">, e outras que sejam necessárias.  </w:t>
+        <w:t xml:space="preserve">Uso das bibliotecas de suporte (Android Support Library): </w:t>
+      </w:r>
+    </w:p>
+    <w:p>
+      <w:pPr>
+        <w:jc w:val="both"/>
+      </w:pPr>
+      <w:r>
+        <w:t xml:space="preserve">- Serão usadas por exemplo AppCompact Activity e RecyclerView, e outras que sejam necessárias.  </w:t>
       </w:r>
     </w:p>
     <w:p>
@@ -2594,21 +2581,7 @@
         <w:rPr>
           <w:b/>
         </w:rPr>
-        <w:t>Uso de base de dados (</w:t>
-      </w:r>
-      <w:proofErr w:type="spellStart"/>
-      <w:r>
-        <w:rPr>
-          <w:b/>
-        </w:rPr>
-        <w:t>Room</w:t>
-      </w:r>
-      <w:proofErr w:type="spellEnd"/>
-      <w:r>
-        <w:rPr>
-          <w:b/>
-        </w:rPr>
-        <w:t>):</w:t>
+        <w:t>Uso de base de dados (Room):</w:t>
       </w:r>
     </w:p>
     <w:p>
@@ -2639,49 +2612,7 @@
         <w:rPr>
           <w:b/>
         </w:rPr>
-        <w:t>Uso de operações assíncronas (</w:t>
-      </w:r>
-      <w:proofErr w:type="spellStart"/>
-      <w:r>
-        <w:rPr>
-          <w:b/>
-        </w:rPr>
-        <w:t>AsyncTask</w:t>
-      </w:r>
-      <w:proofErr w:type="spellEnd"/>
-      <w:r>
-        <w:rPr>
-          <w:b/>
-        </w:rPr>
-        <w:t>/</w:t>
-      </w:r>
-      <w:proofErr w:type="spellStart"/>
-      <w:r>
-        <w:rPr>
-          <w:b/>
-        </w:rPr>
-        <w:t>Thread</w:t>
-      </w:r>
-      <w:proofErr w:type="spellEnd"/>
-      <w:r>
-        <w:rPr>
-          <w:b/>
-        </w:rPr>
-        <w:t>/</w:t>
-      </w:r>
-      <w:proofErr w:type="spellStart"/>
-      <w:r>
-        <w:rPr>
-          <w:b/>
-        </w:rPr>
-        <w:t>IntentService</w:t>
-      </w:r>
-      <w:proofErr w:type="spellEnd"/>
-      <w:r>
-        <w:rPr>
-          <w:b/>
-        </w:rPr>
-        <w:t>):</w:t>
+        <w:t>Uso de operações assíncronas (AsyncTask/Thread/IntentService):</w:t>
       </w:r>
     </w:p>
     <w:p>
@@ -2692,15 +2623,7 @@
         <w:t>- Será utilizado para a comunicação com a base de dados e também será usado para a comunicação entre a API e a aplicação.</w:t>
       </w:r>
       <w:r>
-        <w:t xml:space="preserve"> Também iremos usar </w:t>
-      </w:r>
-      <w:proofErr w:type="spellStart"/>
-      <w:r>
-        <w:t>IntentService</w:t>
-      </w:r>
-      <w:proofErr w:type="spellEnd"/>
-      <w:r>
-        <w:t xml:space="preserve"> para mostrar as notificações de promoções ao utilizador. </w:t>
+        <w:t xml:space="preserve"> Também iremos usar IntentService para mostrar as notificações de promoções ao utilizador. </w:t>
       </w:r>
     </w:p>
     <w:p>
@@ -2736,35 +2659,7 @@
         <w:rPr>
           <w:b/>
         </w:rPr>
-        <w:t xml:space="preserve">Integrações com </w:t>
-      </w:r>
-      <w:proofErr w:type="spellStart"/>
-      <w:r>
-        <w:rPr>
-          <w:b/>
-        </w:rPr>
-        <w:t>API’s</w:t>
-      </w:r>
-      <w:proofErr w:type="spellEnd"/>
-      <w:r>
-        <w:rPr>
-          <w:b/>
-        </w:rPr>
-        <w:t xml:space="preserve"> de serviços externos via pedidos REST (</w:t>
-      </w:r>
-      <w:proofErr w:type="spellStart"/>
-      <w:r>
-        <w:rPr>
-          <w:b/>
-        </w:rPr>
-        <w:t>Retrofit</w:t>
-      </w:r>
-      <w:proofErr w:type="spellEnd"/>
-      <w:r>
-        <w:rPr>
-          <w:b/>
-        </w:rPr>
-        <w:t>) 3:</w:t>
+        <w:t>Integrações com API’s de serviços externos via pedidos REST (Retrofit) 3:</w:t>
       </w:r>
     </w:p>
     <w:p>
@@ -2782,12 +2677,13 @@
     </w:p>
     <w:p>
       <w:pPr>
-        <w:jc w:val="both"/>
+        <w:pStyle w:val="Cabealho1"/>
         <w:rPr>
           <w:rFonts w:cstheme="minorHAnsi"/>
           <w:shd w:val="clear" w:color="auto" w:fill="FFFFFF"/>
         </w:rPr>
       </w:pPr>
+      <w:bookmarkStart w:id="5" w:name="_Toc531947648"/>
       <w:r>
         <w:rPr>
           <w:b/>
@@ -2798,6 +2694,7 @@
         <w:lastRenderedPageBreak/>
         <w:t>Requisitos</w:t>
       </w:r>
+      <w:bookmarkEnd w:id="5"/>
     </w:p>
     <w:p>
       <w:pPr>
@@ -2867,13 +2764,7 @@
         <w:jc w:val="both"/>
       </w:pPr>
       <w:r>
-        <w:t xml:space="preserve">No caso de os clientes ainda não terem uma conta associada à aplicação, será necessária a criação da mesma, onde o cliente terá </w:t>
-      </w:r>
-      <w:r>
-        <w:t>de</w:t>
-      </w:r>
-      <w:r>
-        <w:t xml:space="preserve"> inserir os seus dados pessoais. </w:t>
+        <w:t xml:space="preserve">No caso de os clientes ainda não terem uma conta associada à aplicação, será necessária a criação da mesma, onde o cliente terá de inserir os seus dados pessoais. </w:t>
       </w:r>
     </w:p>
     <w:p>
@@ -3310,10 +3201,11 @@
           <w:sz w:val="36"/>
         </w:rPr>
       </w:pPr>
-      <w:bookmarkStart w:id="5" w:name="_Toc531873095"/>
+      <w:bookmarkStart w:id="6" w:name="_Toc531947649"/>
       <w:r>
         <w:rPr>
           <w:noProof/>
+          <w:lang w:eastAsia="pt-PT"/>
         </w:rPr>
         <w:lastRenderedPageBreak/>
         <w:drawing>
@@ -3350,7 +3242,7 @@
                     </pic:cNvPicPr>
                   </pic:nvPicPr>
                   <pic:blipFill>
-                    <a:blip r:embed="rId23">
+                    <a:blip r:embed="rId25">
                       <a:extLst>
                         <a:ext uri="{28A0092B-C50C-407E-A947-70E740481C1C}">
                           <a14:useLocalDpi xmlns:a14="http://schemas.microsoft.com/office/drawing/2010/main" val="0"/>
@@ -3395,7 +3287,7 @@
         </w:rPr>
         <w:t>Diagrama de Use Case “Geral”</w:t>
       </w:r>
-      <w:bookmarkEnd w:id="5"/>
+      <w:bookmarkEnd w:id="6"/>
     </w:p>
     <w:p>
       <w:pPr>
@@ -3489,7 +3381,7 @@
           <w:sz w:val="36"/>
         </w:rPr>
       </w:pPr>
-      <w:bookmarkStart w:id="6" w:name="_Toc531873096"/>
+      <w:bookmarkStart w:id="7" w:name="_Toc531947650"/>
       <w:r>
         <w:rPr>
           <w:b/>
@@ -3499,7 +3391,7 @@
         <w:lastRenderedPageBreak/>
         <w:t>Mockups</w:t>
       </w:r>
-      <w:bookmarkEnd w:id="6"/>
+      <w:bookmarkEnd w:id="7"/>
     </w:p>
     <w:p>
       <w:pPr>
@@ -3532,7 +3424,7 @@
                       <w:szCs w:val="56"/>
                     </w:rPr>
                   </w:pPr>
-                  <w:bookmarkStart w:id="7" w:name="_Toc531873102"/>
+                  <w:bookmarkStart w:id="8" w:name="_Toc531873102"/>
                   <w:r>
                     <w:t xml:space="preserve">Figura </w:t>
                   </w:r>
@@ -3569,7 +3461,7 @@
                   <w:r>
                     <w:t>: Atividade login</w:t>
                   </w:r>
-                  <w:bookmarkEnd w:id="7"/>
+                  <w:bookmarkEnd w:id="8"/>
                 </w:p>
               </w:txbxContent>
             </v:textbox>
@@ -3580,6 +3472,7 @@
       <w:r>
         <w:rPr>
           <w:noProof/>
+          <w:lang w:eastAsia="pt-PT"/>
         </w:rPr>
         <w:drawing>
           <wp:anchor distT="0" distB="0" distL="114300" distR="114300" simplePos="0" relativeHeight="251648512" behindDoc="0" locked="0" layoutInCell="1" allowOverlap="1">
@@ -3607,7 +3500,7 @@
                     </pic:cNvPicPr>
                   </pic:nvPicPr>
                   <pic:blipFill>
-                    <a:blip r:embed="rId24">
+                    <a:blip r:embed="rId26">
                       <a:extLst>
                         <a:ext uri="{28A0092B-C50C-407E-A947-70E740481C1C}">
                           <a14:useLocalDpi xmlns:a14="http://schemas.microsoft.com/office/drawing/2010/main" val="0"/>
@@ -3678,7 +3571,7 @@
                       <w:noProof/>
                     </w:rPr>
                   </w:pPr>
-                  <w:bookmarkStart w:id="8" w:name="_Toc531873103"/>
+                  <w:bookmarkStart w:id="9" w:name="_Toc531873103"/>
                   <w:r>
                     <w:t xml:space="preserve">Figura </w:t>
                   </w:r>
@@ -3718,7 +3611,7 @@
                   <w:r>
                     <w:t>o registo</w:t>
                   </w:r>
-                  <w:bookmarkEnd w:id="8"/>
+                  <w:bookmarkEnd w:id="9"/>
                 </w:p>
               </w:txbxContent>
             </v:textbox>
@@ -3743,6 +3636,7 @@
       <w:r>
         <w:rPr>
           <w:noProof/>
+          <w:lang w:eastAsia="pt-PT"/>
         </w:rPr>
         <w:drawing>
           <wp:anchor distT="0" distB="0" distL="114300" distR="114300" simplePos="0" relativeHeight="251664896" behindDoc="0" locked="0" layoutInCell="1" allowOverlap="1">
@@ -3770,7 +3664,7 @@
                     </pic:cNvPicPr>
                   </pic:nvPicPr>
                   <pic:blipFill>
-                    <a:blip r:embed="rId25">
+                    <a:blip r:embed="rId27">
                       <a:extLst>
                         <a:ext uri="{28A0092B-C50C-407E-A947-70E740481C1C}">
                           <a14:useLocalDpi xmlns:a14="http://schemas.microsoft.com/office/drawing/2010/main" val="0"/>
@@ -3848,6 +3742,7 @@
       <w:r>
         <w:rPr>
           <w:noProof/>
+          <w:lang w:eastAsia="pt-PT"/>
         </w:rPr>
         <w:lastRenderedPageBreak/>
         <w:drawing>
@@ -3871,378 +3766,6 @@
                 <pic:pic xmlns:pic="http://schemas.openxmlformats.org/drawingml/2006/picture">
                   <pic:nvPicPr>
                     <pic:cNvPr id="0" name="Picture 5"/>
-                    <pic:cNvPicPr>
-                      <a:picLocks noChangeAspect="1" noChangeArrowheads="1"/>
-                    </pic:cNvPicPr>
-                  </pic:nvPicPr>
-                  <pic:blipFill>
-                    <a:blip r:embed="rId26">
-                      <a:extLst>
-                        <a:ext uri="{28A0092B-C50C-407E-A947-70E740481C1C}">
-                          <a14:useLocalDpi xmlns:a14="http://schemas.microsoft.com/office/drawing/2010/main" val="0"/>
-                        </a:ext>
-                      </a:extLst>
-                    </a:blip>
-                    <a:srcRect/>
-                    <a:stretch>
-                      <a:fillRect/>
-                    </a:stretch>
-                  </pic:blipFill>
-                  <pic:spPr bwMode="auto">
-                    <a:xfrm>
-                      <a:off x="0" y="0"/>
-                      <a:ext cx="3754800" cy="6480000"/>
-                    </a:xfrm>
-                    <a:prstGeom prst="rect">
-                      <a:avLst/>
-                    </a:prstGeom>
-                    <a:noFill/>
-                    <a:ln>
-                      <a:noFill/>
-                    </a:ln>
-                  </pic:spPr>
-                </pic:pic>
-              </a:graphicData>
-            </a:graphic>
-            <wp14:sizeRelH relativeFrom="margin">
-              <wp14:pctWidth>0</wp14:pctWidth>
-            </wp14:sizeRelH>
-            <wp14:sizeRelV relativeFrom="margin">
-              <wp14:pctHeight>0</wp14:pctHeight>
-            </wp14:sizeRelV>
-          </wp:anchor>
-        </w:drawing>
-      </w:r>
-      <w:r>
-        <w:rPr>
-          <w:noProof/>
-        </w:rPr>
-        <w:pict>
-          <v:shape id="_x0000_s1046" type="#_x0000_t202" style="position:absolute;margin-left:64.95pt;margin-top:609.6pt;width:295.65pt;height:.05pt;z-index:251675648;mso-position-horizontal-relative:text;mso-position-vertical-relative:text" stroked="f">
-            <v:textbox style="mso-fit-shape-to-text:t" inset="0,0,0,0">
-              <w:txbxContent>
-                <w:p>
-                  <w:pPr>
-                    <w:pStyle w:val="Legenda"/>
-                    <w:jc w:val="center"/>
-                    <w:rPr>
-                      <w:noProof/>
-                    </w:rPr>
-                  </w:pPr>
-                  <w:bookmarkStart w:id="9" w:name="_Toc531873104"/>
-                  <w:r>
-                    <w:t xml:space="preserve">Figura </w:t>
-                  </w:r>
-                  <w:r>
-                    <w:rPr>
-                      <w:noProof/>
-                    </w:rPr>
-                    <w:fldChar w:fldCharType="begin"/>
-                  </w:r>
-                  <w:r>
-                    <w:rPr>
-                      <w:noProof/>
-                    </w:rPr>
-                    <w:instrText xml:space="preserve"> SEQ Figura \* ARABIC </w:instrText>
-                  </w:r>
-                  <w:r>
-                    <w:rPr>
-                      <w:noProof/>
-                    </w:rPr>
-                    <w:fldChar w:fldCharType="separate"/>
-                  </w:r>
-                  <w:r>
-                    <w:rPr>
-                      <w:noProof/>
-                    </w:rPr>
-                    <w:t>3</w:t>
-                  </w:r>
-                  <w:r>
-                    <w:rPr>
-                      <w:noProof/>
-                    </w:rPr>
-                    <w:fldChar w:fldCharType="end"/>
-                  </w:r>
-                  <w:r>
-                    <w:t xml:space="preserve">: Atividade </w:t>
-                  </w:r>
-                  <w:r>
-                    <w:t>do menu</w:t>
-                  </w:r>
-                  <w:bookmarkEnd w:id="9"/>
-                </w:p>
-              </w:txbxContent>
-            </v:textbox>
-            <w10:wrap type="square"/>
-          </v:shape>
-        </w:pict>
-      </w:r>
-      <w:r>
-        <w:rPr>
-          <w:b/>
-          <w:color w:val="5B9BD5" w:themeColor="accent1"/>
-          <w:sz w:val="36"/>
-        </w:rPr>
-        <w:br w:type="page"/>
-      </w:r>
-    </w:p>
-    <w:p>
-      <w:pPr>
-        <w:rPr>
-          <w:rFonts w:asciiTheme="majorHAnsi" w:eastAsiaTheme="majorEastAsia" w:hAnsiTheme="majorHAnsi" w:cstheme="majorBidi"/>
-          <w:b/>
-          <w:color w:val="5B9BD5" w:themeColor="accent1"/>
-          <w:spacing w:val="-10"/>
-          <w:kern w:val="28"/>
-          <w:sz w:val="36"/>
-          <w:szCs w:val="56"/>
-        </w:rPr>
-      </w:pPr>
-    </w:p>
-    <w:p>
-      <w:pPr>
-        <w:rPr>
-          <w:rFonts w:asciiTheme="majorHAnsi" w:eastAsiaTheme="majorEastAsia" w:hAnsiTheme="majorHAnsi" w:cstheme="majorBidi"/>
-          <w:b/>
-          <w:color w:val="5B9BD5" w:themeColor="accent1"/>
-          <w:spacing w:val="-10"/>
-          <w:kern w:val="28"/>
-          <w:sz w:val="36"/>
-          <w:szCs w:val="56"/>
-        </w:rPr>
-      </w:pPr>
-      <w:r>
-        <w:rPr>
-          <w:noProof/>
-        </w:rPr>
-        <w:pict>
-          <v:shape id="_x0000_s1035" type="#_x0000_t202" style="position:absolute;margin-left:63.45pt;margin-top:576.6pt;width:295.65pt;height:21pt;z-index:251664384;mso-position-horizontal-relative:text;mso-position-vertical-relative:text" stroked="f">
-            <v:textbox style="mso-fit-shape-to-text:t" inset="0,0,0,0">
-              <w:txbxContent>
-                <w:p>
-                  <w:pPr>
-                    <w:pStyle w:val="Legenda"/>
-                    <w:jc w:val="center"/>
-                    <w:rPr>
-                      <w:noProof/>
-                    </w:rPr>
-                  </w:pPr>
-                  <w:bookmarkStart w:id="10" w:name="_Toc531873105"/>
-                  <w:r>
-                    <w:t xml:space="preserve">Figura </w:t>
-                  </w:r>
-                  <w:r>
-                    <w:rPr>
-                      <w:noProof/>
-                    </w:rPr>
-                    <w:fldChar w:fldCharType="begin"/>
-                  </w:r>
-                  <w:r>
-                    <w:rPr>
-                      <w:noProof/>
-                    </w:rPr>
-                    <w:instrText xml:space="preserve"> SEQ Figura \* ARABIC </w:instrText>
-                  </w:r>
-                  <w:r>
-                    <w:rPr>
-                      <w:noProof/>
-                    </w:rPr>
-                    <w:fldChar w:fldCharType="separate"/>
-                  </w:r>
-                  <w:r>
-                    <w:rPr>
-                      <w:noProof/>
-                    </w:rPr>
-                    <w:t>4</w:t>
-                  </w:r>
-                  <w:r>
-                    <w:rPr>
-                      <w:noProof/>
-                    </w:rPr>
-                    <w:fldChar w:fldCharType="end"/>
-                  </w:r>
-                  <w:r>
-                    <w:t>: Atividade pesquisar voos (ida e volta)</w:t>
-                  </w:r>
-                  <w:bookmarkEnd w:id="10"/>
-                </w:p>
-              </w:txbxContent>
-            </v:textbox>
-            <w10:wrap type="square"/>
-          </v:shape>
-        </w:pict>
-      </w:r>
-      <w:r>
-        <w:rPr>
-          <w:noProof/>
-        </w:rPr>
-        <w:drawing>
-          <wp:anchor distT="0" distB="0" distL="114300" distR="114300" simplePos="0" relativeHeight="251649536" behindDoc="0" locked="0" layoutInCell="1" allowOverlap="1">
-            <wp:simplePos x="0" y="0"/>
-            <wp:positionH relativeFrom="column">
-              <wp:posOffset>813657</wp:posOffset>
-            </wp:positionH>
-            <wp:positionV relativeFrom="paragraph">
-              <wp:posOffset>805180</wp:posOffset>
-            </wp:positionV>
-            <wp:extent cx="3754800" cy="6480000"/>
-            <wp:effectExtent l="0" t="0" r="0" b="0"/>
-            <wp:wrapSquare wrapText="bothSides"/>
-            <wp:docPr id="4" name="Imagem 4"/>
-            <wp:cNvGraphicFramePr>
-              <a:graphicFrameLocks xmlns:a="http://schemas.openxmlformats.org/drawingml/2006/main" noChangeAspect="1"/>
-            </wp:cNvGraphicFramePr>
-            <a:graphic xmlns:a="http://schemas.openxmlformats.org/drawingml/2006/main">
-              <a:graphicData uri="http://schemas.openxmlformats.org/drawingml/2006/picture">
-                <pic:pic xmlns:pic="http://schemas.openxmlformats.org/drawingml/2006/picture">
-                  <pic:nvPicPr>
-                    <pic:cNvPr id="0" name="Picture 7"/>
-                    <pic:cNvPicPr>
-                      <a:picLocks noChangeAspect="1" noChangeArrowheads="1"/>
-                    </pic:cNvPicPr>
-                  </pic:nvPicPr>
-                  <pic:blipFill>
-                    <a:blip r:embed="rId27">
-                      <a:extLst>
-                        <a:ext uri="{28A0092B-C50C-407E-A947-70E740481C1C}">
-                          <a14:useLocalDpi xmlns:a14="http://schemas.microsoft.com/office/drawing/2010/main" val="0"/>
-                        </a:ext>
-                      </a:extLst>
-                    </a:blip>
-                    <a:srcRect/>
-                    <a:stretch>
-                      <a:fillRect/>
-                    </a:stretch>
-                  </pic:blipFill>
-                  <pic:spPr bwMode="auto">
-                    <a:xfrm>
-                      <a:off x="0" y="0"/>
-                      <a:ext cx="3754800" cy="6480000"/>
-                    </a:xfrm>
-                    <a:prstGeom prst="rect">
-                      <a:avLst/>
-                    </a:prstGeom>
-                    <a:noFill/>
-                    <a:ln>
-                      <a:noFill/>
-                    </a:ln>
-                  </pic:spPr>
-                </pic:pic>
-              </a:graphicData>
-            </a:graphic>
-            <wp14:sizeRelH relativeFrom="margin">
-              <wp14:pctWidth>0</wp14:pctWidth>
-            </wp14:sizeRelH>
-            <wp14:sizeRelV relativeFrom="margin">
-              <wp14:pctHeight>0</wp14:pctHeight>
-            </wp14:sizeRelV>
-          </wp:anchor>
-        </w:drawing>
-      </w:r>
-      <w:r>
-        <w:rPr>
-          <w:b/>
-          <w:color w:val="5B9BD5" w:themeColor="accent1"/>
-          <w:sz w:val="36"/>
-        </w:rPr>
-        <w:br w:type="page"/>
-      </w:r>
-    </w:p>
-    <w:p>
-      <w:pPr>
-        <w:rPr>
-          <w:b/>
-          <w:color w:val="5B9BD5" w:themeColor="accent1"/>
-          <w:sz w:val="36"/>
-        </w:rPr>
-      </w:pPr>
-      <w:r>
-        <w:rPr>
-          <w:noProof/>
-        </w:rPr>
-        <w:lastRenderedPageBreak/>
-        <w:pict>
-          <v:shape id="_x0000_s1037" type="#_x0000_t202" style="position:absolute;margin-left:64.95pt;margin-top:609.6pt;width:295.65pt;height:.05pt;z-index:251666432;mso-position-horizontal-relative:text;mso-position-vertical-relative:text" stroked="f">
-            <v:textbox style="mso-fit-shape-to-text:t" inset="0,0,0,0">
-              <w:txbxContent>
-                <w:p>
-                  <w:pPr>
-                    <w:pStyle w:val="Legenda"/>
-                    <w:jc w:val="center"/>
-                    <w:rPr>
-                      <w:noProof/>
-                    </w:rPr>
-                  </w:pPr>
-                  <w:bookmarkStart w:id="11" w:name="_Toc531873106"/>
-                  <w:r>
-                    <w:t xml:space="preserve">Figura </w:t>
-                  </w:r>
-                  <w:r>
-                    <w:rPr>
-                      <w:noProof/>
-                    </w:rPr>
-                    <w:fldChar w:fldCharType="begin"/>
-                  </w:r>
-                  <w:r>
-                    <w:rPr>
-                      <w:noProof/>
-                    </w:rPr>
-                    <w:instrText xml:space="preserve"> SEQ Figura \* ARABIC </w:instrText>
-                  </w:r>
-                  <w:r>
-                    <w:rPr>
-                      <w:noProof/>
-                    </w:rPr>
-                    <w:fldChar w:fldCharType="separate"/>
-                  </w:r>
-                  <w:r>
-                    <w:rPr>
-                      <w:noProof/>
-                    </w:rPr>
-                    <w:t>5</w:t>
-                  </w:r>
-                  <w:r>
-                    <w:rPr>
-                      <w:noProof/>
-                    </w:rPr>
-                    <w:fldChar w:fldCharType="end"/>
-                  </w:r>
-                  <w:r>
-                    <w:t>: Atividade resultados voos (ida e volta)</w:t>
-                  </w:r>
-                  <w:bookmarkEnd w:id="11"/>
-                </w:p>
-              </w:txbxContent>
-            </v:textbox>
-            <w10:wrap type="square"/>
-          </v:shape>
-        </w:pict>
-      </w:r>
-      <w:r>
-        <w:rPr>
-          <w:noProof/>
-        </w:rPr>
-        <w:drawing>
-          <wp:anchor distT="0" distB="0" distL="114300" distR="114300" simplePos="0" relativeHeight="251651584" behindDoc="0" locked="0" layoutInCell="1" allowOverlap="1">
-            <wp:simplePos x="0" y="0"/>
-            <wp:positionH relativeFrom="column">
-              <wp:posOffset>824865</wp:posOffset>
-            </wp:positionH>
-            <wp:positionV relativeFrom="paragraph">
-              <wp:posOffset>1205230</wp:posOffset>
-            </wp:positionV>
-            <wp:extent cx="3754800" cy="6480000"/>
-            <wp:effectExtent l="0" t="0" r="0" b="0"/>
-            <wp:wrapSquare wrapText="bothSides"/>
-            <wp:docPr id="6" name="Imagem 6"/>
-            <wp:cNvGraphicFramePr>
-              <a:graphicFrameLocks xmlns:a="http://schemas.openxmlformats.org/drawingml/2006/main" noChangeAspect="1"/>
-            </wp:cNvGraphicFramePr>
-            <a:graphic xmlns:a="http://schemas.openxmlformats.org/drawingml/2006/main">
-              <a:graphicData uri="http://schemas.openxmlformats.org/drawingml/2006/picture">
-                <pic:pic xmlns:pic="http://schemas.openxmlformats.org/drawingml/2006/picture">
-                  <pic:nvPicPr>
-                    <pic:cNvPr id="0" name="Picture 11"/>
                     <pic:cNvPicPr>
                       <a:picLocks noChangeAspect="1" noChangeArrowheads="1"/>
                     </pic:cNvPicPr>
@@ -4287,40 +3810,21 @@
       </w:r>
       <w:r>
         <w:rPr>
-          <w:b/>
-          <w:color w:val="5B9BD5" w:themeColor="accent1"/>
-          <w:sz w:val="36"/>
-        </w:rPr>
-        <w:br w:type="page"/>
-      </w:r>
-    </w:p>
-    <w:p>
-      <w:pPr>
-        <w:rPr>
-          <w:rFonts w:asciiTheme="majorHAnsi" w:eastAsiaTheme="majorEastAsia" w:hAnsiTheme="majorHAnsi" w:cstheme="majorBidi"/>
-          <w:b/>
-          <w:color w:val="5B9BD5" w:themeColor="accent1"/>
-          <w:spacing w:val="-10"/>
-          <w:kern w:val="28"/>
-          <w:sz w:val="36"/>
-          <w:szCs w:val="56"/>
-        </w:rPr>
-      </w:pPr>
-      <w:r>
-        <w:rPr>
           <w:noProof/>
         </w:rPr>
-        <w:lastRenderedPageBreak/>
         <w:pict>
-          <v:shape id="_x0000_s1036" type="#_x0000_t202" style="position:absolute;margin-left:64.95pt;margin-top:609.6pt;width:295.65pt;height:.05pt;z-index:251665408;mso-position-horizontal-relative:text;mso-position-vertical-relative:text" stroked="f">
+          <v:shape id="_x0000_s1046" type="#_x0000_t202" style="position:absolute;margin-left:64.95pt;margin-top:609.6pt;width:295.65pt;height:.05pt;z-index:251675648;mso-position-horizontal-relative:text;mso-position-vertical-relative:text" stroked="f">
             <v:textbox style="mso-fit-shape-to-text:t" inset="0,0,0,0">
               <w:txbxContent>
                 <w:p>
                   <w:pPr>
                     <w:pStyle w:val="Legenda"/>
                     <w:jc w:val="center"/>
+                    <w:rPr>
+                      <w:noProof/>
+                    </w:rPr>
                   </w:pPr>
-                  <w:bookmarkStart w:id="12" w:name="_Toc531873107"/>
+                  <w:bookmarkStart w:id="10" w:name="_Toc531873104"/>
                   <w:r>
                     <w:t xml:space="preserve">Figura </w:t>
                   </w:r>
@@ -4346,7 +3850,7 @@
                     <w:rPr>
                       <w:noProof/>
                     </w:rPr>
-                    <w:t>6</w:t>
+                    <w:t>3</w:t>
                   </w:r>
                   <w:r>
                     <w:rPr>
@@ -4358,12 +3862,9 @@
                     <w:t xml:space="preserve">: Atividade </w:t>
                   </w:r>
                   <w:r>
-                    <w:t xml:space="preserve">pesquisar </w:t>
-                  </w:r>
-                  <w:r>
-                    <w:t>voos (só ida)</w:t>
-                  </w:r>
-                  <w:bookmarkEnd w:id="12"/>
+                    <w:t>do menu</w:t>
+                  </w:r>
+                  <w:bookmarkEnd w:id="10"/>
                 </w:p>
               </w:txbxContent>
             </v:textbox>
@@ -4373,21 +3874,117 @@
       </w:r>
       <w:r>
         <w:rPr>
+          <w:b/>
+          <w:color w:val="5B9BD5" w:themeColor="accent1"/>
+          <w:sz w:val="36"/>
+        </w:rPr>
+        <w:br w:type="page"/>
+      </w:r>
+    </w:p>
+    <w:p>
+      <w:pPr>
+        <w:rPr>
+          <w:rFonts w:asciiTheme="majorHAnsi" w:eastAsiaTheme="majorEastAsia" w:hAnsiTheme="majorHAnsi" w:cstheme="majorBidi"/>
+          <w:b/>
+          <w:color w:val="5B9BD5" w:themeColor="accent1"/>
+          <w:spacing w:val="-10"/>
+          <w:kern w:val="28"/>
+          <w:sz w:val="36"/>
+          <w:szCs w:val="56"/>
+        </w:rPr>
+      </w:pPr>
+    </w:p>
+    <w:p>
+      <w:pPr>
+        <w:rPr>
+          <w:rFonts w:asciiTheme="majorHAnsi" w:eastAsiaTheme="majorEastAsia" w:hAnsiTheme="majorHAnsi" w:cstheme="majorBidi"/>
+          <w:b/>
+          <w:color w:val="5B9BD5" w:themeColor="accent1"/>
+          <w:spacing w:val="-10"/>
+          <w:kern w:val="28"/>
+          <w:sz w:val="36"/>
+          <w:szCs w:val="56"/>
+        </w:rPr>
+      </w:pPr>
+      <w:r>
+        <w:rPr>
           <w:noProof/>
         </w:rPr>
+        <w:pict>
+          <v:shape id="_x0000_s1035" type="#_x0000_t202" style="position:absolute;margin-left:63.45pt;margin-top:576.6pt;width:295.65pt;height:21pt;z-index:251664384;mso-position-horizontal-relative:text;mso-position-vertical-relative:text" stroked="f">
+            <v:textbox style="mso-fit-shape-to-text:t" inset="0,0,0,0">
+              <w:txbxContent>
+                <w:p>
+                  <w:pPr>
+                    <w:pStyle w:val="Legenda"/>
+                    <w:jc w:val="center"/>
+                    <w:rPr>
+                      <w:noProof/>
+                    </w:rPr>
+                  </w:pPr>
+                  <w:bookmarkStart w:id="11" w:name="_Toc531873105"/>
+                  <w:r>
+                    <w:t xml:space="preserve">Figura </w:t>
+                  </w:r>
+                  <w:r>
+                    <w:rPr>
+                      <w:noProof/>
+                    </w:rPr>
+                    <w:fldChar w:fldCharType="begin"/>
+                  </w:r>
+                  <w:r>
+                    <w:rPr>
+                      <w:noProof/>
+                    </w:rPr>
+                    <w:instrText xml:space="preserve"> SEQ Figura \* ARABIC </w:instrText>
+                  </w:r>
+                  <w:r>
+                    <w:rPr>
+                      <w:noProof/>
+                    </w:rPr>
+                    <w:fldChar w:fldCharType="separate"/>
+                  </w:r>
+                  <w:r>
+                    <w:rPr>
+                      <w:noProof/>
+                    </w:rPr>
+                    <w:t>4</w:t>
+                  </w:r>
+                  <w:r>
+                    <w:rPr>
+                      <w:noProof/>
+                    </w:rPr>
+                    <w:fldChar w:fldCharType="end"/>
+                  </w:r>
+                  <w:r>
+                    <w:t>: Atividade pesquisar voos (ida e volta)</w:t>
+                  </w:r>
+                  <w:bookmarkEnd w:id="11"/>
+                </w:p>
+              </w:txbxContent>
+            </v:textbox>
+            <w10:wrap type="square"/>
+          </v:shape>
+        </w:pict>
+      </w:r>
+      <w:r>
+        <w:rPr>
+          <w:noProof/>
+          <w:lang w:eastAsia="pt-PT"/>
+        </w:rPr>
         <w:drawing>
-          <wp:anchor distT="0" distB="0" distL="114300" distR="114300" simplePos="0" relativeHeight="251650560" behindDoc="0" locked="0" layoutInCell="1" allowOverlap="1">
+          <wp:anchor distT="0" distB="0" distL="114300" distR="114300" simplePos="0" relativeHeight="251649536" behindDoc="0" locked="0" layoutInCell="1" allowOverlap="1">
             <wp:simplePos x="0" y="0"/>
             <wp:positionH relativeFrom="column">
-              <wp:posOffset>824865</wp:posOffset>
+              <wp:posOffset>813657</wp:posOffset>
             </wp:positionH>
             <wp:positionV relativeFrom="paragraph">
-              <wp:posOffset>1205230</wp:posOffset>
+              <wp:posOffset>805180</wp:posOffset>
             </wp:positionV>
             <wp:extent cx="3754800" cy="6480000"/>
             <wp:effectExtent l="0" t="0" r="0" b="0"/>
             <wp:wrapSquare wrapText="bothSides"/>
-            <wp:docPr id="5" name="Imagem 5"/>
+            <wp:docPr id="4" name="Imagem 4"/>
             <wp:cNvGraphicFramePr>
               <a:graphicFrameLocks xmlns:a="http://schemas.openxmlformats.org/drawingml/2006/main" noChangeAspect="1"/>
             </wp:cNvGraphicFramePr>
@@ -4395,7 +3992,7 @@
               <a:graphicData uri="http://schemas.openxmlformats.org/drawingml/2006/picture">
                 <pic:pic xmlns:pic="http://schemas.openxmlformats.org/drawingml/2006/picture">
                   <pic:nvPicPr>
-                    <pic:cNvPr id="0" name="Picture 9"/>
+                    <pic:cNvPr id="0" name="Picture 7"/>
                     <pic:cNvPicPr>
                       <a:picLocks noChangeAspect="1" noChangeArrowheads="1"/>
                     </pic:cNvPicPr>
@@ -4450,13 +4047,9 @@
     <w:p>
       <w:pPr>
         <w:rPr>
-          <w:rFonts w:asciiTheme="majorHAnsi" w:eastAsiaTheme="majorEastAsia" w:hAnsiTheme="majorHAnsi" w:cstheme="majorBidi"/>
           <w:b/>
           <w:color w:val="5B9BD5" w:themeColor="accent1"/>
-          <w:spacing w:val="-10"/>
-          <w:kern w:val="28"/>
           <w:sz w:val="36"/>
-          <w:szCs w:val="56"/>
         </w:rPr>
       </w:pPr>
       <w:r>
@@ -4465,7 +4058,7 @@
         </w:rPr>
         <w:lastRenderedPageBreak/>
         <w:pict>
-          <v:shape id="_x0000_s1038" type="#_x0000_t202" style="position:absolute;margin-left:64.95pt;margin-top:609.6pt;width:295.65pt;height:.05pt;z-index:251667456;mso-position-horizontal-relative:text;mso-position-vertical-relative:text" stroked="f">
+          <v:shape id="_x0000_s1037" type="#_x0000_t202" style="position:absolute;margin-left:64.95pt;margin-top:609.6pt;width:295.65pt;height:.05pt;z-index:251666432;mso-position-horizontal-relative:text;mso-position-vertical-relative:text" stroked="f">
             <v:textbox style="mso-fit-shape-to-text:t" inset="0,0,0,0">
               <w:txbxContent>
                 <w:p>
@@ -4476,7 +4069,7 @@
                       <w:noProof/>
                     </w:rPr>
                   </w:pPr>
-                  <w:bookmarkStart w:id="13" w:name="_Toc531873108"/>
+                  <w:bookmarkStart w:id="12" w:name="_Toc531873106"/>
                   <w:r>
                     <w:t xml:space="preserve">Figura </w:t>
                   </w:r>
@@ -4502,7 +4095,7 @@
                     <w:rPr>
                       <w:noProof/>
                     </w:rPr>
-                    <w:t>7</w:t>
+                    <w:t>5</w:t>
                   </w:r>
                   <w:r>
                     <w:rPr>
@@ -4511,9 +4104,9 @@
                     <w:fldChar w:fldCharType="end"/>
                   </w:r>
                   <w:r>
-                    <w:t>: Atividade resultados voos (só ida)</w:t>
-                  </w:r>
-                  <w:bookmarkEnd w:id="13"/>
+                    <w:t>: Atividade resultados voos (ida e volta)</w:t>
+                  </w:r>
+                  <w:bookmarkEnd w:id="12"/>
                 </w:p>
               </w:txbxContent>
             </v:textbox>
@@ -4524,9 +4117,10 @@
       <w:r>
         <w:rPr>
           <w:noProof/>
+          <w:lang w:eastAsia="pt-PT"/>
         </w:rPr>
         <w:drawing>
-          <wp:anchor distT="0" distB="0" distL="114300" distR="114300" simplePos="0" relativeHeight="251652608" behindDoc="0" locked="0" layoutInCell="1" allowOverlap="1">
+          <wp:anchor distT="0" distB="0" distL="114300" distR="114300" simplePos="0" relativeHeight="251651584" behindDoc="0" locked="0" layoutInCell="1" allowOverlap="1">
             <wp:simplePos x="0" y="0"/>
             <wp:positionH relativeFrom="column">
               <wp:posOffset>824865</wp:posOffset>
@@ -4537,7 +4131,7 @@
             <wp:extent cx="3754800" cy="6480000"/>
             <wp:effectExtent l="0" t="0" r="0" b="0"/>
             <wp:wrapSquare wrapText="bothSides"/>
-            <wp:docPr id="7" name="Imagem 7"/>
+            <wp:docPr id="6" name="Imagem 6"/>
             <wp:cNvGraphicFramePr>
               <a:graphicFrameLocks xmlns:a="http://schemas.openxmlformats.org/drawingml/2006/main" noChangeAspect="1"/>
             </wp:cNvGraphicFramePr>
@@ -4545,7 +4139,7 @@
               <a:graphicData uri="http://schemas.openxmlformats.org/drawingml/2006/picture">
                 <pic:pic xmlns:pic="http://schemas.openxmlformats.org/drawingml/2006/picture">
                   <pic:nvPicPr>
-                    <pic:cNvPr id="0" name="Picture 13"/>
+                    <pic:cNvPr id="0" name="Picture 11"/>
                     <pic:cNvPicPr>
                       <a:picLocks noChangeAspect="1" noChangeArrowheads="1"/>
                     </pic:cNvPicPr>
@@ -4614,8 +4208,73 @@
           <w:noProof/>
         </w:rPr>
         <w:lastRenderedPageBreak/>
+        <w:pict>
+          <v:shape id="_x0000_s1036" type="#_x0000_t202" style="position:absolute;margin-left:64.95pt;margin-top:609.6pt;width:295.65pt;height:.05pt;z-index:251665408;mso-position-horizontal-relative:text;mso-position-vertical-relative:text" stroked="f">
+            <v:textbox style="mso-fit-shape-to-text:t" inset="0,0,0,0">
+              <w:txbxContent>
+                <w:p>
+                  <w:pPr>
+                    <w:pStyle w:val="Legenda"/>
+                    <w:jc w:val="center"/>
+                  </w:pPr>
+                  <w:bookmarkStart w:id="13" w:name="_Toc531873107"/>
+                  <w:r>
+                    <w:t xml:space="preserve">Figura </w:t>
+                  </w:r>
+                  <w:r>
+                    <w:rPr>
+                      <w:noProof/>
+                    </w:rPr>
+                    <w:fldChar w:fldCharType="begin"/>
+                  </w:r>
+                  <w:r>
+                    <w:rPr>
+                      <w:noProof/>
+                    </w:rPr>
+                    <w:instrText xml:space="preserve"> SEQ Figura \* ARABIC </w:instrText>
+                  </w:r>
+                  <w:r>
+                    <w:rPr>
+                      <w:noProof/>
+                    </w:rPr>
+                    <w:fldChar w:fldCharType="separate"/>
+                  </w:r>
+                  <w:r>
+                    <w:rPr>
+                      <w:noProof/>
+                    </w:rPr>
+                    <w:t>6</w:t>
+                  </w:r>
+                  <w:r>
+                    <w:rPr>
+                      <w:noProof/>
+                    </w:rPr>
+                    <w:fldChar w:fldCharType="end"/>
+                  </w:r>
+                  <w:r>
+                    <w:t xml:space="preserve">: Atividade </w:t>
+                  </w:r>
+                  <w:r>
+                    <w:t xml:space="preserve">pesquisar </w:t>
+                  </w:r>
+                  <w:r>
+                    <w:t>voos (só ida)</w:t>
+                  </w:r>
+                  <w:bookmarkEnd w:id="13"/>
+                </w:p>
+              </w:txbxContent>
+            </v:textbox>
+            <w10:wrap type="square"/>
+          </v:shape>
+        </w:pict>
+      </w:r>
+      <w:r>
+        <w:rPr>
+          <w:noProof/>
+          <w:lang w:eastAsia="pt-PT"/>
+        </w:rPr>
         <w:drawing>
-          <wp:anchor distT="0" distB="0" distL="114300" distR="114300" simplePos="0" relativeHeight="251668992" behindDoc="0" locked="0" layoutInCell="1" allowOverlap="1">
+          <wp:anchor distT="0" distB="0" distL="114300" distR="114300" simplePos="0" relativeHeight="251650560" behindDoc="0" locked="0" layoutInCell="1" allowOverlap="1">
             <wp:simplePos x="0" y="0"/>
             <wp:positionH relativeFrom="column">
               <wp:posOffset>824865</wp:posOffset>
@@ -4626,7 +4285,7 @@
             <wp:extent cx="3754800" cy="6480000"/>
             <wp:effectExtent l="0" t="0" r="0" b="0"/>
             <wp:wrapSquare wrapText="bothSides"/>
-            <wp:docPr id="19" name="Imagem 19"/>
+            <wp:docPr id="5" name="Imagem 5"/>
             <wp:cNvGraphicFramePr>
               <a:graphicFrameLocks xmlns:a="http://schemas.openxmlformats.org/drawingml/2006/main" noChangeAspect="1"/>
             </wp:cNvGraphicFramePr>
@@ -4634,7 +4293,7 @@
               <a:graphicData uri="http://schemas.openxmlformats.org/drawingml/2006/picture">
                 <pic:pic xmlns:pic="http://schemas.openxmlformats.org/drawingml/2006/picture">
                   <pic:nvPicPr>
-                    <pic:cNvPr id="0" name="Picture 7"/>
+                    <pic:cNvPr id="0" name="Picture 9"/>
                     <pic:cNvPicPr>
                       <a:picLocks noChangeAspect="1" noChangeArrowheads="1"/>
                     </pic:cNvPicPr>
@@ -4668,15 +4327,43 @@
                 </pic:pic>
               </a:graphicData>
             </a:graphic>
+            <wp14:sizeRelH relativeFrom="margin">
+              <wp14:pctWidth>0</wp14:pctWidth>
+            </wp14:sizeRelH>
+            <wp14:sizeRelV relativeFrom="margin">
+              <wp14:pctHeight>0</wp14:pctHeight>
+            </wp14:sizeRelV>
           </wp:anchor>
         </w:drawing>
       </w:r>
       <w:r>
         <w:rPr>
+          <w:b/>
+          <w:color w:val="5B9BD5" w:themeColor="accent1"/>
+          <w:sz w:val="36"/>
+        </w:rPr>
+        <w:br w:type="page"/>
+      </w:r>
+    </w:p>
+    <w:p>
+      <w:pPr>
+        <w:rPr>
+          <w:rFonts w:asciiTheme="majorHAnsi" w:eastAsiaTheme="majorEastAsia" w:hAnsiTheme="majorHAnsi" w:cstheme="majorBidi"/>
+          <w:b/>
+          <w:color w:val="5B9BD5" w:themeColor="accent1"/>
+          <w:spacing w:val="-10"/>
+          <w:kern w:val="28"/>
+          <w:sz w:val="36"/>
+          <w:szCs w:val="56"/>
+        </w:rPr>
+      </w:pPr>
+      <w:r>
+        <w:rPr>
           <w:noProof/>
         </w:rPr>
+        <w:lastRenderedPageBreak/>
         <w:pict>
-          <v:shape id="_x0000_s1039" type="#_x0000_t202" style="position:absolute;margin-left:64.95pt;margin-top:609.6pt;width:295.65pt;height:.05pt;z-index:251668480;mso-position-horizontal-relative:text;mso-position-vertical-relative:text" stroked="f">
+          <v:shape id="_x0000_s1038" type="#_x0000_t202" style="position:absolute;margin-left:64.95pt;margin-top:609.6pt;width:295.65pt;height:.05pt;z-index:251667456;mso-position-horizontal-relative:text;mso-position-vertical-relative:text" stroked="f">
             <v:textbox style="mso-fit-shape-to-text:t" inset="0,0,0,0">
               <w:txbxContent>
                 <w:p>
@@ -4687,7 +4374,7 @@
                       <w:noProof/>
                     </w:rPr>
                   </w:pPr>
-                  <w:bookmarkStart w:id="14" w:name="_Toc531873109"/>
+                  <w:bookmarkStart w:id="14" w:name="_Toc531873108"/>
                   <w:r>
                     <w:t xml:space="preserve">Figura </w:t>
                   </w:r>
@@ -4713,7 +4400,7 @@
                     <w:rPr>
                       <w:noProof/>
                     </w:rPr>
-                    <w:t>8</w:t>
+                    <w:t>7</w:t>
                   </w:r>
                   <w:r>
                     <w:rPr>
@@ -4722,7 +4409,7 @@
                     <w:fldChar w:fldCharType="end"/>
                   </w:r>
                   <w:r>
-                    <w:t>: Atividade pesquisar Voo + Hotel</w:t>
+                    <w:t>: Atividade resultados voos (só ida)</w:t>
                   </w:r>
                   <w:bookmarkEnd w:id="14"/>
                 </w:p>
@@ -4734,99 +4421,11 @@
       </w:r>
       <w:r>
         <w:rPr>
-          <w:b/>
-          <w:color w:val="5B9BD5" w:themeColor="accent1"/>
-          <w:sz w:val="36"/>
-        </w:rPr>
-        <w:br w:type="page"/>
-      </w:r>
-    </w:p>
-    <w:p>
-      <w:pPr>
-        <w:rPr>
-          <w:rFonts w:asciiTheme="majorHAnsi" w:eastAsiaTheme="majorEastAsia" w:hAnsiTheme="majorHAnsi" w:cstheme="majorBidi"/>
-          <w:b/>
-          <w:color w:val="5B9BD5" w:themeColor="accent1"/>
-          <w:spacing w:val="-10"/>
-          <w:kern w:val="28"/>
-          <w:sz w:val="36"/>
-          <w:szCs w:val="56"/>
-        </w:rPr>
-      </w:pPr>
-      <w:r>
-        <w:rPr>
           <w:noProof/>
-        </w:rPr>
-        <w:lastRenderedPageBreak/>
-        <w:pict>
-          <v:shape id="_x0000_s1040" type="#_x0000_t202" style="position:absolute;margin-left:64.95pt;margin-top:609.6pt;width:295.65pt;height:.05pt;z-index:251669504;mso-position-horizontal-relative:text;mso-position-vertical-relative:text" stroked="f">
-            <v:textbox style="mso-fit-shape-to-text:t" inset="0,0,0,0">
-              <w:txbxContent>
-                <w:p>
-                  <w:pPr>
-                    <w:pStyle w:val="Legenda"/>
-                    <w:jc w:val="center"/>
-                    <w:rPr>
-                      <w:noProof/>
-                    </w:rPr>
-                  </w:pPr>
-                  <w:bookmarkStart w:id="15" w:name="_Toc531873110"/>
-                  <w:r>
-                    <w:t xml:space="preserve">Figura </w:t>
-                  </w:r>
-                  <w:r>
-                    <w:rPr>
-                      <w:noProof/>
-                    </w:rPr>
-                    <w:fldChar w:fldCharType="begin"/>
-                  </w:r>
-                  <w:r>
-                    <w:rPr>
-                      <w:noProof/>
-                    </w:rPr>
-                    <w:instrText xml:space="preserve"> SEQ Figura \* ARABIC </w:instrText>
-                  </w:r>
-                  <w:r>
-                    <w:rPr>
-                      <w:noProof/>
-                    </w:rPr>
-                    <w:fldChar w:fldCharType="separate"/>
-                  </w:r>
-                  <w:r>
-                    <w:rPr>
-                      <w:noProof/>
-                    </w:rPr>
-                    <w:t>9</w:t>
-                  </w:r>
-                  <w:r>
-                    <w:rPr>
-                      <w:noProof/>
-                    </w:rPr>
-                    <w:fldChar w:fldCharType="end"/>
-                  </w:r>
-                  <w:r>
-                    <w:t>: Atividade resultados do voo + hotel (</w:t>
-                  </w:r>
-                  <w:r>
-                    <w:t>v</w:t>
-                  </w:r>
-                  <w:r>
-                    <w:t>oo)</w:t>
-                  </w:r>
-                  <w:bookmarkEnd w:id="15"/>
-                </w:p>
-              </w:txbxContent>
-            </v:textbox>
-            <w10:wrap type="square"/>
-          </v:shape>
-        </w:pict>
-      </w:r>
-      <w:r>
-        <w:rPr>
-          <w:noProof/>
+          <w:lang w:eastAsia="pt-PT"/>
         </w:rPr>
         <w:drawing>
-          <wp:anchor distT="0" distB="0" distL="114300" distR="114300" simplePos="0" relativeHeight="251654656" behindDoc="0" locked="0" layoutInCell="1" allowOverlap="1">
+          <wp:anchor distT="0" distB="0" distL="114300" distR="114300" simplePos="0" relativeHeight="251652608" behindDoc="0" locked="0" layoutInCell="1" allowOverlap="1">
             <wp:simplePos x="0" y="0"/>
             <wp:positionH relativeFrom="column">
               <wp:posOffset>824865</wp:posOffset>
@@ -4837,7 +4436,7 @@
             <wp:extent cx="3754800" cy="6480000"/>
             <wp:effectExtent l="0" t="0" r="0" b="0"/>
             <wp:wrapSquare wrapText="bothSides"/>
-            <wp:docPr id="9" name="Imagem 9"/>
+            <wp:docPr id="7" name="Imagem 7"/>
             <wp:cNvGraphicFramePr>
               <a:graphicFrameLocks xmlns:a="http://schemas.openxmlformats.org/drawingml/2006/main" noChangeAspect="1"/>
             </wp:cNvGraphicFramePr>
@@ -4845,7 +4444,7 @@
               <a:graphicData uri="http://schemas.openxmlformats.org/drawingml/2006/picture">
                 <pic:pic xmlns:pic="http://schemas.openxmlformats.org/drawingml/2006/picture">
                   <pic:nvPicPr>
-                    <pic:cNvPr id="0" name="Picture 17"/>
+                    <pic:cNvPr id="0" name="Picture 13"/>
                     <pic:cNvPicPr>
                       <a:picLocks noChangeAspect="1" noChangeArrowheads="1"/>
                     </pic:cNvPicPr>
@@ -4912,71 +4511,11 @@
       <w:r>
         <w:rPr>
           <w:noProof/>
+          <w:lang w:eastAsia="pt-PT"/>
         </w:rPr>
         <w:lastRenderedPageBreak/>
-        <w:pict>
-          <v:shape id="_x0000_s1041" type="#_x0000_t202" style="position:absolute;margin-left:64.95pt;margin-top:609.6pt;width:295.65pt;height:.05pt;z-index:251670528;mso-position-horizontal-relative:text;mso-position-vertical-relative:text" stroked="f">
-            <v:textbox style="mso-fit-shape-to-text:t" inset="0,0,0,0">
-              <w:txbxContent>
-                <w:p>
-                  <w:pPr>
-                    <w:pStyle w:val="Legenda"/>
-                    <w:jc w:val="center"/>
-                    <w:rPr>
-                      <w:noProof/>
-                    </w:rPr>
-                  </w:pPr>
-                  <w:bookmarkStart w:id="16" w:name="_Toc531873111"/>
-                  <w:r>
-                    <w:t xml:space="preserve">Figura </w:t>
-                  </w:r>
-                  <w:r>
-                    <w:rPr>
-                      <w:noProof/>
-                    </w:rPr>
-                    <w:fldChar w:fldCharType="begin"/>
-                  </w:r>
-                  <w:r>
-                    <w:rPr>
-                      <w:noProof/>
-                    </w:rPr>
-                    <w:instrText xml:space="preserve"> SEQ Figura \* ARABIC </w:instrText>
-                  </w:r>
-                  <w:r>
-                    <w:rPr>
-                      <w:noProof/>
-                    </w:rPr>
-                    <w:fldChar w:fldCharType="separate"/>
-                  </w:r>
-                  <w:r>
-                    <w:rPr>
-                      <w:noProof/>
-                    </w:rPr>
-                    <w:t>10</w:t>
-                  </w:r>
-                  <w:r>
-                    <w:rPr>
-                      <w:noProof/>
-                    </w:rPr>
-                    <w:fldChar w:fldCharType="end"/>
-                  </w:r>
-                  <w:r>
-                    <w:t>: Atividade resultados do voo + hotel (alojamento)</w:t>
-                  </w:r>
-                  <w:bookmarkEnd w:id="16"/>
-                </w:p>
-              </w:txbxContent>
-            </v:textbox>
-            <w10:wrap type="square"/>
-          </v:shape>
-        </w:pict>
-      </w:r>
-      <w:r>
-        <w:rPr>
-          <w:noProof/>
-        </w:rPr>
         <w:drawing>
-          <wp:anchor distT="0" distB="0" distL="114300" distR="114300" simplePos="0" relativeHeight="251655680" behindDoc="0" locked="0" layoutInCell="1" allowOverlap="1">
+          <wp:anchor distT="0" distB="0" distL="114300" distR="114300" simplePos="0" relativeHeight="251668992" behindDoc="0" locked="0" layoutInCell="1" allowOverlap="1">
             <wp:simplePos x="0" y="0"/>
             <wp:positionH relativeFrom="column">
               <wp:posOffset>824865</wp:posOffset>
@@ -4987,7 +4526,7 @@
             <wp:extent cx="3754800" cy="6480000"/>
             <wp:effectExtent l="0" t="0" r="0" b="0"/>
             <wp:wrapSquare wrapText="bothSides"/>
-            <wp:docPr id="10" name="Imagem 10"/>
+            <wp:docPr id="19" name="Imagem 19"/>
             <wp:cNvGraphicFramePr>
               <a:graphicFrameLocks xmlns:a="http://schemas.openxmlformats.org/drawingml/2006/main" noChangeAspect="1"/>
             </wp:cNvGraphicFramePr>
@@ -4995,7 +4534,7 @@
               <a:graphicData uri="http://schemas.openxmlformats.org/drawingml/2006/picture">
                 <pic:pic xmlns:pic="http://schemas.openxmlformats.org/drawingml/2006/picture">
                   <pic:nvPicPr>
-                    <pic:cNvPr id="0" name="Picture 19"/>
+                    <pic:cNvPr id="0" name="Picture 7"/>
                     <pic:cNvPicPr>
                       <a:picLocks noChangeAspect="1" noChangeArrowheads="1"/>
                     </pic:cNvPicPr>
@@ -5029,14 +4568,69 @@
                 </pic:pic>
               </a:graphicData>
             </a:graphic>
-            <wp14:sizeRelH relativeFrom="margin">
-              <wp14:pctWidth>0</wp14:pctWidth>
-            </wp14:sizeRelH>
-            <wp14:sizeRelV relativeFrom="margin">
-              <wp14:pctHeight>0</wp14:pctHeight>
-            </wp14:sizeRelV>
           </wp:anchor>
         </w:drawing>
+      </w:r>
+      <w:r>
+        <w:rPr>
+          <w:noProof/>
+        </w:rPr>
+        <w:pict>
+          <v:shape id="_x0000_s1039" type="#_x0000_t202" style="position:absolute;margin-left:64.95pt;margin-top:609.6pt;width:295.65pt;height:.05pt;z-index:251668480;mso-position-horizontal-relative:text;mso-position-vertical-relative:text" stroked="f">
+            <v:textbox style="mso-fit-shape-to-text:t" inset="0,0,0,0">
+              <w:txbxContent>
+                <w:p>
+                  <w:pPr>
+                    <w:pStyle w:val="Legenda"/>
+                    <w:jc w:val="center"/>
+                    <w:rPr>
+                      <w:noProof/>
+                    </w:rPr>
+                  </w:pPr>
+                  <w:bookmarkStart w:id="15" w:name="_Toc531873109"/>
+                  <w:r>
+                    <w:t xml:space="preserve">Figura </w:t>
+                  </w:r>
+                  <w:r>
+                    <w:rPr>
+                      <w:noProof/>
+                    </w:rPr>
+                    <w:fldChar w:fldCharType="begin"/>
+                  </w:r>
+                  <w:r>
+                    <w:rPr>
+                      <w:noProof/>
+                    </w:rPr>
+                    <w:instrText xml:space="preserve"> SEQ Figura \* ARABIC </w:instrText>
+                  </w:r>
+                  <w:r>
+                    <w:rPr>
+                      <w:noProof/>
+                    </w:rPr>
+                    <w:fldChar w:fldCharType="separate"/>
+                  </w:r>
+                  <w:r>
+                    <w:rPr>
+                      <w:noProof/>
+                    </w:rPr>
+                    <w:t>8</w:t>
+                  </w:r>
+                  <w:r>
+                    <w:rPr>
+                      <w:noProof/>
+                    </w:rPr>
+                    <w:fldChar w:fldCharType="end"/>
+                  </w:r>
+                  <w:r>
+                    <w:t>: Atividade pesquisar Voo + Hotel</w:t>
+                  </w:r>
+                  <w:bookmarkEnd w:id="15"/>
+                </w:p>
+              </w:txbxContent>
+            </v:textbox>
+            <w10:wrap type="square"/>
+          </v:shape>
+        </w:pict>
       </w:r>
       <w:r>
         <w:rPr>
@@ -5064,8 +4658,76 @@
           <w:noProof/>
         </w:rPr>
         <w:lastRenderedPageBreak/>
+        <w:pict>
+          <v:shape id="_x0000_s1040" type="#_x0000_t202" style="position:absolute;margin-left:64.95pt;margin-top:609.6pt;width:295.65pt;height:.05pt;z-index:251669504;mso-position-horizontal-relative:text;mso-position-vertical-relative:text" stroked="f">
+            <v:textbox style="mso-fit-shape-to-text:t" inset="0,0,0,0">
+              <w:txbxContent>
+                <w:p>
+                  <w:pPr>
+                    <w:pStyle w:val="Legenda"/>
+                    <w:jc w:val="center"/>
+                    <w:rPr>
+                      <w:noProof/>
+                    </w:rPr>
+                  </w:pPr>
+                  <w:bookmarkStart w:id="16" w:name="_Toc531873110"/>
+                  <w:r>
+                    <w:t xml:space="preserve">Figura </w:t>
+                  </w:r>
+                  <w:r>
+                    <w:rPr>
+                      <w:noProof/>
+                    </w:rPr>
+                    <w:fldChar w:fldCharType="begin"/>
+                  </w:r>
+                  <w:r>
+                    <w:rPr>
+                      <w:noProof/>
+                    </w:rPr>
+                    <w:instrText xml:space="preserve"> SEQ Figura \* ARABIC </w:instrText>
+                  </w:r>
+                  <w:r>
+                    <w:rPr>
+                      <w:noProof/>
+                    </w:rPr>
+                    <w:fldChar w:fldCharType="separate"/>
+                  </w:r>
+                  <w:r>
+                    <w:rPr>
+                      <w:noProof/>
+                    </w:rPr>
+                    <w:t>9</w:t>
+                  </w:r>
+                  <w:r>
+                    <w:rPr>
+                      <w:noProof/>
+                    </w:rPr>
+                    <w:fldChar w:fldCharType="end"/>
+                  </w:r>
+                  <w:r>
+                    <w:t>: Atividade resultados do voo + hotel (</w:t>
+                  </w:r>
+                  <w:r>
+                    <w:t>v</w:t>
+                  </w:r>
+                  <w:r>
+                    <w:t>oo)</w:t>
+                  </w:r>
+                  <w:bookmarkEnd w:id="16"/>
+                </w:p>
+              </w:txbxContent>
+            </v:textbox>
+            <w10:wrap type="square"/>
+          </v:shape>
+        </w:pict>
+      </w:r>
+      <w:r>
+        <w:rPr>
+          <w:noProof/>
+          <w:lang w:eastAsia="pt-PT"/>
+        </w:rPr>
         <w:drawing>
-          <wp:anchor distT="0" distB="0" distL="114300" distR="114300" simplePos="0" relativeHeight="251657728" behindDoc="0" locked="0" layoutInCell="1" allowOverlap="1">
+          <wp:anchor distT="0" distB="0" distL="114300" distR="114300" simplePos="0" relativeHeight="251654656" behindDoc="0" locked="0" layoutInCell="1" allowOverlap="1">
             <wp:simplePos x="0" y="0"/>
             <wp:positionH relativeFrom="column">
               <wp:posOffset>824865</wp:posOffset>
@@ -5076,7 +4738,7 @@
             <wp:extent cx="3754800" cy="6480000"/>
             <wp:effectExtent l="0" t="0" r="0" b="0"/>
             <wp:wrapSquare wrapText="bothSides"/>
-            <wp:docPr id="12" name="Imagem 12"/>
+            <wp:docPr id="9" name="Imagem 9"/>
             <wp:cNvGraphicFramePr>
               <a:graphicFrameLocks xmlns:a="http://schemas.openxmlformats.org/drawingml/2006/main" noChangeAspect="1"/>
             </wp:cNvGraphicFramePr>
@@ -5084,7 +4746,7 @@
               <a:graphicData uri="http://schemas.openxmlformats.org/drawingml/2006/picture">
                 <pic:pic xmlns:pic="http://schemas.openxmlformats.org/drawingml/2006/picture">
                   <pic:nvPicPr>
-                    <pic:cNvPr id="0" name="Picture 23"/>
+                    <pic:cNvPr id="0" name="Picture 17"/>
                     <pic:cNvPicPr>
                       <a:picLocks noChangeAspect="1" noChangeArrowheads="1"/>
                     </pic:cNvPicPr>
@@ -5129,10 +4791,32 @@
       </w:r>
       <w:r>
         <w:rPr>
+          <w:b/>
+          <w:color w:val="5B9BD5" w:themeColor="accent1"/>
+          <w:sz w:val="36"/>
+        </w:rPr>
+        <w:br w:type="page"/>
+      </w:r>
+    </w:p>
+    <w:p>
+      <w:pPr>
+        <w:rPr>
+          <w:rFonts w:asciiTheme="majorHAnsi" w:eastAsiaTheme="majorEastAsia" w:hAnsiTheme="majorHAnsi" w:cstheme="majorBidi"/>
+          <w:b/>
+          <w:color w:val="5B9BD5" w:themeColor="accent1"/>
+          <w:spacing w:val="-10"/>
+          <w:kern w:val="28"/>
+          <w:sz w:val="36"/>
+          <w:szCs w:val="56"/>
+        </w:rPr>
+      </w:pPr>
+      <w:r>
+        <w:rPr>
           <w:noProof/>
         </w:rPr>
+        <w:lastRenderedPageBreak/>
         <w:pict>
-          <v:shape id="_x0000_s1042" type="#_x0000_t202" style="position:absolute;margin-left:64.95pt;margin-top:609.6pt;width:295.65pt;height:.05pt;z-index:251671552;mso-position-horizontal-relative:text;mso-position-vertical-relative:text" stroked="f">
+          <v:shape id="_x0000_s1041" type="#_x0000_t202" style="position:absolute;margin-left:64.95pt;margin-top:609.6pt;width:295.65pt;height:.05pt;z-index:251670528;mso-position-horizontal-relative:text;mso-position-vertical-relative:text" stroked="f">
             <v:textbox style="mso-fit-shape-to-text:t" inset="0,0,0,0">
               <w:txbxContent>
                 <w:p>
@@ -5143,7 +4827,7 @@
                       <w:noProof/>
                     </w:rPr>
                   </w:pPr>
-                  <w:bookmarkStart w:id="17" w:name="_Toc531873112"/>
+                  <w:bookmarkStart w:id="17" w:name="_Toc531873111"/>
                   <w:r>
                     <w:t xml:space="preserve">Figura </w:t>
                   </w:r>
@@ -5169,7 +4853,7 @@
                     <w:rPr>
                       <w:noProof/>
                     </w:rPr>
-                    <w:t>11</w:t>
+                    <w:t>10</w:t>
                   </w:r>
                   <w:r>
                     <w:rPr>
@@ -5178,7 +4862,7 @@
                     <w:fldChar w:fldCharType="end"/>
                   </w:r>
                   <w:r>
-                    <w:t>: Atividade pesquisar hotel</w:t>
+                    <w:t>: Atividade resultados do voo + hotel (alojamento)</w:t>
                   </w:r>
                   <w:bookmarkEnd w:id="17"/>
                 </w:p>
@@ -5190,109 +4874,22 @@
       </w:r>
       <w:r>
         <w:rPr>
-          <w:b/>
-          <w:color w:val="5B9BD5" w:themeColor="accent1"/>
-          <w:sz w:val="36"/>
-        </w:rPr>
-        <w:br w:type="page"/>
-      </w:r>
-    </w:p>
-    <w:p>
-      <w:pPr>
-        <w:rPr>
-          <w:rFonts w:asciiTheme="majorHAnsi" w:eastAsiaTheme="majorEastAsia" w:hAnsiTheme="majorHAnsi" w:cstheme="majorBidi"/>
-          <w:b/>
-          <w:color w:val="5B9BD5" w:themeColor="accent1"/>
-          <w:spacing w:val="-10"/>
-          <w:kern w:val="28"/>
-          <w:sz w:val="36"/>
-          <w:szCs w:val="56"/>
-        </w:rPr>
-      </w:pPr>
-      <w:r>
-        <w:rPr>
           <w:noProof/>
-        </w:rPr>
-        <w:lastRenderedPageBreak/>
-        <w:pict>
-          <v:shape id="_x0000_s1043" type="#_x0000_t202" style="position:absolute;margin-left:65.25pt;margin-top:609.95pt;width:295.65pt;height:.05pt;z-index:251672576;mso-position-horizontal-relative:text;mso-position-vertical-relative:text" stroked="f">
-            <v:textbox style="mso-fit-shape-to-text:t" inset="0,0,0,0">
-              <w:txbxContent>
-                <w:p>
-                  <w:pPr>
-                    <w:pStyle w:val="Legenda"/>
-                    <w:jc w:val="center"/>
-                    <w:rPr>
-                      <w:noProof/>
-                    </w:rPr>
-                  </w:pPr>
-                  <w:bookmarkStart w:id="18" w:name="_Toc531873113"/>
-                  <w:r>
-                    <w:t xml:space="preserve">Figura </w:t>
-                  </w:r>
-                  <w:r>
-                    <w:rPr>
-                      <w:noProof/>
-                    </w:rPr>
-                    <w:fldChar w:fldCharType="begin"/>
-                  </w:r>
-                  <w:r>
-                    <w:rPr>
-                      <w:noProof/>
-                    </w:rPr>
-                    <w:instrText xml:space="preserve"> SEQ Figura \* ARABIC </w:instrText>
-                  </w:r>
-                  <w:r>
-                    <w:rPr>
-                      <w:noProof/>
-                    </w:rPr>
-                    <w:fldChar w:fldCharType="separate"/>
-                  </w:r>
-                  <w:r>
-                    <w:rPr>
-                      <w:noProof/>
-                    </w:rPr>
-                    <w:t>12</w:t>
-                  </w:r>
-                  <w:r>
-                    <w:rPr>
-                      <w:noProof/>
-                    </w:rPr>
-                    <w:fldChar w:fldCharType="end"/>
-                  </w:r>
-                  <w:r>
-                    <w:t xml:space="preserve">: Atividade resultados de </w:t>
-                  </w:r>
-                  <w:proofErr w:type="spellStart"/>
-                  <w:r>
-                    <w:t>hoteis</w:t>
-                  </w:r>
-                  <w:bookmarkEnd w:id="18"/>
-                  <w:proofErr w:type="spellEnd"/>
-                </w:p>
-              </w:txbxContent>
-            </v:textbox>
-            <w10:wrap type="square"/>
-          </v:shape>
-        </w:pict>
-      </w:r>
-      <w:r>
-        <w:rPr>
-          <w:noProof/>
+          <w:lang w:eastAsia="pt-PT"/>
         </w:rPr>
         <w:drawing>
-          <wp:anchor distT="0" distB="0" distL="114300" distR="114300" simplePos="0" relativeHeight="251656704" behindDoc="0" locked="0" layoutInCell="1" allowOverlap="1" wp14:anchorId="0F0D8B89" wp14:editId="15AEB5FA">
+          <wp:anchor distT="0" distB="0" distL="114300" distR="114300" simplePos="0" relativeHeight="251655680" behindDoc="0" locked="0" layoutInCell="1" allowOverlap="1">
             <wp:simplePos x="0" y="0"/>
             <wp:positionH relativeFrom="column">
-              <wp:posOffset>828675</wp:posOffset>
+              <wp:posOffset>824865</wp:posOffset>
             </wp:positionH>
             <wp:positionV relativeFrom="paragraph">
-              <wp:posOffset>1209675</wp:posOffset>
+              <wp:posOffset>1205230</wp:posOffset>
             </wp:positionV>
             <wp:extent cx="3754800" cy="6480000"/>
             <wp:effectExtent l="0" t="0" r="0" b="0"/>
             <wp:wrapSquare wrapText="bothSides"/>
-            <wp:docPr id="11" name="Imagem 11"/>
+            <wp:docPr id="10" name="Imagem 10"/>
             <wp:cNvGraphicFramePr>
               <a:graphicFrameLocks xmlns:a="http://schemas.openxmlformats.org/drawingml/2006/main" noChangeAspect="1"/>
             </wp:cNvGraphicFramePr>
@@ -5300,7 +4897,7 @@
               <a:graphicData uri="http://schemas.openxmlformats.org/drawingml/2006/picture">
                 <pic:pic xmlns:pic="http://schemas.openxmlformats.org/drawingml/2006/picture">
                   <pic:nvPicPr>
-                    <pic:cNvPr id="0" name="Picture 21"/>
+                    <pic:cNvPr id="0" name="Picture 19"/>
                     <pic:cNvPicPr>
                       <a:picLocks noChangeAspect="1" noChangeArrowheads="1"/>
                     </pic:cNvPicPr>
@@ -5367,83 +4964,11 @@
       <w:r>
         <w:rPr>
           <w:noProof/>
+          <w:lang w:eastAsia="pt-PT"/>
         </w:rPr>
         <w:lastRenderedPageBreak/>
-        <w:pict>
-          <v:shape id="_x0000_s1044" type="#_x0000_t202" style="position:absolute;margin-left:43.2pt;margin-top:609.6pt;width:340.65pt;height:21pt;z-index:251673600;mso-position-horizontal-relative:text;mso-position-vertical-relative:text" stroked="f">
-            <v:textbox style="mso-fit-shape-to-text:t" inset="0,0,0,0">
-              <w:txbxContent>
-                <w:p>
-                  <w:pPr>
-                    <w:pStyle w:val="Legenda"/>
-                    <w:jc w:val="center"/>
-                    <w:rPr>
-                      <w:noProof/>
-                    </w:rPr>
-                  </w:pPr>
-                  <w:bookmarkStart w:id="19" w:name="_Toc531873114"/>
-                  <w:r>
-                    <w:t xml:space="preserve">Figura </w:t>
-                  </w:r>
-                  <w:r>
-                    <w:rPr>
-                      <w:noProof/>
-                    </w:rPr>
-                    <w:fldChar w:fldCharType="begin"/>
-                  </w:r>
-                  <w:r>
-                    <w:rPr>
-                      <w:noProof/>
-                    </w:rPr>
-                    <w:instrText xml:space="preserve"> SEQ Figura \* ARABIC </w:instrText>
-                  </w:r>
-                  <w:r>
-                    <w:rPr>
-                      <w:noProof/>
-                    </w:rPr>
-                    <w:fldChar w:fldCharType="separate"/>
-                  </w:r>
-                  <w:r>
-                    <w:rPr>
-                      <w:noProof/>
-                    </w:rPr>
-                    <w:t>13</w:t>
-                  </w:r>
-                  <w:r>
-                    <w:rPr>
-                      <w:noProof/>
-                    </w:rPr>
-                    <w:fldChar w:fldCharType="end"/>
-                  </w:r>
-                  <w:r>
-                    <w:t xml:space="preserve">: Atividade opção de ver no mapa </w:t>
-                  </w:r>
-                  <w:r>
-                    <w:t>os monumentos, entre outras atividades,</w:t>
-                  </w:r>
-                  <w:r>
-                    <w:t xml:space="preserve"> </w:t>
-                  </w:r>
-                  <w:r>
-                    <w:t>n</w:t>
-                  </w:r>
-                  <w:r>
-                    <w:t>as proximidades</w:t>
-                  </w:r>
-                  <w:bookmarkEnd w:id="19"/>
-                </w:p>
-              </w:txbxContent>
-            </v:textbox>
-            <w10:wrap type="square"/>
-          </v:shape>
-        </w:pict>
-      </w:r>
-      <w:r>
-        <w:rPr>
-          <w:noProof/>
-        </w:rPr>
         <w:drawing>
-          <wp:anchor distT="0" distB="0" distL="114300" distR="114300" simplePos="0" relativeHeight="251658752" behindDoc="0" locked="0" layoutInCell="1" allowOverlap="1">
+          <wp:anchor distT="0" distB="0" distL="114300" distR="114300" simplePos="0" relativeHeight="251657728" behindDoc="0" locked="0" layoutInCell="1" allowOverlap="1">
             <wp:simplePos x="0" y="0"/>
             <wp:positionH relativeFrom="column">
               <wp:posOffset>824865</wp:posOffset>
@@ -5454,7 +4979,7 @@
             <wp:extent cx="3754800" cy="6480000"/>
             <wp:effectExtent l="0" t="0" r="0" b="0"/>
             <wp:wrapSquare wrapText="bothSides"/>
-            <wp:docPr id="13" name="Imagem 13"/>
+            <wp:docPr id="12" name="Imagem 12"/>
             <wp:cNvGraphicFramePr>
               <a:graphicFrameLocks xmlns:a="http://schemas.openxmlformats.org/drawingml/2006/main" noChangeAspect="1"/>
             </wp:cNvGraphicFramePr>
@@ -5462,7 +4987,7 @@
               <a:graphicData uri="http://schemas.openxmlformats.org/drawingml/2006/picture">
                 <pic:pic xmlns:pic="http://schemas.openxmlformats.org/drawingml/2006/picture">
                   <pic:nvPicPr>
-                    <pic:cNvPr id="0" name="Picture 25"/>
+                    <pic:cNvPr id="0" name="Picture 23"/>
                     <pic:cNvPicPr>
                       <a:picLocks noChangeAspect="1" noChangeArrowheads="1"/>
                     </pic:cNvPicPr>
@@ -5507,32 +5032,10 @@
       </w:r>
       <w:r>
         <w:rPr>
-          <w:b/>
-          <w:color w:val="5B9BD5" w:themeColor="accent1"/>
-          <w:sz w:val="36"/>
-        </w:rPr>
-        <w:br w:type="page"/>
-      </w:r>
-    </w:p>
-    <w:p>
-      <w:pPr>
-        <w:rPr>
-          <w:rFonts w:asciiTheme="majorHAnsi" w:eastAsiaTheme="majorEastAsia" w:hAnsiTheme="majorHAnsi" w:cstheme="majorBidi"/>
-          <w:b/>
-          <w:color w:val="5B9BD5" w:themeColor="accent1"/>
-          <w:spacing w:val="-10"/>
-          <w:kern w:val="28"/>
-          <w:sz w:val="36"/>
-          <w:szCs w:val="56"/>
-        </w:rPr>
-      </w:pPr>
-      <w:r>
-        <w:rPr>
           <w:noProof/>
         </w:rPr>
-        <w:lastRenderedPageBreak/>
         <w:pict>
-          <v:shape id="_x0000_s1045" type="#_x0000_t202" style="position:absolute;margin-left:64.95pt;margin-top:609.6pt;width:295.65pt;height:.05pt;z-index:251674624;mso-position-horizontal-relative:text;mso-position-vertical-relative:text" stroked="f">
+          <v:shape id="_x0000_s1042" type="#_x0000_t202" style="position:absolute;margin-left:64.95pt;margin-top:609.6pt;width:295.65pt;height:.05pt;z-index:251671552;mso-position-horizontal-relative:text;mso-position-vertical-relative:text" stroked="f">
             <v:textbox style="mso-fit-shape-to-text:t" inset="0,0,0,0">
               <w:txbxContent>
                 <w:p>
@@ -5543,7 +5046,7 @@
                       <w:noProof/>
                     </w:rPr>
                   </w:pPr>
-                  <w:bookmarkStart w:id="20" w:name="_Toc531873115"/>
+                  <w:bookmarkStart w:id="18" w:name="_Toc531873112"/>
                   <w:r>
                     <w:t xml:space="preserve">Figura </w:t>
                   </w:r>
@@ -5569,7 +5072,7 @@
                     <w:rPr>
                       <w:noProof/>
                     </w:rPr>
-                    <w:t>14</w:t>
+                    <w:t>11</w:t>
                   </w:r>
                   <w:r>
                     <w:rPr>
@@ -5578,9 +5081,9 @@
                     <w:fldChar w:fldCharType="end"/>
                   </w:r>
                   <w:r>
-                    <w:t>: Atividade pagamento</w:t>
-                  </w:r>
-                  <w:bookmarkEnd w:id="20"/>
+                    <w:t>: Atividade pesquisar hotel</w:t>
+                  </w:r>
+                  <w:bookmarkEnd w:id="18"/>
                 </w:p>
               </w:txbxContent>
             </v:textbox>
@@ -5590,21 +5093,105 @@
       </w:r>
       <w:r>
         <w:rPr>
+          <w:b/>
+          <w:color w:val="5B9BD5" w:themeColor="accent1"/>
+          <w:sz w:val="36"/>
+        </w:rPr>
+        <w:br w:type="page"/>
+      </w:r>
+    </w:p>
+    <w:p>
+      <w:pPr>
+        <w:rPr>
+          <w:rFonts w:asciiTheme="majorHAnsi" w:eastAsiaTheme="majorEastAsia" w:hAnsiTheme="majorHAnsi" w:cstheme="majorBidi"/>
+          <w:b/>
+          <w:color w:val="5B9BD5" w:themeColor="accent1"/>
+          <w:spacing w:val="-10"/>
+          <w:kern w:val="28"/>
+          <w:sz w:val="36"/>
+          <w:szCs w:val="56"/>
+        </w:rPr>
+      </w:pPr>
+      <w:r>
+        <w:rPr>
           <w:noProof/>
         </w:rPr>
+        <w:lastRenderedPageBreak/>
+        <w:pict>
+          <v:shape id="_x0000_s1043" type="#_x0000_t202" style="position:absolute;margin-left:65.25pt;margin-top:609.95pt;width:295.65pt;height:.05pt;z-index:251672576;mso-position-horizontal-relative:text;mso-position-vertical-relative:text" stroked="f">
+            <v:textbox style="mso-fit-shape-to-text:t" inset="0,0,0,0">
+              <w:txbxContent>
+                <w:p>
+                  <w:pPr>
+                    <w:pStyle w:val="Legenda"/>
+                    <w:jc w:val="center"/>
+                    <w:rPr>
+                      <w:noProof/>
+                    </w:rPr>
+                  </w:pPr>
+                  <w:bookmarkStart w:id="19" w:name="_Toc531873113"/>
+                  <w:r>
+                    <w:t xml:space="preserve">Figura </w:t>
+                  </w:r>
+                  <w:r>
+                    <w:rPr>
+                      <w:noProof/>
+                    </w:rPr>
+                    <w:fldChar w:fldCharType="begin"/>
+                  </w:r>
+                  <w:r>
+                    <w:rPr>
+                      <w:noProof/>
+                    </w:rPr>
+                    <w:instrText xml:space="preserve"> SEQ Figura \* ARABIC </w:instrText>
+                  </w:r>
+                  <w:r>
+                    <w:rPr>
+                      <w:noProof/>
+                    </w:rPr>
+                    <w:fldChar w:fldCharType="separate"/>
+                  </w:r>
+                  <w:r>
+                    <w:rPr>
+                      <w:noProof/>
+                    </w:rPr>
+                    <w:t>12</w:t>
+                  </w:r>
+                  <w:r>
+                    <w:rPr>
+                      <w:noProof/>
+                    </w:rPr>
+                    <w:fldChar w:fldCharType="end"/>
+                  </w:r>
+                  <w:r>
+                    <w:t>: Atividade resultados de hoteis</w:t>
+                  </w:r>
+                  <w:bookmarkEnd w:id="19"/>
+                </w:p>
+              </w:txbxContent>
+            </v:textbox>
+            <w10:wrap type="square"/>
+          </v:shape>
+        </w:pict>
+      </w:r>
+      <w:r>
+        <w:rPr>
+          <w:noProof/>
+          <w:lang w:eastAsia="pt-PT"/>
+        </w:rPr>
         <w:drawing>
-          <wp:anchor distT="0" distB="0" distL="114300" distR="114300" simplePos="0" relativeHeight="251659776" behindDoc="0" locked="0" layoutInCell="1" allowOverlap="1">
+          <wp:anchor distT="0" distB="0" distL="114300" distR="114300" simplePos="0" relativeHeight="251656704" behindDoc="0" locked="0" layoutInCell="1" allowOverlap="1" wp14:anchorId="0F0D8B89" wp14:editId="15AEB5FA">
             <wp:simplePos x="0" y="0"/>
             <wp:positionH relativeFrom="column">
-              <wp:posOffset>824865</wp:posOffset>
+              <wp:posOffset>828675</wp:posOffset>
             </wp:positionH>
             <wp:positionV relativeFrom="paragraph">
-              <wp:posOffset>1205230</wp:posOffset>
+              <wp:posOffset>1209675</wp:posOffset>
             </wp:positionV>
             <wp:extent cx="3754800" cy="6480000"/>
             <wp:effectExtent l="0" t="0" r="0" b="0"/>
             <wp:wrapSquare wrapText="bothSides"/>
-            <wp:docPr id="14" name="Imagem 14"/>
+            <wp:docPr id="11" name="Imagem 11"/>
             <wp:cNvGraphicFramePr>
               <a:graphicFrameLocks xmlns:a="http://schemas.openxmlformats.org/drawingml/2006/main" noChangeAspect="1"/>
             </wp:cNvGraphicFramePr>
@@ -5612,7 +5199,7 @@
               <a:graphicData uri="http://schemas.openxmlformats.org/drawingml/2006/picture">
                 <pic:pic xmlns:pic="http://schemas.openxmlformats.org/drawingml/2006/picture">
                   <pic:nvPicPr>
-                    <pic:cNvPr id="0" name="Picture 27"/>
+                    <pic:cNvPr id="0" name="Picture 21"/>
                     <pic:cNvPicPr>
                       <a:picLocks noChangeAspect="1" noChangeArrowheads="1"/>
                     </pic:cNvPicPr>
@@ -5655,8 +5242,323 @@
           </wp:anchor>
         </w:drawing>
       </w:r>
+      <w:r>
+        <w:rPr>
+          <w:b/>
+          <w:color w:val="5B9BD5" w:themeColor="accent1"/>
+          <w:sz w:val="36"/>
+        </w:rPr>
+        <w:br w:type="page"/>
+      </w:r>
+    </w:p>
+    <w:p>
+      <w:pPr>
+        <w:rPr>
+          <w:rFonts w:asciiTheme="majorHAnsi" w:eastAsiaTheme="majorEastAsia" w:hAnsiTheme="majorHAnsi" w:cstheme="majorBidi"/>
+          <w:b/>
+          <w:color w:val="5B9BD5" w:themeColor="accent1"/>
+          <w:spacing w:val="-10"/>
+          <w:kern w:val="28"/>
+          <w:sz w:val="36"/>
+          <w:szCs w:val="56"/>
+        </w:rPr>
+      </w:pPr>
+      <w:r>
+        <w:rPr>
+          <w:noProof/>
+        </w:rPr>
+        <w:lastRenderedPageBreak/>
+        <w:pict>
+          <v:shape id="_x0000_s1044" type="#_x0000_t202" style="position:absolute;margin-left:43.2pt;margin-top:609.6pt;width:340.65pt;height:21pt;z-index:251673600;mso-position-horizontal-relative:text;mso-position-vertical-relative:text" stroked="f">
+            <v:textbox style="mso-fit-shape-to-text:t" inset="0,0,0,0">
+              <w:txbxContent>
+                <w:p>
+                  <w:pPr>
+                    <w:pStyle w:val="Legenda"/>
+                    <w:jc w:val="center"/>
+                    <w:rPr>
+                      <w:noProof/>
+                    </w:rPr>
+                  </w:pPr>
+                  <w:bookmarkStart w:id="20" w:name="_Toc531873114"/>
+                  <w:r>
+                    <w:t xml:space="preserve">Figura </w:t>
+                  </w:r>
+                  <w:r>
+                    <w:rPr>
+                      <w:noProof/>
+                    </w:rPr>
+                    <w:fldChar w:fldCharType="begin"/>
+                  </w:r>
+                  <w:r>
+                    <w:rPr>
+                      <w:noProof/>
+                    </w:rPr>
+                    <w:instrText xml:space="preserve"> SEQ Figura \* ARABIC </w:instrText>
+                  </w:r>
+                  <w:r>
+                    <w:rPr>
+                      <w:noProof/>
+                    </w:rPr>
+                    <w:fldChar w:fldCharType="separate"/>
+                  </w:r>
+                  <w:r>
+                    <w:rPr>
+                      <w:noProof/>
+                    </w:rPr>
+                    <w:t>13</w:t>
+                  </w:r>
+                  <w:r>
+                    <w:rPr>
+                      <w:noProof/>
+                    </w:rPr>
+                    <w:fldChar w:fldCharType="end"/>
+                  </w:r>
+                  <w:r>
+                    <w:t xml:space="preserve">: Atividade opção de ver no mapa </w:t>
+                  </w:r>
+                  <w:r>
+                    <w:t>os monumentos, entre outras atividades,</w:t>
+                  </w:r>
+                  <w:r>
+                    <w:t xml:space="preserve"> </w:t>
+                  </w:r>
+                  <w:r>
+                    <w:t>n</w:t>
+                  </w:r>
+                  <w:r>
+                    <w:t>as proximidades</w:t>
+                  </w:r>
+                  <w:bookmarkEnd w:id="20"/>
+                </w:p>
+              </w:txbxContent>
+            </v:textbox>
+            <w10:wrap type="square"/>
+          </v:shape>
+        </w:pict>
+      </w:r>
+      <w:r>
+        <w:rPr>
+          <w:noProof/>
+          <w:lang w:eastAsia="pt-PT"/>
+        </w:rPr>
+        <w:drawing>
+          <wp:anchor distT="0" distB="0" distL="114300" distR="114300" simplePos="0" relativeHeight="251658752" behindDoc="0" locked="0" layoutInCell="1" allowOverlap="1">
+            <wp:simplePos x="0" y="0"/>
+            <wp:positionH relativeFrom="column">
+              <wp:posOffset>824865</wp:posOffset>
+            </wp:positionH>
+            <wp:positionV relativeFrom="paragraph">
+              <wp:posOffset>1205230</wp:posOffset>
+            </wp:positionV>
+            <wp:extent cx="3754800" cy="6480000"/>
+            <wp:effectExtent l="0" t="0" r="0" b="0"/>
+            <wp:wrapSquare wrapText="bothSides"/>
+            <wp:docPr id="13" name="Imagem 13"/>
+            <wp:cNvGraphicFramePr>
+              <a:graphicFrameLocks xmlns:a="http://schemas.openxmlformats.org/drawingml/2006/main" noChangeAspect="1"/>
+            </wp:cNvGraphicFramePr>
+            <a:graphic xmlns:a="http://schemas.openxmlformats.org/drawingml/2006/main">
+              <a:graphicData uri="http://schemas.openxmlformats.org/drawingml/2006/picture">
+                <pic:pic xmlns:pic="http://schemas.openxmlformats.org/drawingml/2006/picture">
+                  <pic:nvPicPr>
+                    <pic:cNvPr id="0" name="Picture 25"/>
+                    <pic:cNvPicPr>
+                      <a:picLocks noChangeAspect="1" noChangeArrowheads="1"/>
+                    </pic:cNvPicPr>
+                  </pic:nvPicPr>
+                  <pic:blipFill>
+                    <a:blip r:embed="rId38">
+                      <a:extLst>
+                        <a:ext uri="{28A0092B-C50C-407E-A947-70E740481C1C}">
+                          <a14:useLocalDpi xmlns:a14="http://schemas.microsoft.com/office/drawing/2010/main" val="0"/>
+                        </a:ext>
+                      </a:extLst>
+                    </a:blip>
+                    <a:srcRect/>
+                    <a:stretch>
+                      <a:fillRect/>
+                    </a:stretch>
+                  </pic:blipFill>
+                  <pic:spPr bwMode="auto">
+                    <a:xfrm>
+                      <a:off x="0" y="0"/>
+                      <a:ext cx="3754800" cy="6480000"/>
+                    </a:xfrm>
+                    <a:prstGeom prst="rect">
+                      <a:avLst/>
+                    </a:prstGeom>
+                    <a:noFill/>
+                    <a:ln>
+                      <a:noFill/>
+                    </a:ln>
+                  </pic:spPr>
+                </pic:pic>
+              </a:graphicData>
+            </a:graphic>
+            <wp14:sizeRelH relativeFrom="margin">
+              <wp14:pctWidth>0</wp14:pctWidth>
+            </wp14:sizeRelH>
+            <wp14:sizeRelV relativeFrom="margin">
+              <wp14:pctHeight>0</wp14:pctHeight>
+            </wp14:sizeRelV>
+          </wp:anchor>
+        </w:drawing>
+      </w:r>
+      <w:r>
+        <w:rPr>
+          <w:b/>
+          <w:color w:val="5B9BD5" w:themeColor="accent1"/>
+          <w:sz w:val="36"/>
+        </w:rPr>
+        <w:br w:type="page"/>
+      </w:r>
+    </w:p>
+    <w:p>
+      <w:pPr>
+        <w:rPr>
+          <w:rFonts w:asciiTheme="majorHAnsi" w:eastAsiaTheme="majorEastAsia" w:hAnsiTheme="majorHAnsi" w:cstheme="majorBidi"/>
+          <w:b/>
+          <w:color w:val="5B9BD5" w:themeColor="accent1"/>
+          <w:spacing w:val="-10"/>
+          <w:kern w:val="28"/>
+          <w:sz w:val="36"/>
+          <w:szCs w:val="56"/>
+        </w:rPr>
+      </w:pPr>
+      <w:r>
+        <w:rPr>
+          <w:noProof/>
+        </w:rPr>
+        <w:lastRenderedPageBreak/>
+        <w:pict>
+          <v:shape id="_x0000_s1045" type="#_x0000_t202" style="position:absolute;margin-left:64.95pt;margin-top:609.6pt;width:295.65pt;height:.05pt;z-index:251674624;mso-position-horizontal-relative:text;mso-position-vertical-relative:text" stroked="f">
+            <v:textbox style="mso-fit-shape-to-text:t" inset="0,0,0,0">
+              <w:txbxContent>
+                <w:p>
+                  <w:pPr>
+                    <w:pStyle w:val="Legenda"/>
+                    <w:jc w:val="center"/>
+                    <w:rPr>
+                      <w:noProof/>
+                    </w:rPr>
+                  </w:pPr>
+                  <w:bookmarkStart w:id="21" w:name="_Toc531873115"/>
+                  <w:r>
+                    <w:t xml:space="preserve">Figura </w:t>
+                  </w:r>
+                  <w:r>
+                    <w:rPr>
+                      <w:noProof/>
+                    </w:rPr>
+                    <w:fldChar w:fldCharType="begin"/>
+                  </w:r>
+                  <w:r>
+                    <w:rPr>
+                      <w:noProof/>
+                    </w:rPr>
+                    <w:instrText xml:space="preserve"> SEQ Figura \* ARABIC </w:instrText>
+                  </w:r>
+                  <w:r>
+                    <w:rPr>
+                      <w:noProof/>
+                    </w:rPr>
+                    <w:fldChar w:fldCharType="separate"/>
+                  </w:r>
+                  <w:r>
+                    <w:rPr>
+                      <w:noProof/>
+                    </w:rPr>
+                    <w:t>14</w:t>
+                  </w:r>
+                  <w:r>
+                    <w:rPr>
+                      <w:noProof/>
+                    </w:rPr>
+                    <w:fldChar w:fldCharType="end"/>
+                  </w:r>
+                  <w:r>
+                    <w:t>: Atividade pagamento</w:t>
+                  </w:r>
+                  <w:bookmarkEnd w:id="21"/>
+                </w:p>
+              </w:txbxContent>
+            </v:textbox>
+            <w10:wrap type="square"/>
+          </v:shape>
+        </w:pict>
+      </w:r>
+      <w:r>
+        <w:rPr>
+          <w:noProof/>
+          <w:lang w:eastAsia="pt-PT"/>
+        </w:rPr>
+        <w:drawing>
+          <wp:anchor distT="0" distB="0" distL="114300" distR="114300" simplePos="0" relativeHeight="251659776" behindDoc="0" locked="0" layoutInCell="1" allowOverlap="1">
+            <wp:simplePos x="0" y="0"/>
+            <wp:positionH relativeFrom="column">
+              <wp:posOffset>824865</wp:posOffset>
+            </wp:positionH>
+            <wp:positionV relativeFrom="paragraph">
+              <wp:posOffset>1205230</wp:posOffset>
+            </wp:positionV>
+            <wp:extent cx="3754800" cy="6480000"/>
+            <wp:effectExtent l="0" t="0" r="0" b="0"/>
+            <wp:wrapSquare wrapText="bothSides"/>
+            <wp:docPr id="14" name="Imagem 14"/>
+            <wp:cNvGraphicFramePr>
+              <a:graphicFrameLocks xmlns:a="http://schemas.openxmlformats.org/drawingml/2006/main" noChangeAspect="1"/>
+            </wp:cNvGraphicFramePr>
+            <a:graphic xmlns:a="http://schemas.openxmlformats.org/drawingml/2006/main">
+              <a:graphicData uri="http://schemas.openxmlformats.org/drawingml/2006/picture">
+                <pic:pic xmlns:pic="http://schemas.openxmlformats.org/drawingml/2006/picture">
+                  <pic:nvPicPr>
+                    <pic:cNvPr id="0" name="Picture 27"/>
+                    <pic:cNvPicPr>
+                      <a:picLocks noChangeAspect="1" noChangeArrowheads="1"/>
+                    </pic:cNvPicPr>
+                  </pic:nvPicPr>
+                  <pic:blipFill>
+                    <a:blip r:embed="rId39">
+                      <a:extLst>
+                        <a:ext uri="{28A0092B-C50C-407E-A947-70E740481C1C}">
+                          <a14:useLocalDpi xmlns:a14="http://schemas.microsoft.com/office/drawing/2010/main" val="0"/>
+                        </a:ext>
+                      </a:extLst>
+                    </a:blip>
+                    <a:srcRect/>
+                    <a:stretch>
+                      <a:fillRect/>
+                    </a:stretch>
+                  </pic:blipFill>
+                  <pic:spPr bwMode="auto">
+                    <a:xfrm>
+                      <a:off x="0" y="0"/>
+                      <a:ext cx="3754800" cy="6480000"/>
+                    </a:xfrm>
+                    <a:prstGeom prst="rect">
+                      <a:avLst/>
+                    </a:prstGeom>
+                    <a:noFill/>
+                    <a:ln>
+                      <a:noFill/>
+                    </a:ln>
+                  </pic:spPr>
+                </pic:pic>
+              </a:graphicData>
+            </a:graphic>
+            <wp14:sizeRelH relativeFrom="margin">
+              <wp14:pctWidth>0</wp14:pctWidth>
+            </wp14:sizeRelH>
+            <wp14:sizeRelV relativeFrom="margin">
+              <wp14:pctHeight>0</wp14:pctHeight>
+            </wp14:sizeRelV>
+          </wp:anchor>
+        </w:drawing>
+      </w:r>
     </w:p>
     <w:sectPr>
+      <w:footerReference w:type="default" r:id="rId40"/>
       <w:pgSz w:w="11906" w:h="16838"/>
       <w:pgMar w:top="1417" w:right="1701" w:bottom="1417" w:left="1701" w:header="708" w:footer="708" w:gutter="0"/>
       <w:pgNumType w:start="0"/>
@@ -5668,8 +5570,103 @@
 </w:document>
 </file>
 
+<file path=word/endnotes.xml><?xml version="1.0" encoding="utf-8"?>
+<w:endnotes xmlns:wpc="http://schemas.microsoft.com/office/word/2010/wordprocessingCanvas" xmlns:mc="http://schemas.openxmlformats.org/markup-compatibility/2006" xmlns:o="urn:schemas-microsoft-com:office:office" xmlns:r="http://schemas.openxmlformats.org/officeDocument/2006/relationships" xmlns:m="http://schemas.openxmlformats.org/officeDocument/2006/math" xmlns:v="urn:schemas-microsoft-com:vml" xmlns:wp14="http://schemas.microsoft.com/office/word/2010/wordprocessingDrawing" xmlns:wp="http://schemas.openxmlformats.org/drawingml/2006/wordprocessingDrawing" xmlns:w10="urn:schemas-microsoft-com:office:word" xmlns:w="http://schemas.openxmlformats.org/wordprocessingml/2006/main" xmlns:w14="http://schemas.microsoft.com/office/word/2010/wordml" xmlns:w15="http://schemas.microsoft.com/office/word/2012/wordml" xmlns:wpg="http://schemas.microsoft.com/office/word/2010/wordprocessingGroup" xmlns:wpi="http://schemas.microsoft.com/office/word/2010/wordprocessingInk" xmlns:wne="http://schemas.microsoft.com/office/word/2006/wordml" xmlns:wps="http://schemas.microsoft.com/office/word/2010/wordprocessingShape" mc:Ignorable="w14 w15 wp14">
+  <w:endnote w:type="separator" w:id="-1">
+    <w:p>
+      <w:pPr>
+        <w:spacing w:after="0" w:line="240" w:lineRule="auto"/>
+      </w:pPr>
+      <w:r>
+        <w:separator/>
+      </w:r>
+    </w:p>
+  </w:endnote>
+  <w:endnote w:type="continuationSeparator" w:id="0">
+    <w:p>
+      <w:pPr>
+        <w:spacing w:after="0" w:line="240" w:lineRule="auto"/>
+      </w:pPr>
+      <w:r>
+        <w:continuationSeparator/>
+      </w:r>
+    </w:p>
+  </w:endnote>
+</w:endnotes>
+</file>
+
+<file path=word/footer1.xml><?xml version="1.0" encoding="utf-8"?>
+<w:ftr xmlns:wpc="http://schemas.microsoft.com/office/word/2010/wordprocessingCanvas" xmlns:mc="http://schemas.openxmlformats.org/markup-compatibility/2006" xmlns:o="urn:schemas-microsoft-com:office:office" xmlns:r="http://schemas.openxmlformats.org/officeDocument/2006/relationships" xmlns:m="http://schemas.openxmlformats.org/officeDocument/2006/math" xmlns:v="urn:schemas-microsoft-com:vml" xmlns:wp14="http://schemas.microsoft.com/office/word/2010/wordprocessingDrawing" xmlns:wp="http://schemas.openxmlformats.org/drawingml/2006/wordprocessingDrawing" xmlns:w10="urn:schemas-microsoft-com:office:word" xmlns:w="http://schemas.openxmlformats.org/wordprocessingml/2006/main" xmlns:w14="http://schemas.microsoft.com/office/word/2010/wordml" xmlns:w15="http://schemas.microsoft.com/office/word/2012/wordml" xmlns:wpg="http://schemas.microsoft.com/office/word/2010/wordprocessingGroup" xmlns:wpi="http://schemas.microsoft.com/office/word/2010/wordprocessingInk" xmlns:wne="http://schemas.microsoft.com/office/word/2006/wordml" xmlns:wps="http://schemas.microsoft.com/office/word/2010/wordprocessingShape" mc:Ignorable="w14 w15 wp14">
+  <w:sdt>
+    <w:sdtPr>
+      <w:id w:val="-93094999"/>
+      <w:docPartObj>
+        <w:docPartGallery w:val="Page Numbers (Bottom of Page)"/>
+        <w:docPartUnique/>
+      </w:docPartObj>
+    </w:sdtPr>
+    <w:sdtContent>
+      <w:p>
+        <w:pPr>
+          <w:pStyle w:val="Rodap"/>
+          <w:jc w:val="right"/>
+        </w:pPr>
+        <w:r>
+          <w:fldChar w:fldCharType="begin"/>
+        </w:r>
+        <w:r>
+          <w:instrText>PAGE   \* MERGEFORMAT</w:instrText>
+        </w:r>
+        <w:r>
+          <w:fldChar w:fldCharType="separate"/>
+        </w:r>
+        <w:r>
+          <w:rPr>
+            <w:noProof/>
+          </w:rPr>
+          <w:t>1</w:t>
+        </w:r>
+        <w:r>
+          <w:fldChar w:fldCharType="end"/>
+        </w:r>
+      </w:p>
+    </w:sdtContent>
+  </w:sdt>
+  <w:p>
+    <w:pPr>
+      <w:pStyle w:val="Rodap"/>
+    </w:pPr>
+  </w:p>
+</w:ftr>
+</file>
+
+<file path=word/footnotes.xml><?xml version="1.0" encoding="utf-8"?>
+<w:footnotes xmlns:wpc="http://schemas.microsoft.com/office/word/2010/wordprocessingCanvas" xmlns:mc="http://schemas.openxmlformats.org/markup-compatibility/2006" xmlns:o="urn:schemas-microsoft-com:office:office" xmlns:r="http://schemas.openxmlformats.org/officeDocument/2006/relationships" xmlns:m="http://schemas.openxmlformats.org/officeDocument/2006/math" xmlns:v="urn:schemas-microsoft-com:vml" xmlns:wp14="http://schemas.microsoft.com/office/word/2010/wordprocessingDrawing" xmlns:wp="http://schemas.openxmlformats.org/drawingml/2006/wordprocessingDrawing" xmlns:w10="urn:schemas-microsoft-com:office:word" xmlns:w="http://schemas.openxmlformats.org/wordprocessingml/2006/main" xmlns:w14="http://schemas.microsoft.com/office/word/2010/wordml" xmlns:w15="http://schemas.microsoft.com/office/word/2012/wordml" xmlns:wpg="http://schemas.microsoft.com/office/word/2010/wordprocessingGroup" xmlns:wpi="http://schemas.microsoft.com/office/word/2010/wordprocessingInk" xmlns:wne="http://schemas.microsoft.com/office/word/2006/wordml" xmlns:wps="http://schemas.microsoft.com/office/word/2010/wordprocessingShape" mc:Ignorable="w14 w15 wp14">
+  <w:footnote w:type="separator" w:id="-1">
+    <w:p>
+      <w:pPr>
+        <w:spacing w:after="0" w:line="240" w:lineRule="auto"/>
+      </w:pPr>
+      <w:r>
+        <w:separator/>
+      </w:r>
+    </w:p>
+  </w:footnote>
+  <w:footnote w:type="continuationSeparator" w:id="0">
+    <w:p>
+      <w:pPr>
+        <w:spacing w:after="0" w:line="240" w:lineRule="auto"/>
+      </w:pPr>
+      <w:r>
+        <w:continuationSeparator/>
+      </w:r>
+    </w:p>
+  </w:footnote>
+</w:footnotes>
+</file>
+
 <file path=word/styles.xml><?xml version="1.0" encoding="utf-8"?>
-<w:styles xmlns:mc="http://schemas.openxmlformats.org/markup-compatibility/2006" xmlns:r="http://schemas.openxmlformats.org/officeDocument/2006/relationships" xmlns:w="http://schemas.openxmlformats.org/wordprocessingml/2006/main" xmlns:w14="http://schemas.microsoft.com/office/word/2010/wordml" xmlns:w15="http://schemas.microsoft.com/office/word/2012/wordml" xmlns:w16cid="http://schemas.microsoft.com/office/word/2016/wordml/cid" xmlns:w16se="http://schemas.microsoft.com/office/word/2015/wordml/symex" mc:Ignorable="w14 w15 w16se w16cid">
+<w:styles xmlns:mc="http://schemas.openxmlformats.org/markup-compatibility/2006" xmlns:r="http://schemas.openxmlformats.org/officeDocument/2006/relationships" xmlns:w="http://schemas.openxmlformats.org/wordprocessingml/2006/main" xmlns:w14="http://schemas.microsoft.com/office/word/2010/wordml" xmlns:w15="http://schemas.microsoft.com/office/word/2012/wordml" mc:Ignorable="w14 w15">
   <w:docDefaults>
     <w:rPrDefault>
       <w:rPr>
@@ -5685,7 +5682,7 @@
       </w:pPr>
     </w:pPrDefault>
   </w:docDefaults>
-  <w:latentStyles w:defLockedState="0" w:defUIPriority="99" w:defSemiHidden="0" w:defUnhideWhenUsed="0" w:defQFormat="0" w:count="375">
+  <w:latentStyles w:defLockedState="0" w:defUIPriority="99" w:defSemiHidden="0" w:defUnhideWhenUsed="0" w:defQFormat="0" w:count="371">
     <w:lsdException w:name="Normal" w:uiPriority="0" w:qFormat="1"/>
     <w:lsdException w:name="heading 1" w:uiPriority="9" w:qFormat="1"/>
     <w:lsdException w:name="heading 2" w:semiHidden="1" w:uiPriority="9" w:unhideWhenUsed="1" w:qFormat="1"/>
@@ -6057,21 +6054,17 @@
     <w:lsdException w:name="List Table 5 Dark Accent 6" w:uiPriority="50"/>
     <w:lsdException w:name="List Table 6 Colorful Accent 6" w:uiPriority="51"/>
     <w:lsdException w:name="List Table 7 Colorful Accent 6" w:uiPriority="52"/>
-    <w:lsdException w:name="Mention" w:semiHidden="1" w:unhideWhenUsed="1"/>
-    <w:lsdException w:name="Smart Hyperlink" w:semiHidden="1" w:unhideWhenUsed="1"/>
-    <w:lsdException w:name="Hashtag" w:semiHidden="1" w:unhideWhenUsed="1"/>
-    <w:lsdException w:name="Unresolved Mention" w:semiHidden="1" w:unhideWhenUsed="1"/>
   </w:latentStyles>
   <w:style w:type="paragraph" w:default="1" w:styleId="Normal">
     <w:name w:val="Normal"/>
     <w:qFormat/>
     <w:rsid w:val="00100734"/>
   </w:style>
-  <w:style w:type="paragraph" w:styleId="Ttulo1">
+  <w:style w:type="paragraph" w:styleId="Cabealho1">
     <w:name w:val="heading 1"/>
     <w:basedOn w:val="Normal"/>
     <w:next w:val="Normal"/>
-    <w:link w:val="Ttulo1Carter"/>
+    <w:link w:val="Cabealho1Carter"/>
     <w:uiPriority w:val="9"/>
     <w:qFormat/>
     <w:rsid w:val="00D943FA"/>
@@ -6086,6 +6079,29 @@
       <w:color w:val="2E74B5" w:themeColor="accent1" w:themeShade="BF"/>
       <w:sz w:val="32"/>
       <w:szCs w:val="32"/>
+    </w:rPr>
+  </w:style>
+  <w:style w:type="paragraph" w:styleId="Cabealho2">
+    <w:name w:val="heading 2"/>
+    <w:basedOn w:val="Normal"/>
+    <w:next w:val="Normal"/>
+    <w:link w:val="Cabealho2Carter"/>
+    <w:uiPriority w:val="9"/>
+    <w:semiHidden/>
+    <w:unhideWhenUsed/>
+    <w:qFormat/>
+    <w:rsid w:val="00A9089F"/>
+    <w:pPr>
+      <w:keepNext/>
+      <w:keepLines/>
+      <w:spacing w:before="40" w:after="0"/>
+      <w:outlineLvl w:val="1"/>
+    </w:pPr>
+    <w:rPr>
+      <w:rFonts w:asciiTheme="majorHAnsi" w:eastAsiaTheme="majorEastAsia" w:hAnsiTheme="majorHAnsi" w:cstheme="majorBidi"/>
+      <w:color w:val="2E74B5" w:themeColor="accent1" w:themeShade="BF"/>
+      <w:sz w:val="26"/>
+      <w:szCs w:val="26"/>
     </w:rPr>
   </w:style>
   <w:style w:type="character" w:default="1" w:styleId="Tipodeletrapredefinidodopargrafo">
@@ -6283,10 +6299,10 @@
       <w:szCs w:val="56"/>
     </w:rPr>
   </w:style>
-  <w:style w:type="character" w:customStyle="1" w:styleId="Ttulo1Carter">
-    <w:name w:val="Título 1 Caráter"/>
+  <w:style w:type="character" w:customStyle="1" w:styleId="Cabealho1Carter">
+    <w:name w:val="Cabeçalho 1 Caráter"/>
     <w:basedOn w:val="Tipodeletrapredefinidodopargrafo"/>
-    <w:link w:val="Ttulo1"/>
+    <w:link w:val="Cabealho1"/>
     <w:uiPriority w:val="9"/>
     <w:rsid w:val="00D943FA"/>
     <w:rPr>
@@ -6298,7 +6314,7 @@
   </w:style>
   <w:style w:type="paragraph" w:styleId="Cabealhodondice">
     <w:name w:val="TOC Heading"/>
-    <w:basedOn w:val="Ttulo1"/>
+    <w:basedOn w:val="Cabealho1"/>
     <w:next w:val="Normal"/>
     <w:uiPriority w:val="39"/>
     <w:unhideWhenUsed/>
@@ -6390,6 +6406,64 @@
     <w:pPr>
       <w:spacing w:after="0"/>
     </w:pPr>
+  </w:style>
+  <w:style w:type="character" w:customStyle="1" w:styleId="Cabealho2Carter">
+    <w:name w:val="Cabeçalho 2 Caráter"/>
+    <w:basedOn w:val="Tipodeletrapredefinidodopargrafo"/>
+    <w:link w:val="Cabealho2"/>
+    <w:uiPriority w:val="9"/>
+    <w:semiHidden/>
+    <w:rsid w:val="00A9089F"/>
+    <w:rPr>
+      <w:rFonts w:asciiTheme="majorHAnsi" w:eastAsiaTheme="majorEastAsia" w:hAnsiTheme="majorHAnsi" w:cstheme="majorBidi"/>
+      <w:color w:val="2E74B5" w:themeColor="accent1" w:themeShade="BF"/>
+      <w:sz w:val="26"/>
+      <w:szCs w:val="26"/>
+    </w:rPr>
+  </w:style>
+  <w:style w:type="paragraph" w:styleId="Cabealho">
+    <w:name w:val="header"/>
+    <w:basedOn w:val="Normal"/>
+    <w:link w:val="CabealhoCarter"/>
+    <w:uiPriority w:val="99"/>
+    <w:unhideWhenUsed/>
+    <w:rsid w:val="00A9089F"/>
+    <w:pPr>
+      <w:tabs>
+        <w:tab w:val="center" w:pos="4252"/>
+        <w:tab w:val="right" w:pos="8504"/>
+      </w:tabs>
+      <w:spacing w:after="0" w:line="240" w:lineRule="auto"/>
+    </w:pPr>
+  </w:style>
+  <w:style w:type="character" w:customStyle="1" w:styleId="CabealhoCarter">
+    <w:name w:val="Cabeçalho Caráter"/>
+    <w:basedOn w:val="Tipodeletrapredefinidodopargrafo"/>
+    <w:link w:val="Cabealho"/>
+    <w:uiPriority w:val="99"/>
+    <w:rsid w:val="00A9089F"/>
+  </w:style>
+  <w:style w:type="paragraph" w:styleId="Rodap">
+    <w:name w:val="footer"/>
+    <w:basedOn w:val="Normal"/>
+    <w:link w:val="RodapCarter"/>
+    <w:uiPriority w:val="99"/>
+    <w:unhideWhenUsed/>
+    <w:rsid w:val="00A9089F"/>
+    <w:pPr>
+      <w:tabs>
+        <w:tab w:val="center" w:pos="4252"/>
+        <w:tab w:val="right" w:pos="8504"/>
+      </w:tabs>
+      <w:spacing w:after="0" w:line="240" w:lineRule="auto"/>
+    </w:pPr>
+  </w:style>
+  <w:style w:type="character" w:customStyle="1" w:styleId="RodapCarter">
+    <w:name w:val="Rodapé Caráter"/>
+    <w:basedOn w:val="Tipodeletrapredefinidodopargrafo"/>
+    <w:link w:val="Rodap"/>
+    <w:uiPriority w:val="99"/>
+    <w:rsid w:val="00A9089F"/>
   </w:style>
 </w:styles>
 </file>
@@ -6679,7 +6753,7 @@
 </file>
 
 <file path=customXml/itemProps2.xml><?xml version="1.0" encoding="utf-8"?>
-<ds:datastoreItem xmlns:ds="http://schemas.openxmlformats.org/officeDocument/2006/customXml" ds:itemID="{BFA9F0E4-CE5A-4370-923C-74221178CBF8}">
+<ds:datastoreItem xmlns:ds="http://schemas.openxmlformats.org/officeDocument/2006/customXml" ds:itemID="{5C3E9D31-2595-45B9-9FE0-4CD440C7BFD3}">
   <ds:schemaRefs>
     <ds:schemaRef ds:uri="http://schemas.openxmlformats.org/officeDocument/2006/bibliography"/>
   </ds:schemaRefs>

</xml_diff>